<commit_message>
resume aug 2023 v3
</commit_message>
<xml_diff>
--- a/resume.docx
+++ b/resume.docx
@@ -4,10 +4,10 @@
   <w:body>
     <w:p>
       <w:pPr>
-        <w:pStyle w:val="Body"/>
+        <w:pStyle w:val="Body A"/>
         <w:widowControl w:val="0"/>
         <w:tabs>
-          <w:tab w:val="right" w:pos="10800"/>
+          <w:tab w:val="right" w:pos="10780"/>
         </w:tabs>
         <w:spacing w:line="240" w:lineRule="auto"/>
         <w:rPr>
@@ -34,72 +34,15 @@
             </w14:solidFill>
           </w14:textFill>
         </w:rPr>
-        <w:t>Noriel Vald</w:t>
-      </w:r>
-      <w:r>
-        <w:rPr>
-          <w:b w:val="1"/>
-          <w:bCs w:val="1"/>
-          <w:outline w:val="0"/>
-          <w:color w:val="990000"/>
-          <w:sz w:val="44"/>
-          <w:szCs w:val="44"/>
-          <w:u w:color="990000"/>
-          <w:rtl w:val="0"/>
-          <w:lang w:val="en-US"/>
-          <w14:textFill>
-            <w14:solidFill>
-              <w14:srgbClr w14:val="990000"/>
-            </w14:solidFill>
-          </w14:textFill>
-        </w:rPr>
-        <w:t>e</w:t>
-      </w:r>
-      <w:r>
-        <w:rPr>
-          <w:b w:val="1"/>
-          <w:bCs w:val="1"/>
-          <w:outline w:val="0"/>
-          <w:color w:val="990000"/>
-          <w:sz w:val="44"/>
-          <w:szCs w:val="44"/>
-          <w:u w:color="990000"/>
-          <w:rtl w:val="0"/>
-          <w:lang w:val="en-US"/>
-          <w14:textFill>
-            <w14:solidFill>
-              <w14:srgbClr w14:val="990000"/>
-            </w14:solidFill>
-          </w14:textFill>
-        </w:rPr>
-        <w:t>s</w:t>
-      </w:r>
-      <w:r>
-        <w:rPr>
-          <w:b w:val="1"/>
-          <w:bCs w:val="1"/>
-          <w:outline w:val="0"/>
-          <w:color w:val="990000"/>
-          <w:sz w:val="44"/>
-          <w:szCs w:val="44"/>
-          <w:u w:color="990000"/>
-          <w:lang w:val="en-US"/>
-          <w14:textFill>
-            <w14:solidFill>
-              <w14:srgbClr w14:val="990000"/>
-            </w14:solidFill>
-          </w14:textFill>
-        </w:rPr>
+        <w:t>Noriel Valdes</w:t>
         <w:tab/>
       </w:r>
       <w:r>
         <w:rPr>
-          <w:b w:val="0"/>
-          <w:bCs w:val="0"/>
           <w:i w:val="1"/>
           <w:iCs w:val="1"/>
           <w:outline w:val="0"/>
-          <w:color w:val="525252"/>
+          <w:color w:val="535353"/>
           <w:sz w:val="20"/>
           <w:szCs w:val="20"/>
           <w:u w:color="990000"/>
@@ -116,7 +59,7 @@
     </w:p>
     <w:p>
       <w:pPr>
-        <w:pStyle w:val="Body"/>
+        <w:pStyle w:val="Body A"/>
         <w:widowControl w:val="0"/>
         <w:spacing w:after="40" w:line="240" w:lineRule="auto"/>
         <w:rPr>
@@ -128,7 +71,6 @@
           <w:szCs w:val="6"/>
           <w:u w:color="666666"/>
           <w:shd w:val="nil" w:color="auto" w:fill="auto"/>
-          <w:lang w:val="en-US"/>
           <w14:textFill>
             <w14:solidFill>
               <w14:srgbClr w14:val="666666"/>
@@ -139,27 +81,23 @@
     </w:p>
     <w:p>
       <w:pPr>
-        <w:pStyle w:val="Body"/>
-        <w:widowControl w:val="0"/>
-        <w:bidi w:val="0"/>
-        <w:spacing w:after="40" w:line="240" w:lineRule="auto"/>
-        <w:ind w:left="0" w:right="0" w:firstLine="0"/>
-        <w:jc w:val="left"/>
+        <w:pStyle w:val="Body A"/>
+        <w:widowControl w:val="0"/>
+        <w:spacing w:after="40" w:line="240" w:lineRule="auto"/>
         <w:rPr>
           <w:i w:val="1"/>
           <w:iCs w:val="1"/>
-          <w:rtl w:val="0"/>
-          <w:lang w:val="en-US"/>
         </w:rPr>
       </w:pPr>
       <w:r>
         <w:rPr>
           <w:i w:val="1"/>
           <w:iCs w:val="1"/>
-          <w:rtl w:val="0"/>
-          <w:lang w:val="en-US"/>
-        </w:rPr>
-        <w:t>Results-driven software engineer with 10 years of demonstrated experience as a tech lead; showcasing a diverse, flexible</w:t>
+          <w:shd w:val="nil" w:color="auto" w:fill="auto"/>
+          <w:rtl w:val="0"/>
+          <w:lang w:val="en-US"/>
+        </w:rPr>
+        <w:t>Senior full-stack</w:t>
       </w:r>
       <w:r>
         <w:rPr>
@@ -168,39 +106,25 @@
           <w:rtl w:val="0"/>
           <w:lang w:val="en-US"/>
         </w:rPr>
-        <w:t>,</w:t>
-      </w:r>
-      <w:r>
-        <w:rPr>
-          <w:i w:val="1"/>
-          <w:iCs w:val="1"/>
-          <w:rtl w:val="0"/>
-          <w:lang w:val="en-US"/>
-        </w:rPr>
-        <w:t xml:space="preserve"> and pragmatic set of problem solving skills, an emphasis on collaborative mentorship, and a high standard of excellence</w:t>
-      </w:r>
-    </w:p>
-    <w:p>
-      <w:pPr>
-        <w:pStyle w:val="Body"/>
-        <w:widowControl w:val="0"/>
-        <w:bidi w:val="0"/>
-        <w:spacing w:after="40" w:line="240" w:lineRule="auto"/>
-        <w:ind w:left="0" w:right="0" w:firstLine="0"/>
-        <w:jc w:val="left"/>
+        <w:t xml:space="preserve"> engineer with 10 years of demonstrated technical experience showcasing a diverse, flexible, and pragmatic set of problem solving skills, an emphasis on collaborative mentorship and leadership, and a high standard of excellence.</w:t>
+      </w:r>
+    </w:p>
+    <w:p>
+      <w:pPr>
+        <w:pStyle w:val="Body A"/>
+        <w:widowControl w:val="0"/>
+        <w:spacing w:after="40" w:line="240" w:lineRule="auto"/>
         <w:rPr>
           <w:i w:val="1"/>
           <w:iCs w:val="1"/>
           <w:sz w:val="6"/>
           <w:szCs w:val="6"/>
-          <w:rtl w:val="0"/>
-          <w:lang w:val="en-US"/>
-        </w:rPr>
-      </w:pPr>
-    </w:p>
-    <w:p>
-      <w:pPr>
-        <w:pStyle w:val="Body"/>
+        </w:rPr>
+      </w:pPr>
+    </w:p>
+    <w:p>
+      <w:pPr>
+        <w:pStyle w:val="Body A"/>
         <w:widowControl w:val="0"/>
         <w:pBdr>
           <w:top w:val="nil"/>
@@ -217,7 +141,6 @@
           <w:sz w:val="28"/>
           <w:szCs w:val="28"/>
           <w:u w:color="990000"/>
-          <w:lang w:val="en-US"/>
           <w14:textFill>
             <w14:solidFill>
               <w14:srgbClr w14:val="990000"/>
@@ -247,7 +170,7 @@
     </w:p>
     <w:p>
       <w:pPr>
-        <w:pStyle w:val="Body"/>
+        <w:pStyle w:val="Body A"/>
         <w:widowControl w:val="0"/>
         <w:spacing w:after="40" w:line="240" w:lineRule="auto"/>
         <w:rPr>
@@ -256,7 +179,6 @@
           <w:sz w:val="6"/>
           <w:szCs w:val="6"/>
           <w:u w:color="990000"/>
-          <w:lang w:val="en-US"/>
           <w14:textFill>
             <w14:solidFill>
               <w14:srgbClr w14:val="990000"/>
@@ -267,34 +189,23 @@
     </w:p>
     <w:p>
       <w:pPr>
-        <w:pStyle w:val="Body"/>
-        <w:widowControl w:val="0"/>
-        <w:spacing w:after="40" w:line="240" w:lineRule="auto"/>
-        <w:rPr>
-          <w:sz w:val="20"/>
-          <w:szCs w:val="20"/>
-          <w:lang w:val="en-US"/>
-        </w:rPr>
-      </w:pPr>
-      <w:r>
-        <w:rPr>
-          <w:sz w:val="20"/>
-          <w:szCs w:val="20"/>
-          <w:shd w:val="nil" w:color="auto" w:fill="auto"/>
-          <w:rtl w:val="0"/>
-          <w:lang w:val="en-US"/>
-        </w:rPr>
-        <w:t>Northpass</w:t>
-      </w:r>
-      <w:r>
-        <w:rPr>
-          <w:sz w:val="20"/>
-          <w:szCs w:val="20"/>
-          <w:shd w:val="nil" w:color="auto" w:fill="auto"/>
-          <w:rtl w:val="0"/>
-          <w:lang w:val="en-US"/>
-        </w:rPr>
-        <w:t xml:space="preserve"> | </w:t>
+        <w:pStyle w:val="Body A"/>
+        <w:widowControl w:val="0"/>
+        <w:spacing w:after="40" w:line="240" w:lineRule="auto"/>
+        <w:rPr>
+          <w:sz w:val="20"/>
+          <w:szCs w:val="20"/>
+        </w:rPr>
+      </w:pPr>
+      <w:r>
+        <w:rPr>
+          <w:sz w:val="20"/>
+          <w:szCs w:val="20"/>
+          <w:shd w:val="nil" w:color="auto" w:fill="auto"/>
+          <w:rtl w:val="0"/>
+          <w:lang w:val="en-US"/>
+        </w:rPr>
+        <w:t xml:space="preserve">Northpass | </w:t>
       </w:r>
       <w:r>
         <w:rPr>
@@ -305,7 +216,17 @@
           <w:rtl w:val="0"/>
           <w:lang w:val="en-US"/>
         </w:rPr>
-        <w:t>Mar</w:t>
+        <w:t xml:space="preserve">March 2021 </w:t>
+      </w:r>
+      <w:r>
+        <w:rPr>
+          <w:rFonts w:ascii="Arial Unicode MS" w:hAnsi="Arial Unicode MS" w:hint="default"/>
+          <w:sz w:val="20"/>
+          <w:szCs w:val="20"/>
+          <w:rtl w:val="0"/>
+          <w:lang w:val="en-US"/>
+        </w:rPr>
+        <w:t>→</w:t>
       </w:r>
       <w:r>
         <w:rPr>
@@ -316,59 +237,12 @@
           <w:rtl w:val="0"/>
           <w:lang w:val="en-US"/>
         </w:rPr>
-        <w:t>ch</w:t>
-      </w:r>
-      <w:r>
-        <w:rPr>
-          <w:i w:val="1"/>
-          <w:iCs w:val="1"/>
-          <w:sz w:val="20"/>
-          <w:szCs w:val="20"/>
-          <w:rtl w:val="0"/>
-          <w:lang w:val="en-US"/>
-        </w:rPr>
-        <w:t xml:space="preserve"> 2021 </w:t>
-      </w:r>
-      <w:r>
-        <w:rPr>
-          <w:rFonts w:ascii="Arial Unicode MS" w:cs="Arial Unicode MS" w:hAnsi="Arial Unicode MS" w:eastAsia="Arial Unicode MS" w:hint="default"/>
-          <w:b w:val="0"/>
-          <w:bCs w:val="0"/>
-          <w:i w:val="0"/>
-          <w:iCs w:val="0"/>
-          <w:sz w:val="20"/>
-          <w:szCs w:val="20"/>
-          <w:rtl w:val="0"/>
-          <w:lang w:val="en-US"/>
-        </w:rPr>
-        <w:t>→</w:t>
-      </w:r>
-      <w:r>
-        <w:rPr>
-          <w:i w:val="1"/>
-          <w:iCs w:val="1"/>
-          <w:sz w:val="20"/>
-          <w:szCs w:val="20"/>
-          <w:rtl w:val="0"/>
-          <w:lang w:val="en-US"/>
-        </w:rPr>
-        <w:t xml:space="preserve"> </w:t>
-      </w:r>
-      <w:r>
-        <w:rPr>
-          <w:i w:val="1"/>
-          <w:iCs w:val="1"/>
-          <w:sz w:val="20"/>
-          <w:szCs w:val="20"/>
-          <w:rtl w:val="0"/>
-          <w:lang w:val="en-US"/>
-        </w:rPr>
-        <w:t>Present</w:t>
-      </w:r>
-    </w:p>
-    <w:p>
-      <w:pPr>
-        <w:pStyle w:val="Body"/>
+        <w:t xml:space="preserve"> Present</w:t>
+      </w:r>
+    </w:p>
+    <w:p>
+      <w:pPr>
+        <w:pStyle w:val="Body A"/>
         <w:widowControl w:val="0"/>
         <w:spacing w:after="40" w:line="240" w:lineRule="auto"/>
         <w:rPr>
@@ -389,7 +263,7 @@
           <w:rtl w:val="0"/>
           <w:lang w:val="en-US"/>
         </w:rPr>
-        <w:t xml:space="preserve">Senior </w:t>
+        <w:t xml:space="preserve">Senior Full Stack Software Engineer </w:t>
       </w:r>
       <w:r>
         <w:rPr>
@@ -401,7 +275,7 @@
           <w:rtl w:val="0"/>
           <w:lang w:val="en-US"/>
         </w:rPr>
-        <w:t xml:space="preserve">Full Stack </w:t>
+        <w:t xml:space="preserve">— </w:t>
       </w:r>
       <w:r>
         <w:rPr>
@@ -413,36 +287,12 @@
           <w:rtl w:val="0"/>
           <w:lang w:val="en-US"/>
         </w:rPr>
-        <w:t xml:space="preserve">Software Engineer </w:t>
-      </w:r>
-      <w:r>
-        <w:rPr>
-          <w:b w:val="1"/>
-          <w:bCs w:val="1"/>
-          <w:sz w:val="20"/>
-          <w:szCs w:val="20"/>
-          <w:shd w:val="nil" w:color="auto" w:fill="auto"/>
-          <w:rtl w:val="0"/>
-          <w:lang w:val="en-US"/>
-        </w:rPr>
-        <w:t xml:space="preserve">— </w:t>
-      </w:r>
-      <w:r>
-        <w:rPr>
-          <w:b w:val="1"/>
-          <w:bCs w:val="1"/>
-          <w:sz w:val="20"/>
-          <w:szCs w:val="20"/>
-          <w:shd w:val="nil" w:color="auto" w:fill="auto"/>
-          <w:rtl w:val="0"/>
-          <w:lang w:val="en-US"/>
-        </w:rPr>
         <w:t>Integrations &amp; Partnerships Tech Lead</w:t>
       </w:r>
     </w:p>
     <w:p>
       <w:pPr>
-        <w:pStyle w:val="Body"/>
+        <w:pStyle w:val="Body A"/>
         <w:widowControl w:val="0"/>
         <w:numPr>
           <w:ilvl w:val="0"/>
@@ -461,17 +311,18 @@
       </w:pPr>
       <w:r>
         <w:rPr>
-          <w:sz w:val="20"/>
-          <w:szCs w:val="20"/>
-          <w:rtl w:val="0"/>
-          <w:lang w:val="en-US"/>
-        </w:rPr>
-        <w:t>Leading a team of three engineers responsible for building and maintaining a suite of integrations between Northpass's Ruby on Rails codebase and our strategic partners in the SaaS space.</w:t>
-      </w:r>
-    </w:p>
-    <w:p>
-      <w:pPr>
-        <w:pStyle w:val="Body"/>
+          <w:rStyle w:val="None B"/>
+          <w:sz w:val="20"/>
+          <w:szCs w:val="20"/>
+          <w:rtl w:val="0"/>
+          <w:lang w:val="en-US"/>
+        </w:rPr>
+        <w:t>Leading an empowered product engineering team of three, responsible for building and maintaining a suite of integrations between Northpass's Ruby on Rails codebase and our strategic partner SaaS applications.</w:t>
+      </w:r>
+    </w:p>
+    <w:p>
+      <w:pPr>
+        <w:pStyle w:val="Body A"/>
         <w:widowControl w:val="0"/>
         <w:numPr>
           <w:ilvl w:val="0"/>
@@ -490,17 +341,18 @@
       </w:pPr>
       <w:r>
         <w:rPr>
-          <w:sz w:val="20"/>
-          <w:szCs w:val="20"/>
-          <w:rtl w:val="0"/>
-          <w:lang w:val="en-US"/>
-        </w:rPr>
-        <w:t>Mentoring engineers through code reviews and 1:1 coaching to ensure continuous growth of the team, and the engineering organization as a whole.</w:t>
-      </w:r>
-    </w:p>
-    <w:p>
-      <w:pPr>
-        <w:pStyle w:val="Body"/>
+          <w:rStyle w:val="None B"/>
+          <w:sz w:val="20"/>
+          <w:szCs w:val="20"/>
+          <w:rtl w:val="0"/>
+          <w:lang w:val="en-US"/>
+        </w:rPr>
+        <w:t>Designing, data modeling, prototyping, and implementing an array of services and microservices; leveraging domain-driven design for clarity and consistency; CQRS for scalability and decoupling; and event sourcing with Kafka for fault-tolerance, reliability, and high availability.</w:t>
+      </w:r>
+    </w:p>
+    <w:p>
+      <w:pPr>
+        <w:pStyle w:val="Body A"/>
         <w:widowControl w:val="0"/>
         <w:numPr>
           <w:ilvl w:val="0"/>
@@ -519,17 +371,18 @@
       </w:pPr>
       <w:r>
         <w:rPr>
-          <w:sz w:val="20"/>
-          <w:szCs w:val="20"/>
-          <w:rtl w:val="0"/>
-          <w:lang w:val="en-US"/>
-        </w:rPr>
-        <w:t>Designed and implemented a microservice that asynchronously relays learning data events from Northpass's Kafka cluster to customers' Hubspot accounts, leveraging AWS SQS to keep the service resilient and highly available, and Datadog for observability and monitoring.</w:t>
-      </w:r>
-    </w:p>
-    <w:p>
-      <w:pPr>
-        <w:pStyle w:val="Body"/>
+          <w:rStyle w:val="None B"/>
+          <w:sz w:val="20"/>
+          <w:szCs w:val="20"/>
+          <w:rtl w:val="0"/>
+          <w:lang w:val="en-US"/>
+        </w:rPr>
+        <w:t>Coaching engineers through code reviews to ensure that architectural, integration testing, and unit testing standards are being met consistently.</w:t>
+      </w:r>
+    </w:p>
+    <w:p>
+      <w:pPr>
+        <w:pStyle w:val="Body A"/>
         <w:widowControl w:val="0"/>
         <w:numPr>
           <w:ilvl w:val="0"/>
@@ -548,17 +401,18 @@
       </w:pPr>
       <w:r>
         <w:rPr>
-          <w:sz w:val="20"/>
-          <w:szCs w:val="20"/>
-          <w:rtl w:val="0"/>
-          <w:lang w:val="en-US"/>
-        </w:rPr>
-        <w:t>Conceptualized and realized a service that enabled customers to offer fully branded certificates to their learners, using command bus architecture and domain-driven design to keep the service maintainable by the overall engineering organization.</w:t>
-      </w:r>
-    </w:p>
-    <w:p>
-      <w:pPr>
-        <w:pStyle w:val="Body"/>
+          <w:rStyle w:val="None B"/>
+          <w:sz w:val="20"/>
+          <w:szCs w:val="20"/>
+          <w:rtl w:val="0"/>
+          <w:lang w:val="en-US"/>
+        </w:rPr>
+        <w:t>Mentoring engineers through 1:1 pair programming, enabling the team to grow continuously.</w:t>
+      </w:r>
+    </w:p>
+    <w:p>
+      <w:pPr>
+        <w:pStyle w:val="Body A"/>
         <w:widowControl w:val="0"/>
         <w:numPr>
           <w:ilvl w:val="0"/>
@@ -577,6 +431,7 @@
       </w:pPr>
       <w:r>
         <w:rPr>
+          <w:rStyle w:val="None B"/>
           <w:sz w:val="20"/>
           <w:szCs w:val="20"/>
           <w:rtl w:val="0"/>
@@ -587,7 +442,7 @@
     </w:p>
     <w:p>
       <w:pPr>
-        <w:pStyle w:val="Body"/>
+        <w:pStyle w:val="Body A"/>
         <w:widowControl w:val="0"/>
         <w:numPr>
           <w:ilvl w:val="0"/>
@@ -606,6 +461,7 @@
       </w:pPr>
       <w:r>
         <w:rPr>
+          <w:rStyle w:val="None B"/>
           <w:sz w:val="20"/>
           <w:szCs w:val="20"/>
           <w:rtl w:val="0"/>
@@ -616,7 +472,7 @@
     </w:p>
     <w:p>
       <w:pPr>
-        <w:pStyle w:val="Body"/>
+        <w:pStyle w:val="Body A"/>
         <w:widowControl w:val="0"/>
         <w:numPr>
           <w:ilvl w:val="0"/>
@@ -635,6 +491,7 @@
       </w:pPr>
       <w:r>
         <w:rPr>
+          <w:rStyle w:val="None B"/>
           <w:sz w:val="20"/>
           <w:szCs w:val="20"/>
           <w:rtl w:val="0"/>
@@ -645,7 +502,7 @@
     </w:p>
     <w:p>
       <w:pPr>
-        <w:pStyle w:val="Body"/>
+        <w:pStyle w:val="Body A"/>
         <w:widowControl w:val="0"/>
         <w:numPr>
           <w:ilvl w:val="0"/>
@@ -664,6 +521,7 @@
       </w:pPr>
       <w:r>
         <w:rPr>
+          <w:rStyle w:val="None B"/>
           <w:sz w:val="20"/>
           <w:szCs w:val="20"/>
           <w:rtl w:val="0"/>
@@ -674,7 +532,7 @@
     </w:p>
     <w:p>
       <w:pPr>
-        <w:pStyle w:val="Body"/>
+        <w:pStyle w:val="Body A"/>
         <w:widowControl w:val="0"/>
         <w:numPr>
           <w:ilvl w:val="0"/>
@@ -693,17 +551,18 @@
       </w:pPr>
       <w:r>
         <w:rPr>
-          <w:sz w:val="20"/>
-          <w:szCs w:val="20"/>
-          <w:rtl w:val="0"/>
-          <w:lang w:val="en-US"/>
-        </w:rPr>
-        <w:t>Embedded the Workato workflow engine seamlessly into the Northpass product, leveraging existing webhooks and API endpoints to streamline the development process.</w:t>
-      </w:r>
-    </w:p>
-    <w:p>
-      <w:pPr>
-        <w:pStyle w:val="Body"/>
+          <w:rStyle w:val="None B"/>
+          <w:sz w:val="20"/>
+          <w:szCs w:val="20"/>
+          <w:rtl w:val="0"/>
+          <w:lang w:val="en-US"/>
+        </w:rPr>
+        <w:t>Embedded the Workato workflow engine seamlessly into the Northpass product, leveraging existing webhooks and APIs to streamline the development process.</w:t>
+      </w:r>
+    </w:p>
+    <w:p>
+      <w:pPr>
+        <w:pStyle w:val="Body A"/>
         <w:widowControl w:val="0"/>
         <w:numPr>
           <w:ilvl w:val="0"/>
@@ -722,6 +581,7 @@
       </w:pPr>
       <w:r>
         <w:rPr>
+          <w:rStyle w:val="None B"/>
           <w:sz w:val="20"/>
           <w:szCs w:val="20"/>
           <w:rtl w:val="0"/>
@@ -732,7 +592,7 @@
     </w:p>
     <w:p>
       <w:pPr>
-        <w:pStyle w:val="Body"/>
+        <w:pStyle w:val="Body A"/>
         <w:widowControl w:val="0"/>
         <w:numPr>
           <w:ilvl w:val="0"/>
@@ -751,6 +611,7 @@
       </w:pPr>
       <w:r>
         <w:rPr>
+          <w:rStyle w:val="None B"/>
           <w:sz w:val="20"/>
           <w:szCs w:val="20"/>
           <w:rtl w:val="0"/>
@@ -761,45 +622,35 @@
     </w:p>
     <w:p>
       <w:pPr>
-        <w:pStyle w:val="Body"/>
-        <w:widowControl w:val="0"/>
-        <w:spacing w:after="40" w:line="240" w:lineRule="auto"/>
-        <w:rPr>
+        <w:pStyle w:val="Body A"/>
+        <w:widowControl w:val="0"/>
+        <w:spacing w:after="40" w:line="240" w:lineRule="auto"/>
+        <w:rPr>
+          <w:rStyle w:val="Hyperlink.0"/>
           <w:sz w:val="10"/>
           <w:szCs w:val="10"/>
-          <w:shd w:val="nil" w:color="auto" w:fill="auto"/>
-        </w:rPr>
-      </w:pPr>
-    </w:p>
-    <w:p>
-      <w:pPr>
-        <w:pStyle w:val="Body"/>
-        <w:widowControl w:val="0"/>
-        <w:spacing w:after="40" w:line="240" w:lineRule="auto"/>
-        <w:rPr>
-          <w:sz w:val="20"/>
-          <w:szCs w:val="20"/>
-        </w:rPr>
-      </w:pPr>
-      <w:r>
-        <w:rPr>
-          <w:sz w:val="20"/>
-          <w:szCs w:val="20"/>
-          <w:shd w:val="nil" w:color="auto" w:fill="auto"/>
-          <w:rtl w:val="0"/>
-          <w:lang w:val="en-US"/>
-        </w:rPr>
-        <w:t>The Vitamin Shoppe</w:t>
-      </w:r>
-      <w:r>
-        <w:rPr>
-          <w:sz w:val="20"/>
-          <w:szCs w:val="20"/>
-          <w:shd w:val="nil" w:color="auto" w:fill="auto"/>
-          <w:rtl w:val="0"/>
-          <w:lang w:val="en-US"/>
-        </w:rPr>
-        <w:t xml:space="preserve"> | </w:t>
+        </w:rPr>
+      </w:pPr>
+    </w:p>
+    <w:p>
+      <w:pPr>
+        <w:pStyle w:val="Body A"/>
+        <w:widowControl w:val="0"/>
+        <w:spacing w:after="40" w:line="240" w:lineRule="auto"/>
+        <w:rPr>
+          <w:sz w:val="20"/>
+          <w:szCs w:val="20"/>
+        </w:rPr>
+      </w:pPr>
+      <w:r>
+        <w:rPr>
+          <w:sz w:val="20"/>
+          <w:szCs w:val="20"/>
+          <w:shd w:val="nil" w:color="auto" w:fill="auto"/>
+          <w:rtl w:val="0"/>
+          <w:lang w:val="en-US"/>
+        </w:rPr>
+        <w:t xml:space="preserve">The Vitamin Shoppe | </w:t>
       </w:r>
       <w:r>
         <w:rPr>
@@ -810,7 +661,17 @@
           <w:rtl w:val="0"/>
           <w:lang w:val="en-US"/>
         </w:rPr>
-        <w:t>January 2020</w:t>
+        <w:t xml:space="preserve">January 2020 </w:t>
+      </w:r>
+      <w:r>
+        <w:rPr>
+          <w:rFonts w:ascii="Arial Unicode MS" w:hAnsi="Arial Unicode MS" w:hint="default"/>
+          <w:sz w:val="20"/>
+          <w:szCs w:val="20"/>
+          <w:rtl w:val="0"/>
+          <w:lang w:val="en-US"/>
+        </w:rPr>
+        <w:t>→</w:t>
       </w:r>
       <w:r>
         <w:rPr>
@@ -821,48 +682,12 @@
           <w:rtl w:val="0"/>
           <w:lang w:val="en-US"/>
         </w:rPr>
-        <w:t xml:space="preserve"> </w:t>
-      </w:r>
-      <w:r>
-        <w:rPr>
-          <w:rFonts w:ascii="Arial Unicode MS" w:cs="Arial Unicode MS" w:hAnsi="Arial Unicode MS" w:eastAsia="Arial Unicode MS" w:hint="default"/>
-          <w:b w:val="0"/>
-          <w:bCs w:val="0"/>
-          <w:i w:val="0"/>
-          <w:iCs w:val="0"/>
-          <w:sz w:val="20"/>
-          <w:szCs w:val="20"/>
-          <w:rtl w:val="0"/>
-          <w:lang w:val="en-US"/>
-        </w:rPr>
-        <w:t>→</w:t>
-      </w:r>
-      <w:r>
-        <w:rPr>
-          <w:i w:val="1"/>
-          <w:iCs w:val="1"/>
-          <w:sz w:val="20"/>
-          <w:szCs w:val="20"/>
-          <w:rtl w:val="0"/>
-          <w:lang w:val="en-US"/>
-        </w:rPr>
-        <w:t xml:space="preserve"> </w:t>
-      </w:r>
-      <w:r>
-        <w:rPr>
-          <w:i w:val="1"/>
-          <w:iCs w:val="1"/>
-          <w:sz w:val="20"/>
-          <w:szCs w:val="20"/>
-          <w:rtl w:val="0"/>
-          <w:lang w:val="en-US"/>
-        </w:rPr>
-        <w:t>March 2021</w:t>
-      </w:r>
-    </w:p>
-    <w:p>
-      <w:pPr>
-        <w:pStyle w:val="Body"/>
+        <w:t xml:space="preserve"> March 2021</w:t>
+      </w:r>
+    </w:p>
+    <w:p>
+      <w:pPr>
+        <w:pStyle w:val="Body A"/>
         <w:widowControl w:val="0"/>
         <w:spacing w:after="40" w:line="240" w:lineRule="auto"/>
         <w:rPr>
@@ -907,24 +732,12 @@
           <w:rtl w:val="0"/>
           <w:lang w:val="en-US"/>
         </w:rPr>
-        <w:t xml:space="preserve">Front End </w:t>
-      </w:r>
-      <w:r>
-        <w:rPr>
-          <w:b w:val="1"/>
-          <w:bCs w:val="1"/>
-          <w:sz w:val="20"/>
-          <w:szCs w:val="20"/>
-          <w:shd w:val="nil" w:color="auto" w:fill="auto"/>
-          <w:rtl w:val="0"/>
-          <w:lang w:val="en-US"/>
-        </w:rPr>
-        <w:t>Tech Lead</w:t>
-      </w:r>
-    </w:p>
-    <w:p>
-      <w:pPr>
-        <w:pStyle w:val="Body"/>
+        <w:t>Front End Tech Lead</w:t>
+      </w:r>
+    </w:p>
+    <w:p>
+      <w:pPr>
+        <w:pStyle w:val="Body A"/>
         <w:widowControl w:val="0"/>
         <w:numPr>
           <w:ilvl w:val="0"/>
@@ -943,6 +756,7 @@
       </w:pPr>
       <w:r>
         <w:rPr>
+          <w:rStyle w:val="None B"/>
           <w:sz w:val="20"/>
           <w:szCs w:val="20"/>
           <w:rtl w:val="0"/>
@@ -953,7 +767,7 @@
     </w:p>
     <w:p>
       <w:pPr>
-        <w:pStyle w:val="Body"/>
+        <w:pStyle w:val="Body A"/>
         <w:widowControl w:val="0"/>
         <w:numPr>
           <w:ilvl w:val="0"/>
@@ -972,6 +786,7 @@
       </w:pPr>
       <w:r>
         <w:rPr>
+          <w:rStyle w:val="None B"/>
           <w:sz w:val="20"/>
           <w:szCs w:val="20"/>
           <w:rtl w:val="0"/>
@@ -981,6 +796,7 @@
       </w:r>
       <w:r>
         <w:rPr>
+          <w:rStyle w:val="None B"/>
           <w:sz w:val="20"/>
           <w:szCs w:val="20"/>
         </w:rPr>
@@ -988,6 +804,7 @@
       </w:r>
       <w:r>
         <w:rPr>
+          <w:rStyle w:val="None B"/>
           <w:sz w:val="20"/>
           <w:szCs w:val="20"/>
         </w:rPr>
@@ -995,6 +812,7 @@
       </w:r>
       <w:r>
         <w:rPr>
+          <w:rStyle w:val="None B"/>
           <w:sz w:val="20"/>
           <w:szCs w:val="20"/>
         </w:rPr>
@@ -1002,6 +820,7 @@
       </w:r>
       <w:r>
         <w:rPr>
+          <w:rStyle w:val="None B"/>
           <w:sz w:val="20"/>
           <w:szCs w:val="20"/>
           <w:rtl w:val="0"/>
@@ -1018,6 +837,7 @@
       </w:r>
       <w:r>
         <w:rPr>
+          <w:rStyle w:val="None B"/>
           <w:sz w:val="20"/>
           <w:szCs w:val="20"/>
           <w:rtl w:val="0"/>
@@ -1028,7 +848,7 @@
     </w:p>
     <w:p>
       <w:pPr>
-        <w:pStyle w:val="Body"/>
+        <w:pStyle w:val="Body A"/>
         <w:widowControl w:val="0"/>
         <w:numPr>
           <w:ilvl w:val="0"/>
@@ -1047,6 +867,7 @@
       </w:pPr>
       <w:r>
         <w:rPr>
+          <w:rStyle w:val="None B"/>
           <w:sz w:val="20"/>
           <w:szCs w:val="20"/>
           <w:rtl w:val="0"/>
@@ -1057,7 +878,7 @@
     </w:p>
     <w:p>
       <w:pPr>
-        <w:pStyle w:val="Body"/>
+        <w:pStyle w:val="Body A"/>
         <w:widowControl w:val="0"/>
         <w:numPr>
           <w:ilvl w:val="0"/>
@@ -1076,6 +897,7 @@
       </w:pPr>
       <w:r>
         <w:rPr>
+          <w:rStyle w:val="None B"/>
           <w:sz w:val="20"/>
           <w:szCs w:val="20"/>
           <w:rtl w:val="0"/>
@@ -1086,7 +908,7 @@
     </w:p>
     <w:p>
       <w:pPr>
-        <w:pStyle w:val="Body"/>
+        <w:pStyle w:val="Body A"/>
         <w:widowControl w:val="0"/>
         <w:numPr>
           <w:ilvl w:val="0"/>
@@ -1105,6 +927,7 @@
       </w:pPr>
       <w:r>
         <w:rPr>
+          <w:rStyle w:val="None B"/>
           <w:sz w:val="20"/>
           <w:szCs w:val="20"/>
           <w:rtl w:val="0"/>
@@ -1115,7 +938,7 @@
     </w:p>
     <w:p>
       <w:pPr>
-        <w:pStyle w:val="Body"/>
+        <w:pStyle w:val="Body A"/>
         <w:widowControl w:val="0"/>
         <w:numPr>
           <w:ilvl w:val="0"/>
@@ -1134,6 +957,7 @@
       </w:pPr>
       <w:r>
         <w:rPr>
+          <w:rStyle w:val="None B"/>
           <w:sz w:val="20"/>
           <w:szCs w:val="20"/>
           <w:rtl w:val="0"/>
@@ -1144,7 +968,7 @@
     </w:p>
     <w:p>
       <w:pPr>
-        <w:pStyle w:val="Body"/>
+        <w:pStyle w:val="Body A"/>
         <w:widowControl w:val="0"/>
         <w:numPr>
           <w:ilvl w:val="0"/>
@@ -1163,6 +987,7 @@
       </w:pPr>
       <w:r>
         <w:rPr>
+          <w:rStyle w:val="None B"/>
           <w:sz w:val="20"/>
           <w:szCs w:val="20"/>
           <w:rtl w:val="0"/>
@@ -1173,48 +998,36 @@
     </w:p>
     <w:p>
       <w:pPr>
-        <w:pStyle w:val="Body"/>
-        <w:widowControl w:val="0"/>
-        <w:bidi w:val="0"/>
-        <w:spacing w:after="40" w:line="240" w:lineRule="auto"/>
-        <w:ind w:left="174" w:right="0" w:firstLine="0"/>
-        <w:jc w:val="left"/>
-        <w:rPr>
+        <w:pStyle w:val="Body A"/>
+        <w:widowControl w:val="0"/>
+        <w:spacing w:after="40" w:line="240" w:lineRule="auto"/>
+        <w:ind w:left="174" w:firstLine="0"/>
+        <w:rPr>
+          <w:rStyle w:val="None B"/>
           <w:sz w:val="12"/>
           <w:szCs w:val="12"/>
-          <w:rtl w:val="0"/>
-        </w:rPr>
-      </w:pPr>
-    </w:p>
-    <w:p>
-      <w:pPr>
-        <w:pStyle w:val="Body"/>
-        <w:widowControl w:val="0"/>
-        <w:spacing w:after="40" w:line="240" w:lineRule="auto"/>
-        <w:rPr>
-          <w:sz w:val="20"/>
-          <w:szCs w:val="20"/>
-        </w:rPr>
-      </w:pPr>
-      <w:r>
-        <w:rPr>
-          <w:sz w:val="20"/>
-          <w:szCs w:val="20"/>
-          <w:shd w:val="nil" w:color="auto" w:fill="auto"/>
-          <w:rtl w:val="0"/>
-          <w:lang w:val="en-US"/>
-        </w:rPr>
-        <w:t>The Vitamin Shoppe</w:t>
-      </w:r>
-      <w:r>
-        <w:rPr>
-          <w:sz w:val="20"/>
-          <w:szCs w:val="20"/>
-          <w:shd w:val="nil" w:color="auto" w:fill="auto"/>
-          <w:rtl w:val="0"/>
-          <w:lang w:val="en-US"/>
-        </w:rPr>
-        <w:t xml:space="preserve"> | </w:t>
+        </w:rPr>
+      </w:pPr>
+    </w:p>
+    <w:p>
+      <w:pPr>
+        <w:pStyle w:val="Body A"/>
+        <w:widowControl w:val="0"/>
+        <w:spacing w:after="40" w:line="240" w:lineRule="auto"/>
+        <w:rPr>
+          <w:sz w:val="20"/>
+          <w:szCs w:val="20"/>
+        </w:rPr>
+      </w:pPr>
+      <w:r>
+        <w:rPr>
+          <w:sz w:val="20"/>
+          <w:szCs w:val="20"/>
+          <w:shd w:val="nil" w:color="auto" w:fill="auto"/>
+          <w:rtl w:val="0"/>
+          <w:lang w:val="en-US"/>
+        </w:rPr>
+        <w:t xml:space="preserve">The Vitamin Shoppe | </w:t>
       </w:r>
       <w:r>
         <w:rPr>
@@ -1225,7 +1038,17 @@
           <w:rtl w:val="0"/>
           <w:lang w:val="en-US"/>
         </w:rPr>
-        <w:t>February 2018</w:t>
+        <w:t xml:space="preserve">February 2018 </w:t>
+      </w:r>
+      <w:r>
+        <w:rPr>
+          <w:rFonts w:ascii="Arial Unicode MS" w:hAnsi="Arial Unicode MS" w:hint="default"/>
+          <w:sz w:val="20"/>
+          <w:szCs w:val="20"/>
+          <w:rtl w:val="0"/>
+          <w:lang w:val="en-US"/>
+        </w:rPr>
+        <w:t>→</w:t>
       </w:r>
       <w:r>
         <w:rPr>
@@ -1236,48 +1059,12 @@
           <w:rtl w:val="0"/>
           <w:lang w:val="en-US"/>
         </w:rPr>
-        <w:t xml:space="preserve"> </w:t>
-      </w:r>
-      <w:r>
-        <w:rPr>
-          <w:rFonts w:ascii="Arial Unicode MS" w:cs="Arial Unicode MS" w:hAnsi="Arial Unicode MS" w:eastAsia="Arial Unicode MS" w:hint="default"/>
-          <w:b w:val="0"/>
-          <w:bCs w:val="0"/>
-          <w:i w:val="0"/>
-          <w:iCs w:val="0"/>
-          <w:sz w:val="20"/>
-          <w:szCs w:val="20"/>
-          <w:rtl w:val="0"/>
-          <w:lang w:val="en-US"/>
-        </w:rPr>
-        <w:t>→</w:t>
-      </w:r>
-      <w:r>
-        <w:rPr>
-          <w:i w:val="1"/>
-          <w:iCs w:val="1"/>
-          <w:sz w:val="20"/>
-          <w:szCs w:val="20"/>
-          <w:rtl w:val="0"/>
-          <w:lang w:val="en-US"/>
-        </w:rPr>
-        <w:t xml:space="preserve"> </w:t>
-      </w:r>
-      <w:r>
-        <w:rPr>
-          <w:i w:val="1"/>
-          <w:iCs w:val="1"/>
-          <w:sz w:val="20"/>
-          <w:szCs w:val="20"/>
-          <w:rtl w:val="0"/>
-          <w:lang w:val="en-US"/>
-        </w:rPr>
-        <w:t>January 2020</w:t>
-      </w:r>
-    </w:p>
-    <w:p>
-      <w:pPr>
-        <w:pStyle w:val="Body"/>
+        <w:t xml:space="preserve"> January 2020</w:t>
+      </w:r>
+    </w:p>
+    <w:p>
+      <w:pPr>
+        <w:pStyle w:val="Body A"/>
         <w:widowControl w:val="0"/>
         <w:spacing w:after="40" w:line="240" w:lineRule="auto"/>
         <w:rPr>
@@ -1298,7 +1085,7 @@
           <w:rtl w:val="0"/>
           <w:lang w:val="en-US"/>
         </w:rPr>
-        <w:t>Software Engineer</w:t>
+        <w:t xml:space="preserve">Software Engineer </w:t>
       </w:r>
       <w:r>
         <w:rPr>
@@ -1306,11 +1093,10 @@
           <w:bCs w:val="1"/>
           <w:sz w:val="20"/>
           <w:szCs w:val="20"/>
-          <w:shd w:val="nil" w:color="auto" w:fill="auto"/>
-          <w:rtl w:val="0"/>
-          <w:lang w:val="en-US"/>
-        </w:rPr>
-        <w:t xml:space="preserve"> </w:t>
+          <w:rtl w:val="0"/>
+          <w:lang w:val="en-US"/>
+        </w:rPr>
+        <w:t xml:space="preserve">— </w:t>
       </w:r>
       <w:r>
         <w:rPr>
@@ -1321,23 +1107,12 @@
           <w:rtl w:val="0"/>
           <w:lang w:val="en-US"/>
         </w:rPr>
-        <w:t xml:space="preserve">— </w:t>
-      </w:r>
-      <w:r>
-        <w:rPr>
-          <w:b w:val="1"/>
-          <w:bCs w:val="1"/>
-          <w:sz w:val="20"/>
-          <w:szCs w:val="20"/>
-          <w:rtl w:val="0"/>
-          <w:lang w:val="en-US"/>
-        </w:rPr>
         <w:t>Front End</w:t>
       </w:r>
     </w:p>
     <w:p>
       <w:pPr>
-        <w:pStyle w:val="Body"/>
+        <w:pStyle w:val="Body A"/>
         <w:widowControl w:val="0"/>
         <w:numPr>
           <w:ilvl w:val="0"/>
@@ -1356,15 +1131,27 @@
       </w:pPr>
       <w:r>
         <w:rPr>
-          <w:sz w:val="20"/>
-          <w:szCs w:val="20"/>
-          <w:rtl w:val="0"/>
-          <w:lang w:val="en-US"/>
-        </w:rPr>
-        <w:t xml:space="preserve">Introduced Typescript to the front-end stack of </w:t>
-      </w:r>
-      <w:r>
-        <w:rPr>
+          <w:rStyle w:val="Hyperlink.0"/>
+          <w:sz w:val="20"/>
+          <w:szCs w:val="20"/>
+          <w:rtl w:val="0"/>
+          <w:lang w:val="en-US"/>
+        </w:rPr>
+        <w:t xml:space="preserve">Maintained ownership over the customer-facing storefront </w:t>
+      </w:r>
+      <w:r>
+        <w:rPr>
+          <w:rStyle w:val="None B"/>
+          <w:sz w:val="20"/>
+          <w:szCs w:val="20"/>
+          <w:rtl w:val="0"/>
+          <w:lang w:val="en-US"/>
+        </w:rPr>
+        <w:t xml:space="preserve">of </w:t>
+      </w:r>
+      <w:r>
+        <w:rPr>
+          <w:rStyle w:val="None B"/>
           <w:sz w:val="20"/>
           <w:szCs w:val="20"/>
         </w:rPr>
@@ -1372,6 +1159,7 @@
       </w:r>
       <w:r>
         <w:rPr>
+          <w:rStyle w:val="None B"/>
           <w:sz w:val="20"/>
           <w:szCs w:val="20"/>
         </w:rPr>
@@ -1379,6 +1167,7 @@
       </w:r>
       <w:r>
         <w:rPr>
+          <w:rStyle w:val="None B"/>
           <w:sz w:val="20"/>
           <w:szCs w:val="20"/>
         </w:rPr>
@@ -1386,6 +1175,7 @@
       </w:r>
       <w:r>
         <w:rPr>
+          <w:rStyle w:val="None B"/>
           <w:sz w:val="20"/>
           <w:szCs w:val="20"/>
           <w:rtl w:val="0"/>
@@ -1402,17 +1192,18 @@
       </w:r>
       <w:r>
         <w:rPr>
-          <w:sz w:val="20"/>
-          <w:szCs w:val="20"/>
-          <w:rtl w:val="0"/>
-          <w:lang w:val="en-US"/>
-        </w:rPr>
-        <w:t xml:space="preserve">, providing instant validation of data formats being passed throughout the codebase. </w:t>
-      </w:r>
-    </w:p>
-    <w:p>
-      <w:pPr>
-        <w:pStyle w:val="Body"/>
+          <w:rStyle w:val="Hyperlink.0"/>
+          <w:sz w:val="20"/>
+          <w:szCs w:val="20"/>
+          <w:rtl w:val="0"/>
+          <w:lang w:val="en-US"/>
+        </w:rPr>
+        <w:t>, ensuring that business initiatives were delivered on-time and adhered to specifications.</w:t>
+      </w:r>
+    </w:p>
+    <w:p>
+      <w:pPr>
+        <w:pStyle w:val="Body A"/>
         <w:widowControl w:val="0"/>
         <w:numPr>
           <w:ilvl w:val="0"/>
@@ -1431,17 +1222,18 @@
       </w:pPr>
       <w:r>
         <w:rPr>
-          <w:sz w:val="20"/>
-          <w:szCs w:val="20"/>
-          <w:rtl w:val="0"/>
-          <w:lang w:val="en-US"/>
-        </w:rPr>
-        <w:t>Converted the front-end application architecture from bare controllers and template-directives to reusable components and singleton services.</w:t>
-      </w:r>
-    </w:p>
-    <w:p>
-      <w:pPr>
-        <w:pStyle w:val="Body"/>
+          <w:rStyle w:val="None B"/>
+          <w:sz w:val="20"/>
+          <w:szCs w:val="20"/>
+          <w:rtl w:val="0"/>
+          <w:lang w:val="en-US"/>
+        </w:rPr>
+        <w:t xml:space="preserve">Introduced Typescript to the front-end stack, providing instant validation of data formats being passed throughout the codebase. </w:t>
+      </w:r>
+    </w:p>
+    <w:p>
+      <w:pPr>
+        <w:pStyle w:val="Body A"/>
         <w:widowControl w:val="0"/>
         <w:numPr>
           <w:ilvl w:val="0"/>
@@ -1460,17 +1252,18 @@
       </w:pPr>
       <w:r>
         <w:rPr>
-          <w:sz w:val="20"/>
-          <w:szCs w:val="20"/>
-          <w:rtl w:val="0"/>
-          <w:lang w:val="en-US"/>
-        </w:rPr>
-        <w:t>Migrated the build process from RequireJS to Webpack, enabling us to lazy-load JS modules, CSS stylesheets, and HTML templates, thereby decreasing website load time.</w:t>
-      </w:r>
-    </w:p>
-    <w:p>
-      <w:pPr>
-        <w:pStyle w:val="Body"/>
+          <w:rStyle w:val="None B"/>
+          <w:sz w:val="20"/>
+          <w:szCs w:val="20"/>
+          <w:rtl w:val="0"/>
+          <w:lang w:val="en-US"/>
+        </w:rPr>
+        <w:t>Converted the front-end application architecture from bare controllers and template-directives to reusable components and singleton services.</w:t>
+      </w:r>
+    </w:p>
+    <w:p>
+      <w:pPr>
+        <w:pStyle w:val="Body A"/>
         <w:widowControl w:val="0"/>
         <w:numPr>
           <w:ilvl w:val="0"/>
@@ -1489,132 +1282,77 @@
       </w:pPr>
       <w:r>
         <w:rPr>
-          <w:sz w:val="20"/>
-          <w:szCs w:val="20"/>
-          <w:rtl w:val="0"/>
-          <w:lang w:val="en-US"/>
-        </w:rPr>
-        <w:t>Established front-end coding standards with SonarJS and Prettier, enforced as part of the CI build.</w:t>
-      </w:r>
-    </w:p>
-    <w:p>
-      <w:pPr>
-        <w:pStyle w:val="Body"/>
+          <w:rStyle w:val="None B"/>
+          <w:sz w:val="20"/>
+          <w:szCs w:val="20"/>
+          <w:rtl w:val="0"/>
+          <w:lang w:val="en-US"/>
+        </w:rPr>
+        <w:t>Migrated the build process from RequireJS to Webpack, enabling us to lazy-load JS modules, CSS stylesheets, and HTML templates, thereby decreasing website load time.</w:t>
+      </w:r>
+    </w:p>
+    <w:p>
+      <w:pPr>
+        <w:pStyle w:val="Body B"/>
         <w:widowControl w:val="0"/>
         <w:numPr>
           <w:ilvl w:val="0"/>
           <w:numId w:val="2"/>
         </w:numPr>
         <w:bidi w:val="0"/>
-        <w:spacing w:after="40" w:line="240" w:lineRule="auto"/>
+        <w:spacing w:after="40"/>
         <w:ind w:right="0"/>
         <w:jc w:val="left"/>
         <w:rPr>
-          <w:sz w:val="20"/>
-          <w:szCs w:val="20"/>
-          <w:rtl w:val="0"/>
-          <w:lang w:val="en-US"/>
-        </w:rPr>
-      </w:pPr>
-      <w:r>
-        <w:rPr>
-          <w:sz w:val="20"/>
-          <w:szCs w:val="20"/>
-          <w:rtl w:val="0"/>
-          <w:lang w:val="en-US"/>
-        </w:rPr>
-        <w:t>Implemented an automated front-end build process for vitaminshoppe.com, integrating RequireJS with Jenkins CI.</w:t>
-      </w:r>
-    </w:p>
-    <w:p>
-      <w:pPr>
-        <w:pStyle w:val="Body"/>
-        <w:widowControl w:val="0"/>
-        <w:bidi w:val="0"/>
-        <w:spacing w:after="40" w:line="240" w:lineRule="auto"/>
-        <w:ind w:left="0" w:right="0" w:firstLine="0"/>
-        <w:jc w:val="left"/>
-        <w:rPr>
-          <w:sz w:val="10"/>
-          <w:szCs w:val="10"/>
-          <w:rtl w:val="0"/>
-        </w:rPr>
-      </w:pPr>
-      <w:r>
-        <w:rPr>
-          <w:sz w:val="20"/>
-          <w:szCs w:val="20"/>
-          <w:rtl w:val="0"/>
-          <w:lang w:val="en-US"/>
-        </w:rPr>
-        <w:t>Century 21 Department Stores</w:t>
-      </w:r>
-      <w:r>
-        <w:rPr>
-          <w:sz w:val="20"/>
-          <w:szCs w:val="20"/>
-          <w:rtl w:val="0"/>
-          <w:lang w:val="en-US"/>
-        </w:rPr>
-        <w:t xml:space="preserve"> | </w:t>
-      </w:r>
-      <w:r>
-        <w:rPr>
-          <w:i w:val="1"/>
-          <w:iCs w:val="1"/>
-          <w:sz w:val="20"/>
-          <w:szCs w:val="20"/>
-          <w:rtl w:val="0"/>
-          <w:lang w:val="en-US"/>
-        </w:rPr>
-        <w:t>April</w:t>
-      </w:r>
-      <w:r>
-        <w:rPr>
-          <w:i w:val="1"/>
-          <w:iCs w:val="1"/>
-          <w:sz w:val="20"/>
-          <w:szCs w:val="20"/>
-          <w:rtl w:val="0"/>
-          <w:lang w:val="en-US"/>
-        </w:rPr>
-        <w:t xml:space="preserve"> 201</w:t>
-      </w:r>
-      <w:r>
-        <w:rPr>
-          <w:i w:val="1"/>
-          <w:iCs w:val="1"/>
-          <w:sz w:val="20"/>
-          <w:szCs w:val="20"/>
-          <w:rtl w:val="0"/>
-          <w:lang w:val="en-US"/>
-        </w:rPr>
-        <w:t>6</w:t>
-      </w:r>
-      <w:r>
-        <w:rPr>
-          <w:i w:val="1"/>
-          <w:iCs w:val="1"/>
-          <w:sz w:val="20"/>
-          <w:szCs w:val="20"/>
-          <w:rtl w:val="0"/>
-          <w:lang w:val="en-US"/>
-        </w:rPr>
-        <w:t xml:space="preserve"> </w:t>
-      </w:r>
-      <w:r>
-        <w:rPr>
-          <w:rFonts w:ascii="Arial Unicode MS" w:cs="Arial Unicode MS" w:hAnsi="Arial Unicode MS" w:eastAsia="Arial Unicode MS" w:hint="default"/>
+          <w:rFonts w:ascii="Arial Unicode MS" w:hAnsi="Arial Unicode MS"/>
+          <w:sz w:val="20"/>
+          <w:szCs w:val="20"/>
+          <w:rtl w:val="0"/>
+          <w:lang w:val="en-US"/>
+        </w:rPr>
+      </w:pPr>
+      <w:r>
+        <w:rPr>
+          <w:rFonts w:ascii="Georgia" w:hAnsi="Georgia"/>
+          <w:sz w:val="20"/>
+          <w:szCs w:val="20"/>
+          <w:rtl w:val="0"/>
+          <w:lang w:val="en-US"/>
+        </w:rPr>
+        <w:t>Automated the front-end build process, including enforcement of code quality standards.</w:t>
+      </w:r>
+      <w:r>
+        <w:rPr>
+          <w:rStyle w:val="None B"/>
+          <w:rFonts w:ascii="Arial Unicode MS" w:cs="Arial Unicode MS" w:hAnsi="Arial Unicode MS" w:eastAsia="Arial Unicode MS"/>
           <w:b w:val="0"/>
           <w:bCs w:val="0"/>
           <w:i w:val="0"/>
           <w:iCs w:val="0"/>
           <w:sz w:val="20"/>
           <w:szCs w:val="20"/>
-          <w:rtl w:val="0"/>
-          <w:lang w:val="en-US"/>
-        </w:rPr>
-        <w:t>→</w:t>
+        </w:rPr>
+        <w:br w:type="page"/>
+      </w:r>
+    </w:p>
+    <w:p>
+      <w:pPr>
+        <w:pStyle w:val="Body A"/>
+        <w:widowControl w:val="0"/>
+        <w:spacing w:after="40" w:line="240" w:lineRule="auto"/>
+        <w:rPr>
+          <w:sz w:val="10"/>
+          <w:szCs w:val="10"/>
+        </w:rPr>
+      </w:pPr>
+      <w:r>
+        <w:rPr>
+          <w:sz w:val="20"/>
+          <w:szCs w:val="20"/>
+          <w:rtl w:val="0"/>
+          <w:lang w:val="en-US"/>
+        </w:rPr>
+        <w:t xml:space="preserve">Century 21 Department Stores | </w:t>
       </w:r>
       <w:r>
         <w:rPr>
@@ -1625,7 +1363,17 @@
           <w:rtl w:val="0"/>
           <w:lang w:val="en-US"/>
         </w:rPr>
-        <w:t xml:space="preserve"> </w:t>
+        <w:t xml:space="preserve">April 2016 </w:t>
+      </w:r>
+      <w:r>
+        <w:rPr>
+          <w:rFonts w:ascii="Arial Unicode MS" w:hAnsi="Arial Unicode MS" w:hint="default"/>
+          <w:sz w:val="20"/>
+          <w:szCs w:val="20"/>
+          <w:rtl w:val="0"/>
+          <w:lang w:val="en-US"/>
+        </w:rPr>
+        <w:t>→</w:t>
       </w:r>
       <w:r>
         <w:rPr>
@@ -1636,34 +1384,12 @@
           <w:rtl w:val="0"/>
           <w:lang w:val="en-US"/>
         </w:rPr>
-        <w:t>Feb</w:t>
-      </w:r>
-      <w:r>
-        <w:rPr>
-          <w:i w:val="1"/>
-          <w:iCs w:val="1"/>
-          <w:sz w:val="20"/>
-          <w:szCs w:val="20"/>
-          <w:rtl w:val="0"/>
-          <w:lang w:val="en-US"/>
-        </w:rPr>
-        <w:t>ruary</w:t>
-      </w:r>
-      <w:r>
-        <w:rPr>
-          <w:i w:val="1"/>
-          <w:iCs w:val="1"/>
-          <w:sz w:val="20"/>
-          <w:szCs w:val="20"/>
-          <w:rtl w:val="0"/>
-          <w:lang w:val="en-US"/>
-        </w:rPr>
-        <w:t xml:space="preserve"> 2018</w:t>
-      </w:r>
-    </w:p>
-    <w:p>
-      <w:pPr>
-        <w:pStyle w:val="Body"/>
+        <w:t xml:space="preserve"> February 2018</w:t>
+      </w:r>
+    </w:p>
+    <w:p>
+      <w:pPr>
+        <w:pStyle w:val="Body A"/>
         <w:widowControl w:val="0"/>
         <w:spacing w:after="40" w:line="240" w:lineRule="auto"/>
         <w:rPr>
@@ -1684,7 +1410,7 @@
           <w:rtl w:val="0"/>
           <w:lang w:val="en-US"/>
         </w:rPr>
-        <w:t>Full Stack S</w:t>
+        <w:t xml:space="preserve">Full Stack Software Engineer </w:t>
       </w:r>
       <w:r>
         <w:rPr>
@@ -1696,7 +1422,7 @@
           <w:rtl w:val="0"/>
           <w:lang w:val="en-US"/>
         </w:rPr>
-        <w:t xml:space="preserve">oftware Engineer </w:t>
+        <w:t xml:space="preserve">— </w:t>
       </w:r>
       <w:r>
         <w:rPr>
@@ -1708,24 +1434,12 @@
           <w:rtl w:val="0"/>
           <w:lang w:val="en-US"/>
         </w:rPr>
-        <w:t xml:space="preserve">— </w:t>
-      </w:r>
-      <w:r>
-        <w:rPr>
-          <w:b w:val="1"/>
-          <w:bCs w:val="1"/>
-          <w:sz w:val="20"/>
-          <w:szCs w:val="20"/>
-          <w:shd w:val="nil" w:color="auto" w:fill="auto"/>
-          <w:rtl w:val="0"/>
-          <w:lang w:val="en-US"/>
-        </w:rPr>
         <w:t>eCommerce</w:t>
       </w:r>
     </w:p>
     <w:p>
       <w:pPr>
-        <w:pStyle w:val="Body"/>
+        <w:pStyle w:val="Body A"/>
         <w:widowControl w:val="0"/>
         <w:numPr>
           <w:ilvl w:val="0"/>
@@ -1744,39 +1458,13 @@
       </w:pPr>
       <w:r>
         <w:rPr>
-          <w:sz w:val="20"/>
-          <w:szCs w:val="20"/>
-          <w:rtl w:val="0"/>
-          <w:lang w:val="en-US"/>
-        </w:rPr>
-        <w:t xml:space="preserve">Implemented </w:t>
-      </w:r>
-      <w:r>
-        <w:rPr>
-          <w:sz w:val="20"/>
-          <w:szCs w:val="20"/>
-          <w:rtl w:val="0"/>
-          <w:lang w:val="en-US"/>
-        </w:rPr>
-        <w:t>a web</w:t>
-      </w:r>
-      <w:r>
-        <w:rPr>
-          <w:sz w:val="20"/>
-          <w:szCs w:val="20"/>
-          <w:rtl w:val="0"/>
-          <w:lang w:val="en-US"/>
-        </w:rPr>
-        <w:t xml:space="preserve"> application with Angular 5</w:t>
-      </w:r>
-      <w:r>
-        <w:rPr>
-          <w:sz w:val="20"/>
-          <w:szCs w:val="20"/>
-          <w:rtl w:val="0"/>
-          <w:lang w:val="en-US"/>
-        </w:rPr>
-        <w:t xml:space="preserve"> on the frontend</w:t>
+          <w:rStyle w:val="None A"/>
+          <w:sz w:val="20"/>
+          <w:szCs w:val="20"/>
+          <w:rtl w:val="0"/>
+          <w:lang w:val="en-US"/>
+        </w:rPr>
+        <w:t>Implemented a web application with Angular 5 on the frontend</w:t>
       </w:r>
       <w:r>
         <w:rPr>
@@ -1789,24 +1477,17 @@
       </w:r>
       <w:r>
         <w:rPr>
-          <w:sz w:val="20"/>
-          <w:szCs w:val="20"/>
-          <w:rtl w:val="0"/>
-          <w:lang w:val="en-US"/>
-        </w:rPr>
-        <w:t xml:space="preserve"> on the backend</w:t>
-      </w:r>
-      <w:r>
-        <w:rPr>
-          <w:sz w:val="20"/>
-          <w:szCs w:val="20"/>
-          <w:rtl w:val="0"/>
-          <w:lang w:val="en-US"/>
-        </w:rPr>
-        <w:t xml:space="preserve"> to facilitate financial record-keeping for a </w:t>
-      </w:r>
-      <w:r>
-        <w:rPr>
+          <w:rStyle w:val="None A"/>
+          <w:sz w:val="20"/>
+          <w:szCs w:val="20"/>
+          <w:rtl w:val="0"/>
+          <w:lang w:val="en-US"/>
+        </w:rPr>
+        <w:t xml:space="preserve"> on the backend to facilitate financial record-keeping for a </w:t>
+      </w:r>
+      <w:r>
+        <w:rPr>
+          <w:rFonts w:ascii="Arial Unicode MS" w:hAnsi="Arial Unicode MS" w:hint="default"/>
           <w:sz w:val="20"/>
           <w:szCs w:val="20"/>
           <w:rtl w:val="1"/>
@@ -1816,6 +1497,7 @@
       </w:r>
       <w:r>
         <w:rPr>
+          <w:rStyle w:val="None A"/>
           <w:sz w:val="20"/>
           <w:szCs w:val="20"/>
           <w:rtl w:val="0"/>
@@ -1825,14 +1507,17 @@
       </w:r>
       <w:r>
         <w:rPr>
-          <w:sz w:val="20"/>
-          <w:szCs w:val="20"/>
-          <w:rtl w:val="0"/>
+          <w:rStyle w:val="None A"/>
+          <w:sz w:val="20"/>
+          <w:szCs w:val="20"/>
+          <w:rtl w:val="0"/>
+          <w:lang w:val="en-US"/>
         </w:rPr>
         <w:t xml:space="preserve">” </w:t>
       </w:r>
       <w:r>
         <w:rPr>
+          <w:rStyle w:val="None A"/>
           <w:sz w:val="20"/>
           <w:szCs w:val="20"/>
           <w:rtl w:val="0"/>
@@ -1843,7 +1528,7 @@
     </w:p>
     <w:p>
       <w:pPr>
-        <w:pStyle w:val="Body"/>
+        <w:pStyle w:val="Body A"/>
         <w:widowControl w:val="0"/>
         <w:numPr>
           <w:ilvl w:val="0"/>
@@ -1862,88 +1547,38 @@
       </w:pPr>
       <w:r>
         <w:rPr>
-          <w:sz w:val="20"/>
-          <w:szCs w:val="20"/>
-          <w:rtl w:val="0"/>
-          <w:lang w:val="en-US"/>
-        </w:rPr>
-        <w:t>Realized</w:t>
-      </w:r>
-      <w:r>
-        <w:rPr>
-          <w:sz w:val="20"/>
-          <w:szCs w:val="20"/>
-          <w:rtl w:val="0"/>
-        </w:rPr>
-        <w:t xml:space="preserve"> </w:t>
-      </w:r>
-      <w:r>
-        <w:rPr>
-          <w:sz w:val="20"/>
-          <w:szCs w:val="20"/>
-          <w:rtl w:val="0"/>
-          <w:lang w:val="en-US"/>
-        </w:rPr>
-        <w:t>a browser-based 360</w:t>
-      </w:r>
-      <w:r>
-        <w:rPr>
-          <w:sz w:val="20"/>
-          <w:szCs w:val="20"/>
-          <w:rtl w:val="0"/>
-          <w:lang w:val="en-US"/>
-        </w:rPr>
-        <w:t>°</w:t>
-      </w:r>
-      <w:r>
-        <w:rPr>
-          <w:sz w:val="20"/>
-          <w:szCs w:val="20"/>
-          <w:rtl w:val="0"/>
-          <w:lang w:val="en-US"/>
-        </w:rPr>
-        <w:t xml:space="preserve"> virtual reality </w:t>
-      </w:r>
-      <w:r>
-        <w:rPr>
-          <w:sz w:val="20"/>
-          <w:szCs w:val="20"/>
-          <w:rtl w:val="0"/>
-          <w:lang w:val="en-US"/>
-        </w:rPr>
-        <w:t xml:space="preserve">shopping </w:t>
-      </w:r>
-      <w:r>
-        <w:rPr>
-          <w:sz w:val="20"/>
-          <w:szCs w:val="20"/>
-          <w:rtl w:val="0"/>
-          <w:lang w:val="en-US"/>
-        </w:rPr>
-        <w:t>experience</w:t>
-      </w:r>
-      <w:r>
-        <w:rPr>
-          <w:sz w:val="20"/>
-          <w:szCs w:val="20"/>
-          <w:rtl w:val="0"/>
-          <w:lang w:val="en-US"/>
-        </w:rPr>
-        <w:t xml:space="preserve"> </w:t>
-      </w:r>
-      <w:r>
-        <w:rPr>
-          <w:sz w:val="20"/>
-          <w:szCs w:val="20"/>
-          <w:rtl w:val="0"/>
-          <w:lang w:val="en-US"/>
-        </w:rPr>
-        <w:t>for the 2017 Holiday Homepage Takeover.</w:t>
-      </w:r>
-    </w:p>
-    <w:p>
-      <w:pPr>
-        <w:pStyle w:val="Body"/>
+          <w:rStyle w:val="None B"/>
+          <w:sz w:val="20"/>
+          <w:szCs w:val="20"/>
+          <w:rtl w:val="0"/>
+          <w:lang w:val="en-US"/>
+        </w:rPr>
+        <w:t>Realized a browser-based 360</w:t>
+      </w:r>
+      <w:r>
+        <w:rPr>
+          <w:rStyle w:val="None B"/>
+          <w:sz w:val="20"/>
+          <w:szCs w:val="20"/>
+          <w:rtl w:val="0"/>
+          <w:lang w:val="en-US"/>
+        </w:rPr>
+        <w:t xml:space="preserve">° </w:t>
+      </w:r>
+      <w:r>
+        <w:rPr>
+          <w:rStyle w:val="None B"/>
+          <w:sz w:val="20"/>
+          <w:szCs w:val="20"/>
+          <w:rtl w:val="0"/>
+          <w:lang w:val="en-US"/>
+        </w:rPr>
+        <w:t>virtual reality shopping experience for the 2017 Holiday Homepage Takeover.</w:t>
+      </w:r>
+    </w:p>
+    <w:p>
+      <w:pPr>
+        <w:pStyle w:val="Body A"/>
         <w:widowControl w:val="0"/>
         <w:numPr>
           <w:ilvl w:val="0"/>
@@ -1962,29 +1597,13 @@
       </w:pPr>
       <w:r>
         <w:rPr>
-          <w:sz w:val="20"/>
-          <w:szCs w:val="20"/>
-          <w:rtl w:val="0"/>
-          <w:lang w:val="en-US"/>
-        </w:rPr>
-        <w:t>Combined</w:t>
-      </w:r>
-      <w:r>
-        <w:rPr>
-          <w:sz w:val="20"/>
-          <w:szCs w:val="20"/>
-          <w:rtl w:val="0"/>
-        </w:rPr>
-        <w:t xml:space="preserve"> </w:t>
-      </w:r>
-      <w:r>
-        <w:rPr>
-          <w:sz w:val="20"/>
-          <w:szCs w:val="20"/>
-          <w:rtl w:val="0"/>
-          <w:lang w:val="en-US"/>
-        </w:rPr>
-        <w:t>a vast library of disparate web applications</w:t>
+          <w:rStyle w:val="None A"/>
+          <w:sz w:val="20"/>
+          <w:szCs w:val="20"/>
+          <w:rtl w:val="0"/>
+          <w:lang w:val="en-US"/>
+        </w:rPr>
+        <w:t>Combined a vast library of disparate web applications</w:t>
       </w:r>
       <w:r>
         <w:rPr>
@@ -1997,43 +1616,18 @@
       </w:r>
       <w:r>
         <w:rPr>
-          <w:sz w:val="20"/>
-          <w:szCs w:val="20"/>
-          <w:rtl w:val="0"/>
-          <w:lang w:val="en-US"/>
-        </w:rPr>
-        <w:t xml:space="preserve">single </w:t>
-      </w:r>
-      <w:r>
-        <w:rPr>
-          <w:sz w:val="20"/>
-          <w:szCs w:val="20"/>
-          <w:rtl w:val="0"/>
-          <w:lang w:val="en-US"/>
-        </w:rPr>
-        <w:t>Ruby on Rails</w:t>
-      </w:r>
-      <w:r>
-        <w:rPr>
-          <w:sz w:val="20"/>
-          <w:szCs w:val="20"/>
-          <w:rtl w:val="0"/>
-          <w:lang w:val="en-US"/>
-        </w:rPr>
-        <w:t xml:space="preserve"> site that integrated with Active Directory for single sign-on and access control</w:t>
-      </w:r>
-      <w:r>
-        <w:rPr>
-          <w:sz w:val="20"/>
-          <w:szCs w:val="20"/>
-          <w:rtl w:val="0"/>
-        </w:rPr>
-        <w:t>.</w:t>
-      </w:r>
-    </w:p>
-    <w:p>
-      <w:pPr>
-        <w:pStyle w:val="Body"/>
+          <w:rStyle w:val="None A"/>
+          <w:sz w:val="20"/>
+          <w:szCs w:val="20"/>
+          <w:rtl w:val="0"/>
+          <w:lang w:val="en-US"/>
+        </w:rPr>
+        <w:t>single Ruby on Rails site that integrated with Active Directory for single sign-on and access control.</w:t>
+      </w:r>
+    </w:p>
+    <w:p>
+      <w:pPr>
+        <w:pStyle w:val="Body A"/>
         <w:widowControl w:val="0"/>
         <w:numPr>
           <w:ilvl w:val="0"/>
@@ -2052,6 +1646,7 @@
       </w:pPr>
       <w:r>
         <w:rPr>
+          <w:rStyle w:val="None A"/>
           <w:sz w:val="20"/>
           <w:szCs w:val="20"/>
           <w:rtl w:val="0"/>
@@ -2070,6 +1665,7 @@
       </w:r>
       <w:r>
         <w:rPr>
+          <w:rStyle w:val="None A"/>
           <w:sz w:val="20"/>
           <w:szCs w:val="20"/>
           <w:rtl w:val="0"/>
@@ -2088,26 +1684,18 @@
       </w:r>
       <w:r>
         <w:rPr>
-          <w:sz w:val="20"/>
-          <w:szCs w:val="20"/>
-          <w:rtl w:val="0"/>
-          <w:lang w:val="en-US"/>
-        </w:rPr>
-        <w:t xml:space="preserve">in Swift </w:t>
-      </w:r>
-      <w:r>
-        <w:rPr>
-          <w:sz w:val="20"/>
-          <w:szCs w:val="20"/>
-          <w:rtl w:val="0"/>
-          <w:lang w:val="en-US"/>
-        </w:rPr>
-        <w:t>for soliciting credit applications from customers on the sales floor, and used Mobileiron to manage the deployment of this app to 175 devices at 11 stores across 4 states.</w:t>
-      </w:r>
-    </w:p>
-    <w:p>
-      <w:pPr>
-        <w:pStyle w:val="Body"/>
+          <w:rStyle w:val="None A"/>
+          <w:sz w:val="20"/>
+          <w:szCs w:val="20"/>
+          <w:rtl w:val="0"/>
+          <w:lang w:val="en-US"/>
+        </w:rPr>
+        <w:t>in Swift for soliciting credit applications from customers on the sales floor, and used Mobileiron to manage the deployment of this app to 175 devices at 11 stores across 4 states.</w:t>
+      </w:r>
+    </w:p>
+    <w:p>
+      <w:pPr>
+        <w:pStyle w:val="Body A"/>
         <w:widowControl w:val="0"/>
         <w:numPr>
           <w:ilvl w:val="0"/>
@@ -2126,39 +1714,13 @@
       </w:pPr>
       <w:r>
         <w:rPr>
-          <w:sz w:val="20"/>
-          <w:szCs w:val="20"/>
-          <w:rtl w:val="0"/>
-          <w:lang w:val="en-US"/>
-        </w:rPr>
-        <w:t xml:space="preserve">Created </w:t>
-      </w:r>
-      <w:r>
-        <w:rPr>
-          <w:sz w:val="20"/>
-          <w:szCs w:val="20"/>
-          <w:rtl w:val="0"/>
-          <w:lang w:val="en-US"/>
-        </w:rPr>
-        <w:t>a product data management tool</w:t>
-      </w:r>
-      <w:r>
-        <w:rPr>
-          <w:sz w:val="20"/>
-          <w:szCs w:val="20"/>
-          <w:rtl w:val="0"/>
-          <w:lang w:val="en-US"/>
-        </w:rPr>
-        <w:t xml:space="preserve"> with AngularJS 1.4</w:t>
-      </w:r>
-      <w:r>
-        <w:rPr>
-          <w:sz w:val="20"/>
-          <w:szCs w:val="20"/>
-          <w:rtl w:val="0"/>
-          <w:lang w:val="en-US"/>
-        </w:rPr>
-        <w:t xml:space="preserve"> on the frontend</w:t>
+          <w:rStyle w:val="None A"/>
+          <w:sz w:val="20"/>
+          <w:szCs w:val="20"/>
+          <w:rtl w:val="0"/>
+          <w:lang w:val="en-US"/>
+        </w:rPr>
+        <w:t>Created a product data management tool with AngularJS 1.4 on the frontend</w:t>
       </w:r>
       <w:r>
         <w:rPr>
@@ -2171,85 +1733,47 @@
       </w:r>
       <w:r>
         <w:rPr>
-          <w:sz w:val="20"/>
-          <w:szCs w:val="20"/>
-          <w:rtl w:val="0"/>
-          <w:lang w:val="en-US"/>
-        </w:rPr>
-        <w:t>on the backend enabling</w:t>
-      </w:r>
-      <w:r>
-        <w:rPr>
-          <w:sz w:val="20"/>
-          <w:szCs w:val="20"/>
-          <w:rtl w:val="0"/>
-          <w:lang w:val="en-US"/>
-        </w:rPr>
-        <w:t xml:space="preserve"> the eCommerce production team to complete a week's worth of </w:t>
-      </w:r>
-      <w:r>
-        <w:rPr>
-          <w:sz w:val="20"/>
-          <w:szCs w:val="20"/>
-          <w:rtl w:val="0"/>
-          <w:lang w:val="en-US"/>
-        </w:rPr>
-        <w:t>work</w:t>
-      </w:r>
-      <w:r>
-        <w:rPr>
-          <w:sz w:val="20"/>
-          <w:szCs w:val="20"/>
-          <w:rtl w:val="0"/>
-          <w:lang w:val="en-US"/>
-        </w:rPr>
-        <w:t xml:space="preserve"> in less than 5 minutes.</w:t>
-      </w:r>
-    </w:p>
-    <w:p>
-      <w:pPr>
-        <w:pStyle w:val="Body"/>
-        <w:widowControl w:val="0"/>
-        <w:spacing w:after="40" w:line="240" w:lineRule="auto"/>
-        <w:rPr>
+          <w:rStyle w:val="None A"/>
+          <w:sz w:val="20"/>
+          <w:szCs w:val="20"/>
+          <w:rtl w:val="0"/>
+          <w:lang w:val="en-US"/>
+        </w:rPr>
+        <w:t>on the backend enabling the eCommerce production team to complete a week's worth of work in less than 5 minutes.</w:t>
+      </w:r>
+    </w:p>
+    <w:p>
+      <w:pPr>
+        <w:pStyle w:val="Body A"/>
+        <w:widowControl w:val="0"/>
+        <w:spacing w:after="40" w:line="240" w:lineRule="auto"/>
+        <w:rPr>
+          <w:rStyle w:val="Hyperlink.0"/>
           <w:sz w:val="10"/>
           <w:szCs w:val="10"/>
-          <w:shd w:val="nil" w:color="auto" w:fill="auto"/>
-          <w:lang w:val="en-US"/>
-        </w:rPr>
-      </w:pPr>
-    </w:p>
-    <w:p>
-      <w:pPr>
-        <w:pStyle w:val="Body"/>
-        <w:widowControl w:val="0"/>
-        <w:spacing w:after="40" w:line="240" w:lineRule="auto"/>
-        <w:rPr>
-          <w:sz w:val="20"/>
-          <w:szCs w:val="20"/>
-          <w:shd w:val="nil" w:color="auto" w:fill="auto"/>
-          <w:lang w:val="en-US"/>
-        </w:rPr>
-      </w:pPr>
-      <w:r>
-        <w:rPr>
-          <w:sz w:val="20"/>
-          <w:szCs w:val="20"/>
-          <w:shd w:val="nil" w:color="auto" w:fill="auto"/>
-          <w:rtl w:val="0"/>
-          <w:lang w:val="en-US"/>
-        </w:rPr>
-        <w:t>Century 21 Department Stores</w:t>
-      </w:r>
-      <w:r>
-        <w:rPr>
-          <w:sz w:val="20"/>
-          <w:szCs w:val="20"/>
-          <w:shd w:val="nil" w:color="auto" w:fill="auto"/>
-          <w:rtl w:val="0"/>
-          <w:lang w:val="en-US"/>
-        </w:rPr>
-        <w:t xml:space="preserve"> | </w:t>
+        </w:rPr>
+      </w:pPr>
+    </w:p>
+    <w:p>
+      <w:pPr>
+        <w:pStyle w:val="Body A"/>
+        <w:widowControl w:val="0"/>
+        <w:spacing w:after="40" w:line="240" w:lineRule="auto"/>
+        <w:rPr>
+          <w:sz w:val="20"/>
+          <w:szCs w:val="20"/>
+          <w:shd w:val="nil" w:color="auto" w:fill="auto"/>
+        </w:rPr>
+      </w:pPr>
+      <w:r>
+        <w:rPr>
+          <w:sz w:val="20"/>
+          <w:szCs w:val="20"/>
+          <w:shd w:val="nil" w:color="auto" w:fill="auto"/>
+          <w:rtl w:val="0"/>
+          <w:lang w:val="en-US"/>
+        </w:rPr>
+        <w:t xml:space="preserve">Century 21 Department Stores | </w:t>
       </w:r>
       <w:r>
         <w:rPr>
@@ -2260,7 +1784,17 @@
           <w:rtl w:val="0"/>
           <w:lang w:val="en-US"/>
         </w:rPr>
-        <w:t>January</w:t>
+        <w:t xml:space="preserve">January 2015 </w:t>
+      </w:r>
+      <w:r>
+        <w:rPr>
+          <w:rFonts w:ascii="Arial Unicode MS" w:hAnsi="Arial Unicode MS" w:hint="default"/>
+          <w:sz w:val="20"/>
+          <w:szCs w:val="20"/>
+          <w:rtl w:val="0"/>
+          <w:lang w:val="en-US"/>
+        </w:rPr>
+        <w:t>→</w:t>
       </w:r>
       <w:r>
         <w:rPr>
@@ -2271,70 +1805,12 @@
           <w:rtl w:val="0"/>
           <w:lang w:val="en-US"/>
         </w:rPr>
-        <w:t xml:space="preserve"> 201</w:t>
-      </w:r>
-      <w:r>
-        <w:rPr>
-          <w:i w:val="1"/>
-          <w:iCs w:val="1"/>
-          <w:sz w:val="20"/>
-          <w:szCs w:val="20"/>
-          <w:rtl w:val="0"/>
-          <w:lang w:val="en-US"/>
-        </w:rPr>
-        <w:t>5</w:t>
-      </w:r>
-      <w:r>
-        <w:rPr>
-          <w:i w:val="1"/>
-          <w:iCs w:val="1"/>
-          <w:sz w:val="20"/>
-          <w:szCs w:val="20"/>
-          <w:rtl w:val="0"/>
-          <w:lang w:val="en-US"/>
-        </w:rPr>
-        <w:t xml:space="preserve"> </w:t>
-      </w:r>
-      <w:r>
-        <w:rPr>
-          <w:rFonts w:ascii="Arial Unicode MS" w:cs="Arial Unicode MS" w:hAnsi="Arial Unicode MS" w:eastAsia="Arial Unicode MS" w:hint="default"/>
-          <w:b w:val="0"/>
-          <w:bCs w:val="0"/>
-          <w:i w:val="0"/>
-          <w:iCs w:val="0"/>
-          <w:sz w:val="20"/>
-          <w:szCs w:val="20"/>
-          <w:rtl w:val="0"/>
-          <w:lang w:val="en-US"/>
-        </w:rPr>
-        <w:t>→</w:t>
-      </w:r>
-      <w:r>
-        <w:rPr>
-          <w:i w:val="1"/>
-          <w:iCs w:val="1"/>
-          <w:sz w:val="20"/>
-          <w:szCs w:val="20"/>
-          <w:rtl w:val="0"/>
-          <w:lang w:val="en-US"/>
-        </w:rPr>
-        <w:t xml:space="preserve"> </w:t>
-      </w:r>
-      <w:r>
-        <w:rPr>
-          <w:i w:val="1"/>
-          <w:iCs w:val="1"/>
-          <w:sz w:val="20"/>
-          <w:szCs w:val="20"/>
-          <w:rtl w:val="0"/>
-          <w:lang w:val="en-US"/>
-        </w:rPr>
-        <w:t>April 2016</w:t>
-      </w:r>
-    </w:p>
-    <w:p>
-      <w:pPr>
-        <w:pStyle w:val="Body"/>
+        <w:t xml:space="preserve"> April 2016</w:t>
+      </w:r>
+    </w:p>
+    <w:p>
+      <w:pPr>
+        <w:pStyle w:val="Body A"/>
         <w:widowControl w:val="0"/>
         <w:spacing w:after="40" w:line="240" w:lineRule="auto"/>
         <w:rPr>
@@ -2355,7 +1831,7 @@
           <w:rtl w:val="0"/>
           <w:lang w:val="en-US"/>
         </w:rPr>
-        <w:t xml:space="preserve">Product </w:t>
+        <w:t xml:space="preserve">Product Manager </w:t>
       </w:r>
       <w:r>
         <w:rPr>
@@ -2367,7 +1843,7 @@
           <w:rtl w:val="0"/>
           <w:lang w:val="en-US"/>
         </w:rPr>
-        <w:t xml:space="preserve">Manager </w:t>
+        <w:t xml:space="preserve">— </w:t>
       </w:r>
       <w:r>
         <w:rPr>
@@ -2379,24 +1855,12 @@
           <w:rtl w:val="0"/>
           <w:lang w:val="en-US"/>
         </w:rPr>
-        <w:t xml:space="preserve">— </w:t>
-      </w:r>
-      <w:r>
-        <w:rPr>
-          <w:b w:val="1"/>
-          <w:bCs w:val="1"/>
-          <w:sz w:val="20"/>
-          <w:szCs w:val="20"/>
-          <w:shd w:val="nil" w:color="auto" w:fill="auto"/>
-          <w:rtl w:val="0"/>
-          <w:lang w:val="en-US"/>
-        </w:rPr>
         <w:t>eCommerce</w:t>
       </w:r>
     </w:p>
     <w:p>
       <w:pPr>
-        <w:pStyle w:val="Body"/>
+        <w:pStyle w:val="Body A"/>
         <w:widowControl w:val="0"/>
         <w:numPr>
           <w:ilvl w:val="0"/>
@@ -2421,57 +1885,44 @@
           <w:rtl w:val="0"/>
           <w:lang w:val="en-US"/>
         </w:rPr>
-        <w:t>Managed</w:t>
-      </w:r>
-      <w:r>
-        <w:rPr>
-          <w:sz w:val="20"/>
-          <w:szCs w:val="20"/>
-          <w:shd w:val="nil" w:color="auto" w:fill="auto"/>
-          <w:rtl w:val="0"/>
-          <w:lang w:val="en-US"/>
-        </w:rPr>
-        <w:t xml:space="preserve"> </w:t>
-      </w:r>
-      <w:r>
-        <w:rPr>
-          <w:sz w:val="20"/>
-          <w:szCs w:val="20"/>
-          <w:shd w:val="nil" w:color="auto" w:fill="auto"/>
-          <w:rtl w:val="0"/>
-          <w:lang w:val="en-US"/>
-        </w:rPr>
-        <w:t xml:space="preserve">the re-platforming of </w:t>
-      </w:r>
-      <w:r>
-        <w:rPr>
-          <w:rStyle w:val="Hyperlink.0"/>
-          <w:sz w:val="20"/>
-          <w:szCs w:val="20"/>
+        <w:t xml:space="preserve">Managed the re-platforming of </w:t>
+      </w:r>
+      <w:r>
+        <w:rPr>
+          <w:rStyle w:val="Hyperlink.1"/>
+          <w:sz w:val="20"/>
+          <w:szCs w:val="20"/>
+          <w:shd w:val="nil" w:color="auto" w:fill="auto"/>
+          <w:lang w:val="pt-PT"/>
         </w:rPr>
         <w:fldChar w:fldCharType="begin" w:fldLock="0"/>
       </w:r>
       <w:r>
         <w:rPr>
-          <w:rStyle w:val="Hyperlink.0"/>
-          <w:sz w:val="20"/>
-          <w:szCs w:val="20"/>
+          <w:rStyle w:val="Hyperlink.1"/>
+          <w:sz w:val="20"/>
+          <w:szCs w:val="20"/>
+          <w:shd w:val="nil" w:color="auto" w:fill="auto"/>
+          <w:lang w:val="pt-PT"/>
         </w:rPr>
         <w:instrText xml:space="preserve"> HYPERLINK "http://c21stores.com"</w:instrText>
       </w:r>
       <w:r>
         <w:rPr>
-          <w:rStyle w:val="Hyperlink.0"/>
-          <w:sz w:val="20"/>
-          <w:szCs w:val="20"/>
+          <w:rStyle w:val="Hyperlink.1"/>
+          <w:sz w:val="20"/>
+          <w:szCs w:val="20"/>
+          <w:shd w:val="nil" w:color="auto" w:fill="auto"/>
+          <w:lang w:val="pt-PT"/>
         </w:rPr>
         <w:fldChar w:fldCharType="separate" w:fldLock="0"/>
       </w:r>
       <w:r>
         <w:rPr>
-          <w:rStyle w:val="Hyperlink.0"/>
-          <w:sz w:val="20"/>
-          <w:szCs w:val="20"/>
+          <w:rStyle w:val="Hyperlink.1"/>
+          <w:sz w:val="20"/>
+          <w:szCs w:val="20"/>
+          <w:shd w:val="nil" w:color="auto" w:fill="auto"/>
           <w:rtl w:val="0"/>
           <w:lang w:val="pt-PT"/>
         </w:rPr>
@@ -2486,9 +1937,10 @@
       </w:r>
       <w:r>
         <w:rPr>
-          <w:rStyle w:val="Hyperlink.0"/>
-          <w:sz w:val="20"/>
-          <w:szCs w:val="20"/>
+          <w:rStyle w:val="None"/>
+          <w:sz w:val="20"/>
+          <w:szCs w:val="20"/>
+          <w:shd w:val="nil" w:color="auto" w:fill="auto"/>
           <w:rtl w:val="0"/>
           <w:lang w:val="en-US"/>
         </w:rPr>
@@ -2497,7 +1949,7 @@
     </w:p>
     <w:p>
       <w:pPr>
-        <w:pStyle w:val="Body"/>
+        <w:pStyle w:val="Body A"/>
         <w:widowControl w:val="0"/>
         <w:numPr>
           <w:ilvl w:val="0"/>
@@ -2522,50 +1974,12 @@
           <w:rtl w:val="0"/>
           <w:lang w:val="en-US"/>
         </w:rPr>
-        <w:t xml:space="preserve">Documented all production and post-production workflows on the legacy </w:t>
-      </w:r>
-      <w:r>
-        <w:rPr>
-          <w:rStyle w:val="Hyperlink.0"/>
-          <w:sz w:val="20"/>
-          <w:szCs w:val="20"/>
-          <w:rtl w:val="0"/>
-          <w:lang w:val="en-US"/>
-        </w:rPr>
-        <w:t xml:space="preserve">Coldfusion </w:t>
-      </w:r>
-      <w:r>
-        <w:rPr>
-          <w:rStyle w:val="Hyperlink.0"/>
-          <w:sz w:val="20"/>
-          <w:szCs w:val="20"/>
-          <w:rtl w:val="0"/>
-        </w:rPr>
-        <w:t xml:space="preserve">platform </w:t>
-      </w:r>
-      <w:r>
-        <w:rPr>
-          <w:rStyle w:val="Hyperlink.0"/>
-          <w:sz w:val="20"/>
-          <w:szCs w:val="20"/>
-          <w:rtl w:val="0"/>
-          <w:lang w:val="en-US"/>
-        </w:rPr>
-        <w:t>to speed up QA</w:t>
-      </w:r>
-      <w:r>
-        <w:rPr>
-          <w:rStyle w:val="Hyperlink.0"/>
-          <w:sz w:val="20"/>
-          <w:szCs w:val="20"/>
-          <w:rtl w:val="0"/>
-        </w:rPr>
-        <w:t>.</w:t>
-      </w:r>
-    </w:p>
-    <w:p>
-      <w:pPr>
-        <w:pStyle w:val="Body"/>
+        <w:t>Documented all production and post-production workflows on the legacy Coldfusion platform to speed up QA.</w:t>
+      </w:r>
+    </w:p>
+    <w:p>
+      <w:pPr>
+        <w:pStyle w:val="Body A"/>
         <w:widowControl w:val="0"/>
         <w:numPr>
           <w:ilvl w:val="0"/>
@@ -2584,26 +1998,18 @@
       </w:pPr>
       <w:r>
         <w:rPr>
-          <w:sz w:val="20"/>
-          <w:szCs w:val="20"/>
-          <w:rtl w:val="0"/>
-          <w:lang w:val="en-US"/>
-        </w:rPr>
-        <w:t>Facilitated the day-to-day operations of the Web Production team</w:t>
-      </w:r>
-      <w:r>
-        <w:rPr>
-          <w:sz w:val="20"/>
-          <w:szCs w:val="20"/>
-          <w:rtl w:val="0"/>
-          <w:lang w:val="en-US"/>
-        </w:rPr>
-        <w:t xml:space="preserve"> to ensure business continuity.</w:t>
-      </w:r>
-    </w:p>
-    <w:p>
-      <w:pPr>
-        <w:pStyle w:val="Body"/>
+          <w:rStyle w:val="None B"/>
+          <w:sz w:val="20"/>
+          <w:szCs w:val="20"/>
+          <w:rtl w:val="0"/>
+          <w:lang w:val="en-US"/>
+        </w:rPr>
+        <w:t>Facilitated the day-to-day operations of the Web Production team to ensure business continuity.</w:t>
+      </w:r>
+    </w:p>
+    <w:p>
+      <w:pPr>
+        <w:pStyle w:val="Body A"/>
         <w:widowControl w:val="0"/>
         <w:numPr>
           <w:ilvl w:val="0"/>
@@ -2622,110 +2028,49 @@
       </w:pPr>
       <w:r>
         <w:rPr>
-          <w:sz w:val="20"/>
-          <w:szCs w:val="20"/>
-          <w:rtl w:val="0"/>
-          <w:lang w:val="en-US"/>
-        </w:rPr>
-        <w:t>Implemented</w:t>
-      </w:r>
-      <w:r>
-        <w:rPr>
-          <w:sz w:val="20"/>
-          <w:szCs w:val="20"/>
-          <w:rtl w:val="0"/>
-        </w:rPr>
-        <w:t xml:space="preserve"> </w:t>
-      </w:r>
-      <w:r>
-        <w:rPr>
-          <w:sz w:val="20"/>
-          <w:szCs w:val="20"/>
-          <w:rtl w:val="0"/>
-          <w:lang w:val="en-US"/>
-        </w:rPr>
-        <w:t>several</w:t>
-      </w:r>
-      <w:r>
-        <w:rPr>
-          <w:sz w:val="20"/>
-          <w:szCs w:val="20"/>
-          <w:rtl w:val="0"/>
-          <w:lang w:val="en-US"/>
-        </w:rPr>
-        <w:t xml:space="preserve"> scripts and </w:t>
-      </w:r>
-      <w:r>
-        <w:rPr>
-          <w:sz w:val="20"/>
-          <w:szCs w:val="20"/>
-          <w:rtl w:val="0"/>
-          <w:lang w:val="en-US"/>
-        </w:rPr>
-        <w:t>tools</w:t>
-      </w:r>
-      <w:r>
-        <w:rPr>
-          <w:sz w:val="20"/>
-          <w:szCs w:val="20"/>
-          <w:rtl w:val="0"/>
-          <w:lang w:val="en-US"/>
-        </w:rPr>
-        <w:t xml:space="preserve"> to automate the transition between platforms for business users.</w:t>
-      </w:r>
-    </w:p>
-    <w:p>
-      <w:pPr>
-        <w:pStyle w:val="Body"/>
-        <w:widowControl w:val="0"/>
-        <w:bidi w:val="0"/>
-        <w:spacing w:after="40" w:line="240" w:lineRule="auto"/>
-        <w:ind w:left="0" w:right="0" w:firstLine="0"/>
-        <w:jc w:val="left"/>
-        <w:rPr>
-          <w:rStyle w:val="None"/>
+          <w:rStyle w:val="None B"/>
+          <w:sz w:val="20"/>
+          <w:szCs w:val="20"/>
+          <w:rtl w:val="0"/>
+          <w:lang w:val="en-US"/>
+        </w:rPr>
+        <w:t>Implemented several scripts and tools to automate the transition between platforms for business users.</w:t>
+      </w:r>
+    </w:p>
+    <w:p>
+      <w:pPr>
+        <w:pStyle w:val="Body A"/>
+        <w:widowControl w:val="0"/>
+        <w:spacing w:after="40" w:line="240" w:lineRule="auto"/>
+        <w:rPr>
+          <w:rStyle w:val="Hyperlink.0"/>
           <w:sz w:val="10"/>
           <w:szCs w:val="10"/>
-          <w:shd w:val="nil" w:color="auto" w:fill="auto"/>
-          <w:rtl w:val="0"/>
-          <w:lang w:val="en-US"/>
-        </w:rPr>
-      </w:pPr>
-    </w:p>
-    <w:p>
-      <w:pPr>
-        <w:pStyle w:val="Body"/>
-        <w:widowControl w:val="0"/>
-        <w:spacing w:after="40" w:line="240" w:lineRule="auto"/>
-        <w:rPr>
-          <w:rStyle w:val="None"/>
-          <w:sz w:val="20"/>
-          <w:szCs w:val="20"/>
-          <w:shd w:val="nil" w:color="auto" w:fill="auto"/>
-          <w:lang w:val="en-US"/>
-        </w:rPr>
-      </w:pPr>
-      <w:r>
-        <w:rPr>
-          <w:rStyle w:val="None"/>
-          <w:sz w:val="20"/>
-          <w:szCs w:val="20"/>
-          <w:shd w:val="nil" w:color="auto" w:fill="auto"/>
-          <w:rtl w:val="0"/>
-          <w:lang w:val="en-US"/>
-        </w:rPr>
-        <w:t>Century 21 Department Stores</w:t>
-      </w:r>
-      <w:r>
-        <w:rPr>
-          <w:rStyle w:val="None"/>
-          <w:sz w:val="20"/>
-          <w:szCs w:val="20"/>
-          <w:shd w:val="nil" w:color="auto" w:fill="auto"/>
-          <w:rtl w:val="0"/>
-          <w:lang w:val="en-US"/>
-        </w:rPr>
-        <w:t xml:space="preserve"> | </w:t>
+        </w:rPr>
+      </w:pPr>
+    </w:p>
+    <w:p>
+      <w:pPr>
+        <w:pStyle w:val="Body A"/>
+        <w:widowControl w:val="0"/>
+        <w:spacing w:after="40" w:line="240" w:lineRule="auto"/>
+        <w:rPr>
+          <w:rStyle w:val="None"/>
+          <w:sz w:val="20"/>
+          <w:szCs w:val="20"/>
+          <w:shd w:val="nil" w:color="auto" w:fill="auto"/>
+        </w:rPr>
+      </w:pPr>
+      <w:r>
+        <w:rPr>
+          <w:rStyle w:val="None"/>
+          <w:sz w:val="20"/>
+          <w:szCs w:val="20"/>
+          <w:shd w:val="nil" w:color="auto" w:fill="auto"/>
+          <w:rtl w:val="0"/>
+          <w:lang w:val="en-US"/>
+        </w:rPr>
+        <w:t xml:space="preserve">Century 21 Department Stores | </w:t>
       </w:r>
       <w:r>
         <w:rPr>
@@ -2737,7 +2082,18 @@
           <w:rtl w:val="0"/>
           <w:lang w:val="en-US"/>
         </w:rPr>
-        <w:t>December 2013</w:t>
+        <w:t xml:space="preserve">December 2013 </w:t>
+      </w:r>
+      <w:r>
+        <w:rPr>
+          <w:rStyle w:val="None"/>
+          <w:rFonts w:ascii="Arial Unicode MS" w:hAnsi="Arial Unicode MS" w:hint="default"/>
+          <w:sz w:val="20"/>
+          <w:szCs w:val="20"/>
+          <w:rtl w:val="0"/>
+          <w:lang w:val="en-US"/>
+        </w:rPr>
+        <w:t>→</w:t>
       </w:r>
       <w:r>
         <w:rPr>
@@ -2749,59 +2105,21 @@
           <w:rtl w:val="0"/>
           <w:lang w:val="en-US"/>
         </w:rPr>
-        <w:t xml:space="preserve"> </w:t>
-      </w:r>
-      <w:r>
-        <w:rPr>
-          <w:rStyle w:val="None"/>
-          <w:rFonts w:ascii="Arial Unicode MS" w:cs="Arial Unicode MS" w:hAnsi="Arial Unicode MS" w:eastAsia="Arial Unicode MS" w:hint="default"/>
-          <w:b w:val="0"/>
-          <w:bCs w:val="0"/>
-          <w:i w:val="0"/>
-          <w:iCs w:val="0"/>
-          <w:sz w:val="20"/>
-          <w:szCs w:val="20"/>
-          <w:rtl w:val="0"/>
-          <w:lang w:val="en-US"/>
-        </w:rPr>
-        <w:t>→</w:t>
-      </w:r>
-      <w:r>
-        <w:rPr>
-          <w:rStyle w:val="None"/>
-          <w:i w:val="1"/>
-          <w:iCs w:val="1"/>
-          <w:sz w:val="20"/>
-          <w:szCs w:val="20"/>
-          <w:rtl w:val="0"/>
-          <w:lang w:val="en-US"/>
-        </w:rPr>
-        <w:t xml:space="preserve"> </w:t>
-      </w:r>
-      <w:r>
-        <w:rPr>
-          <w:rStyle w:val="None"/>
-          <w:i w:val="1"/>
-          <w:iCs w:val="1"/>
-          <w:sz w:val="20"/>
-          <w:szCs w:val="20"/>
-          <w:rtl w:val="0"/>
-          <w:lang w:val="en-US"/>
-        </w:rPr>
-        <w:t>January 2015</w:t>
-      </w:r>
-    </w:p>
-    <w:p>
-      <w:pPr>
-        <w:pStyle w:val="Body"/>
-        <w:widowControl w:val="0"/>
-        <w:spacing w:after="40" w:line="240" w:lineRule="auto"/>
-        <w:rPr>
-          <w:rStyle w:val="Hyperlink.0"/>
+        <w:t xml:space="preserve"> January 2015</w:t>
+      </w:r>
+    </w:p>
+    <w:p>
+      <w:pPr>
+        <w:pStyle w:val="Body A"/>
+        <w:widowControl w:val="0"/>
+        <w:spacing w:after="40" w:line="240" w:lineRule="auto"/>
+        <w:rPr>
+          <w:rStyle w:val="None"/>
           <w:b w:val="1"/>
           <w:bCs w:val="1"/>
           <w:sz w:val="20"/>
           <w:szCs w:val="20"/>
+          <w:shd w:val="nil" w:color="auto" w:fill="auto"/>
         </w:rPr>
       </w:pPr>
       <w:r>
@@ -2815,7 +2133,7 @@
           <w:rtl w:val="0"/>
           <w:lang w:val="en-US"/>
         </w:rPr>
-        <w:t>Requirements Engineer</w:t>
+        <w:t xml:space="preserve">Requirements Engineer </w:t>
       </w:r>
       <w:r>
         <w:rPr>
@@ -2828,7 +2146,7 @@
           <w:rtl w:val="0"/>
           <w:lang w:val="en-US"/>
         </w:rPr>
-        <w:t xml:space="preserve"> — </w:t>
+        <w:t xml:space="preserve">— </w:t>
       </w:r>
       <w:r>
         <w:rPr>
@@ -2846,7 +2164,7 @@
     </w:p>
     <w:p>
       <w:pPr>
-        <w:pStyle w:val="Body"/>
+        <w:pStyle w:val="Body A"/>
         <w:widowControl w:val="0"/>
         <w:numPr>
           <w:ilvl w:val="0"/>
@@ -2876,7 +2194,7 @@
     </w:p>
     <w:p>
       <w:pPr>
-        <w:pStyle w:val="Body"/>
+        <w:pStyle w:val="Body A"/>
         <w:widowControl w:val="0"/>
         <w:numPr>
           <w:ilvl w:val="0"/>
@@ -2906,7 +2224,7 @@
     </w:p>
     <w:p>
       <w:pPr>
-        <w:pStyle w:val="Body"/>
+        <w:pStyle w:val="Body A"/>
         <w:widowControl w:val="0"/>
         <w:numPr>
           <w:ilvl w:val="0"/>
@@ -2936,29 +2254,26 @@
     </w:p>
     <w:p>
       <w:pPr>
-        <w:pStyle w:val="Body"/>
-        <w:widowControl w:val="0"/>
-        <w:bidi w:val="0"/>
-        <w:spacing w:after="40" w:line="240" w:lineRule="auto"/>
-        <w:ind w:left="0" w:right="0" w:firstLine="0"/>
-        <w:jc w:val="left"/>
+        <w:pStyle w:val="Body A"/>
+        <w:widowControl w:val="0"/>
+        <w:spacing w:after="40" w:line="240" w:lineRule="auto"/>
         <w:rPr>
           <w:rStyle w:val="Hyperlink.0"/>
           <w:sz w:val="10"/>
           <w:szCs w:val="10"/>
-          <w:rtl w:val="0"/>
-        </w:rPr>
-      </w:pPr>
-    </w:p>
-    <w:p>
-      <w:pPr>
-        <w:pStyle w:val="Body"/>
-        <w:widowControl w:val="0"/>
-        <w:spacing w:after="40" w:line="240" w:lineRule="auto"/>
-        <w:rPr>
-          <w:rStyle w:val="Hyperlink.0"/>
-          <w:sz w:val="20"/>
-          <w:szCs w:val="20"/>
+        </w:rPr>
+      </w:pPr>
+    </w:p>
+    <w:p>
+      <w:pPr>
+        <w:pStyle w:val="Body A"/>
+        <w:widowControl w:val="0"/>
+        <w:spacing w:after="40" w:line="240" w:lineRule="auto"/>
+        <w:rPr>
+          <w:rStyle w:val="None"/>
+          <w:sz w:val="20"/>
+          <w:szCs w:val="20"/>
+          <w:shd w:val="nil" w:color="auto" w:fill="auto"/>
         </w:rPr>
       </w:pPr>
       <w:r>
@@ -2982,7 +2297,18 @@
           <w:rtl w:val="0"/>
           <w:lang w:val="en-US"/>
         </w:rPr>
-        <w:t>June</w:t>
+        <w:t xml:space="preserve">June 2013 </w:t>
+      </w:r>
+      <w:r>
+        <w:rPr>
+          <w:rStyle w:val="None"/>
+          <w:rFonts w:ascii="Arial Unicode MS" w:hAnsi="Arial Unicode MS" w:hint="default"/>
+          <w:sz w:val="20"/>
+          <w:szCs w:val="20"/>
+          <w:rtl w:val="0"/>
+          <w:lang w:val="en-US"/>
+        </w:rPr>
+        <w:t>→</w:t>
       </w:r>
       <w:r>
         <w:rPr>
@@ -2994,83 +2320,21 @@
           <w:rtl w:val="0"/>
           <w:lang w:val="en-US"/>
         </w:rPr>
-        <w:t xml:space="preserve"> 201</w:t>
-      </w:r>
-      <w:r>
-        <w:rPr>
-          <w:rStyle w:val="None"/>
-          <w:i w:val="1"/>
-          <w:iCs w:val="1"/>
-          <w:sz w:val="20"/>
-          <w:szCs w:val="20"/>
-          <w:rtl w:val="0"/>
-          <w:lang w:val="en-US"/>
-        </w:rPr>
-        <w:t>3</w:t>
-      </w:r>
-      <w:r>
-        <w:rPr>
-          <w:rStyle w:val="None"/>
-          <w:i w:val="1"/>
-          <w:iCs w:val="1"/>
-          <w:sz w:val="20"/>
-          <w:szCs w:val="20"/>
-          <w:rtl w:val="0"/>
-          <w:lang w:val="en-US"/>
-        </w:rPr>
-        <w:t xml:space="preserve"> </w:t>
-      </w:r>
-      <w:r>
-        <w:rPr>
-          <w:rStyle w:val="None"/>
-          <w:rFonts w:ascii="Arial Unicode MS" w:cs="Arial Unicode MS" w:hAnsi="Arial Unicode MS" w:eastAsia="Arial Unicode MS" w:hint="default"/>
-          <w:b w:val="0"/>
-          <w:bCs w:val="0"/>
-          <w:i w:val="0"/>
-          <w:iCs w:val="0"/>
-          <w:sz w:val="20"/>
-          <w:szCs w:val="20"/>
-          <w:rtl w:val="0"/>
-          <w:lang w:val="en-US"/>
-        </w:rPr>
-        <w:t>→</w:t>
-      </w:r>
-      <w:r>
-        <w:rPr>
-          <w:rStyle w:val="None"/>
-          <w:i w:val="1"/>
-          <w:iCs w:val="1"/>
-          <w:sz w:val="20"/>
-          <w:szCs w:val="20"/>
-          <w:rtl w:val="0"/>
-          <w:lang w:val="en-US"/>
-        </w:rPr>
-        <w:t xml:space="preserve"> </w:t>
-      </w:r>
-      <w:r>
-        <w:rPr>
-          <w:rStyle w:val="None"/>
-          <w:i w:val="1"/>
-          <w:iCs w:val="1"/>
-          <w:sz w:val="20"/>
-          <w:szCs w:val="20"/>
-          <w:rtl w:val="0"/>
-          <w:lang w:val="en-US"/>
-        </w:rPr>
-        <w:t>December 2013</w:t>
-      </w:r>
-    </w:p>
-    <w:p>
-      <w:pPr>
-        <w:pStyle w:val="Body"/>
-        <w:widowControl w:val="0"/>
-        <w:spacing w:after="40" w:line="240" w:lineRule="auto"/>
-        <w:rPr>
-          <w:rStyle w:val="Hyperlink.0"/>
+        <w:t xml:space="preserve"> December 2013</w:t>
+      </w:r>
+    </w:p>
+    <w:p>
+      <w:pPr>
+        <w:pStyle w:val="Body A"/>
+        <w:widowControl w:val="0"/>
+        <w:spacing w:after="40" w:line="240" w:lineRule="auto"/>
+        <w:rPr>
+          <w:rStyle w:val="None"/>
           <w:b w:val="1"/>
           <w:bCs w:val="1"/>
           <w:sz w:val="20"/>
           <w:szCs w:val="20"/>
+          <w:shd w:val="nil" w:color="auto" w:fill="auto"/>
         </w:rPr>
       </w:pPr>
       <w:r>
@@ -3115,7 +2379,7 @@
     </w:p>
     <w:p>
       <w:pPr>
-        <w:pStyle w:val="Body"/>
+        <w:pStyle w:val="Body A"/>
         <w:widowControl w:val="0"/>
         <w:numPr>
           <w:ilvl w:val="0"/>
@@ -3145,7 +2409,7 @@
     </w:p>
     <w:p>
       <w:pPr>
-        <w:pStyle w:val="Body"/>
+        <w:pStyle w:val="Body A"/>
         <w:widowControl w:val="0"/>
         <w:numPr>
           <w:ilvl w:val="0"/>
@@ -3175,7 +2439,7 @@
     </w:p>
     <w:p>
       <w:pPr>
-        <w:pStyle w:val="Body"/>
+        <w:pStyle w:val="Body A"/>
         <w:widowControl w:val="0"/>
         <w:numPr>
           <w:ilvl w:val="0"/>
@@ -3194,38 +2458,22 @@
       </w:pPr>
       <w:r>
         <w:rPr>
-          <w:sz w:val="20"/>
-          <w:szCs w:val="20"/>
-          <w:rtl w:val="0"/>
-          <w:lang w:val="en-US"/>
-        </w:rPr>
-        <w:t>Also served as Business Analyst</w:t>
-      </w:r>
-      <w:r>
-        <w:rPr>
-          <w:sz w:val="20"/>
-          <w:szCs w:val="20"/>
-          <w:rtl w:val="0"/>
-          <w:lang w:val="en-US"/>
-        </w:rPr>
-        <w:t xml:space="preserve"> </w:t>
-      </w:r>
-      <w:r>
-        <w:rPr>
-          <w:sz w:val="20"/>
-          <w:szCs w:val="20"/>
-          <w:rtl w:val="0"/>
-          <w:lang w:val="en-US"/>
-        </w:rPr>
-        <w:t>and Project Manager for the team.</w:t>
-      </w:r>
-    </w:p>
-    <w:p>
-      <w:pPr>
-        <w:pStyle w:val="Body"/>
-        <w:widowControl w:val="0"/>
-        <w:spacing w:after="40" w:line="240" w:lineRule="auto"/>
-        <w:rPr>
+          <w:rStyle w:val="None B"/>
+          <w:sz w:val="20"/>
+          <w:szCs w:val="20"/>
+          <w:rtl w:val="0"/>
+          <w:lang w:val="en-US"/>
+        </w:rPr>
+        <w:t>Also served as Business Analyst and Project Manager for the team.</w:t>
+      </w:r>
+    </w:p>
+    <w:p>
+      <w:pPr>
+        <w:pStyle w:val="Body A"/>
+        <w:widowControl w:val="0"/>
+        <w:spacing w:after="40" w:line="240" w:lineRule="auto"/>
+        <w:rPr>
+          <w:rStyle w:val="None"/>
           <w:b w:val="1"/>
           <w:bCs w:val="1"/>
         </w:rPr>
@@ -3233,7 +2481,7 @@
     </w:p>
     <w:p>
       <w:pPr>
-        <w:pStyle w:val="Body"/>
+        <w:pStyle w:val="Body A"/>
         <w:widowControl w:val="0"/>
         <w:pBdr>
           <w:top w:val="nil"/>
@@ -3243,6 +2491,7 @@
         </w:pBdr>
         <w:spacing w:after="40" w:line="240" w:lineRule="auto"/>
         <w:rPr>
+          <w:rStyle w:val="None"/>
           <w:b w:val="1"/>
           <w:bCs w:val="1"/>
           <w:outline w:val="0"/>
@@ -3250,7 +2499,6 @@
           <w:sz w:val="28"/>
           <w:szCs w:val="28"/>
           <w:u w:color="990000"/>
-          <w:lang w:val="en-US"/>
           <w14:textFill>
             <w14:solidFill>
               <w14:srgbClr w14:val="990000"/>
@@ -3260,6 +2508,7 @@
       </w:pPr>
       <w:r>
         <w:rPr>
+          <w:rStyle w:val="None"/>
           <w:b w:val="1"/>
           <w:bCs w:val="1"/>
           <w:outline w:val="0"/>
@@ -3280,10 +2529,11 @@
     </w:p>
     <w:p>
       <w:pPr>
-        <w:pStyle w:val="Body"/>
-        <w:widowControl w:val="0"/>
-        <w:spacing w:after="40" w:line="240" w:lineRule="auto"/>
-        <w:rPr>
+        <w:pStyle w:val="Body A"/>
+        <w:widowControl w:val="0"/>
+        <w:spacing w:after="40" w:line="240" w:lineRule="auto"/>
+        <w:rPr>
+          <w:rStyle w:val="None"/>
           <w:sz w:val="20"/>
           <w:szCs w:val="20"/>
         </w:rPr>
@@ -3324,11 +2574,7 @@
       <w:r>
         <w:rPr>
           <w:rStyle w:val="None"/>
-          <w:rFonts w:ascii="Arial Unicode MS" w:cs="Arial Unicode MS" w:hAnsi="Arial Unicode MS" w:eastAsia="Arial Unicode MS" w:hint="default"/>
-          <w:b w:val="0"/>
-          <w:bCs w:val="0"/>
-          <w:i w:val="0"/>
-          <w:iCs w:val="0"/>
+          <w:rFonts w:ascii="Arial Unicode MS" w:hAnsi="Arial Unicode MS" w:hint="default"/>
           <w:sz w:val="20"/>
           <w:szCs w:val="20"/>
           <w:rtl w:val="0"/>
@@ -3346,7 +2592,80 @@
           <w:rtl w:val="0"/>
           <w:lang w:val="en-US"/>
         </w:rPr>
-        <w:t xml:space="preserve"> </w:t>
+        <w:t xml:space="preserve"> Dec 2017</w:t>
+      </w:r>
+    </w:p>
+    <w:p>
+      <w:pPr>
+        <w:pStyle w:val="Body A"/>
+        <w:widowControl w:val="0"/>
+        <w:spacing w:after="40" w:line="240" w:lineRule="auto"/>
+        <w:rPr>
+          <w:rStyle w:val="None"/>
+          <w:sz w:val="20"/>
+          <w:szCs w:val="20"/>
+          <w:shd w:val="nil" w:color="auto" w:fill="auto"/>
+        </w:rPr>
+      </w:pPr>
+      <w:r>
+        <w:rPr>
+          <w:rStyle w:val="None"/>
+          <w:b w:val="1"/>
+          <w:bCs w:val="1"/>
+          <w:sz w:val="20"/>
+          <w:szCs w:val="20"/>
+          <w:shd w:val="nil" w:color="auto" w:fill="auto"/>
+          <w:rtl w:val="0"/>
+          <w:lang w:val="en-US"/>
+        </w:rPr>
+        <w:t xml:space="preserve">Master of Science: </w:t>
+      </w:r>
+      <w:r>
+        <w:rPr>
+          <w:rStyle w:val="None"/>
+          <w:sz w:val="20"/>
+          <w:szCs w:val="20"/>
+          <w:shd w:val="nil" w:color="auto" w:fill="auto"/>
+          <w:rtl w:val="0"/>
+          <w:lang w:val="en-US"/>
+        </w:rPr>
+        <w:t>Enterprise and Cloud Computing</w:t>
+      </w:r>
+    </w:p>
+    <w:p>
+      <w:pPr>
+        <w:pStyle w:val="Body A"/>
+        <w:widowControl w:val="0"/>
+        <w:spacing w:after="40" w:line="240" w:lineRule="auto"/>
+        <w:rPr>
+          <w:rStyle w:val="Hyperlink.0"/>
+          <w:sz w:val="10"/>
+          <w:szCs w:val="10"/>
+        </w:rPr>
+      </w:pPr>
+    </w:p>
+    <w:p>
+      <w:pPr>
+        <w:pStyle w:val="Body A"/>
+        <w:widowControl w:val="0"/>
+        <w:spacing w:after="40" w:line="240" w:lineRule="auto"/>
+        <w:rPr>
+          <w:rStyle w:val="None"/>
+          <w:sz w:val="20"/>
+          <w:szCs w:val="20"/>
+          <w:shd w:val="nil" w:color="auto" w:fill="auto"/>
+        </w:rPr>
+      </w:pPr>
+      <w:r>
+        <w:rPr>
+          <w:rStyle w:val="None"/>
+          <w:sz w:val="20"/>
+          <w:szCs w:val="20"/>
+          <w:shd w:val="nil" w:color="auto" w:fill="auto"/>
+          <w:rtl w:val="0"/>
+          <w:lang w:val="en-US"/>
+        </w:rPr>
+        <w:t xml:space="preserve">Stevens Institute of Technology | </w:t>
       </w:r>
       <w:r>
         <w:rPr>
@@ -3358,20 +2677,42 @@
           <w:rtl w:val="0"/>
           <w:lang w:val="en-US"/>
         </w:rPr>
-        <w:t>Dec 2017</w:t>
-      </w:r>
-    </w:p>
-    <w:p>
-      <w:pPr>
-        <w:pStyle w:val="Body"/>
-        <w:widowControl w:val="0"/>
-        <w:spacing w:after="40" w:line="240" w:lineRule="auto"/>
-        <w:rPr>
-          <w:rStyle w:val="None"/>
-          <w:sz w:val="20"/>
-          <w:szCs w:val="20"/>
-          <w:shd w:val="nil" w:color="auto" w:fill="auto"/>
-          <w:lang w:val="en-US"/>
+        <w:t xml:space="preserve">Aug 2008 </w:t>
+      </w:r>
+      <w:r>
+        <w:rPr>
+          <w:rStyle w:val="None"/>
+          <w:rFonts w:ascii="Arial Unicode MS" w:hAnsi="Arial Unicode MS" w:hint="default"/>
+          <w:sz w:val="20"/>
+          <w:szCs w:val="20"/>
+          <w:rtl w:val="0"/>
+          <w:lang w:val="en-US"/>
+        </w:rPr>
+        <w:t>→</w:t>
+      </w:r>
+      <w:r>
+        <w:rPr>
+          <w:rStyle w:val="None"/>
+          <w:i w:val="1"/>
+          <w:iCs w:val="1"/>
+          <w:sz w:val="20"/>
+          <w:szCs w:val="20"/>
+          <w:rtl w:val="0"/>
+          <w:lang w:val="en-US"/>
+        </w:rPr>
+        <w:t xml:space="preserve"> May 2013</w:t>
+      </w:r>
+    </w:p>
+    <w:p>
+      <w:pPr>
+        <w:pStyle w:val="Body A"/>
+        <w:widowControl w:val="0"/>
+        <w:spacing w:after="40" w:line="240" w:lineRule="auto"/>
+        <w:rPr>
+          <w:rStyle w:val="None"/>
+          <w:sz w:val="20"/>
+          <w:szCs w:val="20"/>
+          <w:shd w:val="nil" w:color="auto" w:fill="auto"/>
         </w:rPr>
       </w:pPr>
       <w:r>
@@ -3385,128 +2726,30 @@
           <w:rtl w:val="0"/>
           <w:lang w:val="en-US"/>
         </w:rPr>
-        <w:t xml:space="preserve">Master of Science: </w:t>
-      </w:r>
-      <w:r>
-        <w:rPr>
-          <w:rStyle w:val="None"/>
-          <w:sz w:val="20"/>
-          <w:szCs w:val="20"/>
-          <w:shd w:val="nil" w:color="auto" w:fill="auto"/>
-          <w:rtl w:val="0"/>
-          <w:lang w:val="en-US"/>
-        </w:rPr>
-        <w:t>Enterprise and Cloud Computing</w:t>
-      </w:r>
-    </w:p>
-    <w:p>
-      <w:pPr>
-        <w:pStyle w:val="Body"/>
-        <w:widowControl w:val="0"/>
-        <w:spacing w:after="40" w:line="240" w:lineRule="auto"/>
-        <w:rPr>
-          <w:rStyle w:val="None"/>
-          <w:sz w:val="10"/>
-          <w:szCs w:val="10"/>
-          <w:shd w:val="nil" w:color="auto" w:fill="auto"/>
-          <w:lang w:val="en-US"/>
-        </w:rPr>
-      </w:pPr>
-    </w:p>
-    <w:p>
-      <w:pPr>
-        <w:pStyle w:val="Body"/>
-        <w:widowControl w:val="0"/>
-        <w:spacing w:after="40" w:line="240" w:lineRule="auto"/>
-        <w:rPr>
-          <w:rStyle w:val="Hyperlink.0"/>
-          <w:sz w:val="20"/>
-          <w:szCs w:val="20"/>
-        </w:rPr>
-      </w:pPr>
-      <w:r>
-        <w:rPr>
-          <w:rStyle w:val="None"/>
-          <w:sz w:val="20"/>
-          <w:szCs w:val="20"/>
-          <w:shd w:val="nil" w:color="auto" w:fill="auto"/>
-          <w:rtl w:val="0"/>
-          <w:lang w:val="en-US"/>
-        </w:rPr>
-        <w:t>Stevens Institute of Technology</w:t>
-      </w:r>
-      <w:r>
-        <w:rPr>
-          <w:rStyle w:val="None"/>
-          <w:sz w:val="20"/>
-          <w:szCs w:val="20"/>
-          <w:shd w:val="nil" w:color="auto" w:fill="auto"/>
-          <w:rtl w:val="0"/>
-          <w:lang w:val="en-US"/>
-        </w:rPr>
-        <w:t xml:space="preserve"> | </w:t>
-      </w:r>
-      <w:r>
-        <w:rPr>
-          <w:rStyle w:val="None"/>
-          <w:i w:val="1"/>
-          <w:iCs w:val="1"/>
-          <w:sz w:val="20"/>
-          <w:szCs w:val="20"/>
-          <w:rtl w:val="0"/>
-          <w:lang w:val="en-US"/>
-        </w:rPr>
-        <w:t xml:space="preserve">Aug 2008 </w:t>
-      </w:r>
-      <w:r>
-        <w:rPr>
-          <w:rStyle w:val="None"/>
-          <w:rFonts w:ascii="Arial Unicode MS" w:cs="Arial Unicode MS" w:hAnsi="Arial Unicode MS" w:eastAsia="Arial Unicode MS" w:hint="default"/>
-          <w:b w:val="0"/>
-          <w:bCs w:val="0"/>
-          <w:i w:val="0"/>
-          <w:iCs w:val="0"/>
-          <w:sz w:val="20"/>
-          <w:szCs w:val="20"/>
-          <w:rtl w:val="0"/>
-          <w:lang w:val="en-US"/>
-        </w:rPr>
-        <w:t>→</w:t>
-      </w:r>
-      <w:r>
-        <w:rPr>
-          <w:rStyle w:val="None"/>
-          <w:i w:val="1"/>
-          <w:iCs w:val="1"/>
-          <w:sz w:val="20"/>
-          <w:szCs w:val="20"/>
-          <w:rtl w:val="0"/>
-          <w:lang w:val="en-US"/>
-        </w:rPr>
-        <w:t xml:space="preserve"> </w:t>
-      </w:r>
-      <w:r>
-        <w:rPr>
-          <w:rStyle w:val="None"/>
-          <w:i w:val="1"/>
-          <w:iCs w:val="1"/>
-          <w:sz w:val="20"/>
-          <w:szCs w:val="20"/>
-          <w:rtl w:val="0"/>
-          <w:lang w:val="en-US"/>
-        </w:rPr>
-        <w:t>May 2013</w:t>
-      </w:r>
-    </w:p>
-    <w:p>
-      <w:pPr>
-        <w:pStyle w:val="Body"/>
-        <w:widowControl w:val="0"/>
-        <w:spacing w:after="40" w:line="240" w:lineRule="auto"/>
-        <w:rPr>
-          <w:rStyle w:val="Hyperlink.0"/>
-          <w:sz w:val="20"/>
-          <w:szCs w:val="20"/>
+        <w:t xml:space="preserve">Bachelor of Arts: </w:t>
+      </w:r>
+      <w:r>
+        <w:rPr>
+          <w:rStyle w:val="None"/>
+          <w:sz w:val="20"/>
+          <w:szCs w:val="20"/>
+          <w:shd w:val="nil" w:color="auto" w:fill="auto"/>
+          <w:rtl w:val="0"/>
+          <w:lang w:val="en-US"/>
+        </w:rPr>
+        <w:t>Music &amp; Technology</w:t>
+      </w:r>
+    </w:p>
+    <w:p>
+      <w:pPr>
+        <w:pStyle w:val="Body A"/>
+        <w:widowControl w:val="0"/>
+        <w:spacing w:after="40" w:line="240" w:lineRule="auto"/>
+        <w:rPr>
+          <w:rStyle w:val="None"/>
+          <w:sz w:val="20"/>
+          <w:szCs w:val="20"/>
+          <w:shd w:val="nil" w:color="auto" w:fill="auto"/>
         </w:rPr>
       </w:pPr>
       <w:r>
@@ -3520,79 +2763,36 @@
           <w:rtl w:val="0"/>
           <w:lang w:val="en-US"/>
         </w:rPr>
-        <w:t xml:space="preserve">Bachelor of Arts: </w:t>
-      </w:r>
-      <w:r>
-        <w:rPr>
-          <w:rStyle w:val="None"/>
-          <w:sz w:val="20"/>
-          <w:szCs w:val="20"/>
-          <w:shd w:val="nil" w:color="auto" w:fill="auto"/>
-          <w:rtl w:val="0"/>
-          <w:lang w:val="en-US"/>
-        </w:rPr>
-        <w:t>Music &amp; Technology</w:t>
-      </w:r>
-    </w:p>
-    <w:p>
-      <w:pPr>
-        <w:pStyle w:val="Body"/>
-        <w:widowControl w:val="0"/>
-        <w:bidi w:val="0"/>
-        <w:spacing w:after="40" w:line="240" w:lineRule="auto"/>
-        <w:ind w:left="0" w:right="0" w:firstLine="0"/>
-        <w:jc w:val="left"/>
-        <w:rPr>
-          <w:rStyle w:val="None"/>
-          <w:sz w:val="20"/>
-          <w:szCs w:val="20"/>
-          <w:shd w:val="nil" w:color="auto" w:fill="auto"/>
-          <w:rtl w:val="0"/>
-          <w:lang w:val="en-US"/>
-        </w:rPr>
-      </w:pPr>
-      <w:r>
+        <w:t>Minor:</w:t>
+      </w:r>
+      <w:r>
+        <w:rPr>
+          <w:rStyle w:val="None"/>
+          <w:sz w:val="20"/>
+          <w:szCs w:val="20"/>
+          <w:shd w:val="nil" w:color="auto" w:fill="auto"/>
+          <w:rtl w:val="0"/>
+          <w:lang w:val="en-US"/>
+        </w:rPr>
+        <w:t xml:space="preserve"> Computer Science</w:t>
+      </w:r>
+    </w:p>
+    <w:p>
+      <w:pPr>
+        <w:pStyle w:val="Body A"/>
+        <w:widowControl w:val="0"/>
+        <w:spacing w:after="40" w:line="240" w:lineRule="auto"/>
         <w:rPr>
           <w:rStyle w:val="None"/>
           <w:b w:val="1"/>
           <w:bCs w:val="1"/>
-          <w:sz w:val="20"/>
-          <w:szCs w:val="20"/>
-          <w:shd w:val="nil" w:color="auto" w:fill="auto"/>
-          <w:rtl w:val="0"/>
-          <w:lang w:val="en-US"/>
-        </w:rPr>
-        <w:t>Minor:</w:t>
-      </w:r>
-      <w:r>
-        <w:rPr>
-          <w:rStyle w:val="None"/>
-          <w:sz w:val="20"/>
-          <w:szCs w:val="20"/>
-          <w:shd w:val="nil" w:color="auto" w:fill="auto"/>
-          <w:rtl w:val="0"/>
-          <w:lang w:val="en-US"/>
-        </w:rPr>
-        <w:t xml:space="preserve"> Computer Science</w:t>
-      </w:r>
-    </w:p>
-    <w:p>
-      <w:pPr>
-        <w:pStyle w:val="Body"/>
-        <w:widowControl w:val="0"/>
-        <w:spacing w:after="40" w:line="240" w:lineRule="auto"/>
-        <w:rPr>
-          <w:rStyle w:val="None"/>
-          <w:b w:val="1"/>
-          <w:bCs w:val="1"/>
-          <w:shd w:val="nil" w:color="auto" w:fill="auto"/>
-          <w:lang w:val="en-US"/>
-        </w:rPr>
-      </w:pPr>
-    </w:p>
-    <w:p>
-      <w:pPr>
-        <w:pStyle w:val="Body"/>
+          <w:shd w:val="nil" w:color="auto" w:fill="auto"/>
+        </w:rPr>
+      </w:pPr>
+    </w:p>
+    <w:p>
+      <w:pPr>
+        <w:pStyle w:val="Body A"/>
         <w:widowControl w:val="0"/>
         <w:pBdr>
           <w:top w:val="nil"/>
@@ -3611,7 +2811,6 @@
           <w:szCs w:val="28"/>
           <w:u w:color="990000"/>
           <w:shd w:val="nil" w:color="auto" w:fill="auto"/>
-          <w:lang w:val="en-US"/>
           <w14:textFill>
             <w14:solidFill>
               <w14:srgbClr w14:val="990000"/>
@@ -3643,10 +2842,11 @@
     </w:p>
     <w:p>
       <w:pPr>
-        <w:pStyle w:val="Body"/>
-        <w:widowControl w:val="0"/>
-        <w:spacing w:after="40" w:line="240" w:lineRule="auto"/>
-        <w:rPr>
+        <w:pStyle w:val="Body A"/>
+        <w:widowControl w:val="0"/>
+        <w:spacing w:after="40" w:line="240" w:lineRule="auto"/>
+        <w:rPr>
+          <w:rStyle w:val="None"/>
           <w:sz w:val="20"/>
           <w:szCs w:val="20"/>
         </w:rPr>
@@ -3665,29 +2865,22 @@
       </w:r>
       <w:r>
         <w:rPr>
-          <w:sz w:val="20"/>
-          <w:szCs w:val="20"/>
-          <w:rtl w:val="0"/>
-          <w:lang w:val="en-US"/>
-        </w:rPr>
-        <w:t xml:space="preserve"> </w:t>
-      </w:r>
-      <w:r>
-        <w:rPr>
-          <w:sz w:val="20"/>
-          <w:szCs w:val="20"/>
-          <w:rtl w:val="0"/>
-          <w:lang w:val="en-US"/>
-        </w:rPr>
-        <w:t>Ruby on Rails, Javascript, Angular, NodeJS, React, Python, Swift, C#</w:t>
-      </w:r>
-    </w:p>
-    <w:p>
-      <w:pPr>
-        <w:pStyle w:val="Body"/>
-        <w:widowControl w:val="0"/>
-        <w:spacing w:after="40" w:line="240" w:lineRule="auto"/>
-        <w:rPr>
+          <w:rStyle w:val="None"/>
+          <w:sz w:val="20"/>
+          <w:szCs w:val="20"/>
+          <w:rtl w:val="0"/>
+          <w:lang w:val="en-US"/>
+        </w:rPr>
+        <w:t xml:space="preserve"> Ruby on Rails, Javascript, Angular, NodeJS, React, Python, Swift, C#</w:t>
+      </w:r>
+    </w:p>
+    <w:p>
+      <w:pPr>
+        <w:pStyle w:val="Body A"/>
+        <w:widowControl w:val="0"/>
+        <w:spacing w:after="40" w:line="240" w:lineRule="auto"/>
+        <w:rPr>
+          <w:rStyle w:val="None"/>
           <w:b w:val="1"/>
           <w:bCs w:val="1"/>
           <w:sz w:val="20"/>
@@ -3696,6 +2889,7 @@
       </w:pPr>
       <w:r>
         <w:rPr>
+          <w:rStyle w:val="None"/>
           <w:b w:val="1"/>
           <w:bCs w:val="1"/>
           <w:sz w:val="20"/>
@@ -3708,8 +2902,6 @@
       <w:r>
         <w:rPr>
           <w:rStyle w:val="None"/>
-          <w:b w:val="0"/>
-          <w:bCs w:val="0"/>
           <w:sz w:val="20"/>
           <w:szCs w:val="20"/>
           <w:rtl w:val="0"/>
@@ -3720,12 +2912,13 @@
     </w:p>
     <w:p>
       <w:pPr>
-        <w:pStyle w:val="Body"/>
-        <w:widowControl w:val="0"/>
-        <w:spacing w:after="40" w:line="240" w:lineRule="auto"/>
-      </w:pPr>
-      <w:r>
-        <w:rPr>
+        <w:pStyle w:val="Body A"/>
+        <w:widowControl w:val="0"/>
+        <w:spacing w:after="40" w:line="240" w:lineRule="auto"/>
+      </w:pPr>
+      <w:r>
+        <w:rPr>
+          <w:rStyle w:val="None"/>
           <w:b w:val="1"/>
           <w:bCs w:val="1"/>
           <w:sz w:val="20"/>
@@ -3738,8 +2931,6 @@
       <w:r>
         <w:rPr>
           <w:rStyle w:val="None"/>
-          <w:b w:val="0"/>
-          <w:bCs w:val="0"/>
           <w:sz w:val="20"/>
           <w:szCs w:val="20"/>
           <w:rtl w:val="0"/>
@@ -3803,7 +2994,11 @@
         <w:ind w:left="361" w:hanging="187"/>
       </w:pPr>
       <w:rPr>
-        <w:rFonts w:hAnsi="Arial Unicode MS"/>
+        <w:rFonts w:ascii="Georgia" w:cs="Georgia" w:hAnsi="Georgia" w:eastAsia="Georgia"/>
+        <w:b w:val="0"/>
+        <w:bCs w:val="0"/>
+        <w:i w:val="0"/>
+        <w:iCs w:val="0"/>
         <w:caps w:val="0"/>
         <w:smallCaps w:val="0"/>
         <w:strike w:val="0"/>
@@ -3829,7 +3024,11 @@
         <w:ind w:left="1074" w:hanging="360"/>
       </w:pPr>
       <w:rPr>
-        <w:rFonts w:hAnsi="Arial Unicode MS"/>
+        <w:rFonts w:ascii="Arial Unicode MS" w:cs="Arial Unicode MS" w:hAnsi="Arial Unicode MS" w:eastAsia="Arial Unicode MS"/>
+        <w:b w:val="0"/>
+        <w:bCs w:val="0"/>
+        <w:i w:val="0"/>
+        <w:iCs w:val="0"/>
         <w:caps w:val="0"/>
         <w:smallCaps w:val="0"/>
         <w:strike w:val="0"/>
@@ -3855,7 +3054,11 @@
         <w:ind w:left="1794" w:hanging="360"/>
       </w:pPr>
       <w:rPr>
-        <w:rFonts w:hAnsi="Arial Unicode MS"/>
+        <w:rFonts w:ascii="Arial Unicode MS" w:cs="Arial Unicode MS" w:hAnsi="Arial Unicode MS" w:eastAsia="Arial Unicode MS"/>
+        <w:b w:val="0"/>
+        <w:bCs w:val="0"/>
+        <w:i w:val="0"/>
+        <w:iCs w:val="0"/>
         <w:caps w:val="0"/>
         <w:smallCaps w:val="0"/>
         <w:strike w:val="0"/>
@@ -3881,7 +3084,11 @@
         <w:ind w:left="2514" w:hanging="360"/>
       </w:pPr>
       <w:rPr>
-        <w:rFonts w:hAnsi="Arial Unicode MS"/>
+        <w:rFonts w:ascii="Georgia" w:cs="Georgia" w:hAnsi="Georgia" w:eastAsia="Georgia"/>
+        <w:b w:val="0"/>
+        <w:bCs w:val="0"/>
+        <w:i w:val="0"/>
+        <w:iCs w:val="0"/>
         <w:caps w:val="0"/>
         <w:smallCaps w:val="0"/>
         <w:strike w:val="0"/>
@@ -3907,7 +3114,11 @@
         <w:ind w:left="3234" w:hanging="360"/>
       </w:pPr>
       <w:rPr>
-        <w:rFonts w:hAnsi="Arial Unicode MS"/>
+        <w:rFonts w:ascii="Arial Unicode MS" w:cs="Arial Unicode MS" w:hAnsi="Arial Unicode MS" w:eastAsia="Arial Unicode MS"/>
+        <w:b w:val="0"/>
+        <w:bCs w:val="0"/>
+        <w:i w:val="0"/>
+        <w:iCs w:val="0"/>
         <w:caps w:val="0"/>
         <w:smallCaps w:val="0"/>
         <w:strike w:val="0"/>
@@ -3933,7 +3144,11 @@
         <w:ind w:left="3954" w:hanging="360"/>
       </w:pPr>
       <w:rPr>
-        <w:rFonts w:hAnsi="Arial Unicode MS"/>
+        <w:rFonts w:ascii="Arial Unicode MS" w:cs="Arial Unicode MS" w:hAnsi="Arial Unicode MS" w:eastAsia="Arial Unicode MS"/>
+        <w:b w:val="0"/>
+        <w:bCs w:val="0"/>
+        <w:i w:val="0"/>
+        <w:iCs w:val="0"/>
         <w:caps w:val="0"/>
         <w:smallCaps w:val="0"/>
         <w:strike w:val="0"/>
@@ -3959,7 +3174,11 @@
         <w:ind w:left="4674" w:hanging="360"/>
       </w:pPr>
       <w:rPr>
-        <w:rFonts w:hAnsi="Arial Unicode MS"/>
+        <w:rFonts w:ascii="Georgia" w:cs="Georgia" w:hAnsi="Georgia" w:eastAsia="Georgia"/>
+        <w:b w:val="0"/>
+        <w:bCs w:val="0"/>
+        <w:i w:val="0"/>
+        <w:iCs w:val="0"/>
         <w:caps w:val="0"/>
         <w:smallCaps w:val="0"/>
         <w:strike w:val="0"/>
@@ -3985,7 +3204,11 @@
         <w:ind w:left="5394" w:hanging="360"/>
       </w:pPr>
       <w:rPr>
-        <w:rFonts w:hAnsi="Arial Unicode MS"/>
+        <w:rFonts w:ascii="Arial Unicode MS" w:cs="Arial Unicode MS" w:hAnsi="Arial Unicode MS" w:eastAsia="Arial Unicode MS"/>
+        <w:b w:val="0"/>
+        <w:bCs w:val="0"/>
+        <w:i w:val="0"/>
+        <w:iCs w:val="0"/>
         <w:caps w:val="0"/>
         <w:smallCaps w:val="0"/>
         <w:strike w:val="0"/>
@@ -4011,7 +3234,11 @@
         <w:ind w:left="6114" w:hanging="360"/>
       </w:pPr>
       <w:rPr>
-        <w:rFonts w:hAnsi="Arial Unicode MS"/>
+        <w:rFonts w:ascii="Arial Unicode MS" w:cs="Arial Unicode MS" w:hAnsi="Arial Unicode MS" w:eastAsia="Arial Unicode MS"/>
+        <w:b w:val="0"/>
+        <w:bCs w:val="0"/>
+        <w:i w:val="0"/>
+        <w:iCs w:val="0"/>
         <w:caps w:val="0"/>
         <w:smallCaps w:val="0"/>
         <w:strike w:val="0"/>
@@ -4193,9 +3420,9 @@
       </w14:textFill>
     </w:rPr>
   </w:style>
-  <w:style w:type="paragraph" w:styleId="Body">
-    <w:name w:val="Body"/>
-    <w:next w:val="Body"/>
+  <w:style w:type="paragraph" w:styleId="Body A">
+    <w:name w:val="Body A"/>
+    <w:next w:val="Body A"/>
     <w:pPr>
       <w:keepNext w:val="0"/>
       <w:keepLines w:val="0"/>
@@ -4230,8 +3457,9 @@
       <w:shd w:val="nil" w:color="auto" w:fill="auto"/>
       <w:vertAlign w:val="baseline"/>
       <w:lang w:val="en-US"/>
-      <w14:textOutline>
+      <w14:textOutline w14:w="12700" w14:cap="flat">
         <w14:noFill/>
+        <w14:miter w14:lim="400000"/>
       </w14:textOutline>
       <w14:textFill>
         <w14:solidFill>
@@ -4248,15 +3476,82 @@
       </w:numPr>
     </w:pPr>
   </w:style>
+  <w:style w:type="character" w:styleId="None B">
+    <w:name w:val="None B"/>
+    <w:rPr>
+      <w:lang w:val="en-US"/>
+    </w:rPr>
+  </w:style>
+  <w:style w:type="character" w:styleId="Hyperlink.0">
+    <w:name w:val="Hyperlink.0"/>
+    <w:rPr>
+      <w:shd w:val="nil" w:color="auto" w:fill="auto"/>
+    </w:rPr>
+  </w:style>
+  <w:style w:type="paragraph" w:styleId="Body B">
+    <w:name w:val="Body B"/>
+    <w:next w:val="Body B"/>
+    <w:pPr>
+      <w:keepNext w:val="0"/>
+      <w:keepLines w:val="0"/>
+      <w:pageBreakBefore w:val="0"/>
+      <w:widowControl w:val="1"/>
+      <w:shd w:val="clear" w:color="auto" w:fill="auto"/>
+      <w:suppressAutoHyphens w:val="0"/>
+      <w:bidi w:val="0"/>
+      <w:spacing w:before="0" w:after="0" w:line="240" w:lineRule="auto"/>
+      <w:ind w:left="0" w:right="0" w:firstLine="0"/>
+      <w:jc w:val="left"/>
+      <w:outlineLvl w:val="9"/>
+    </w:pPr>
+    <w:rPr>
+      <w:rFonts w:ascii="Times New Roman" w:cs="Arial Unicode MS" w:hAnsi="Times New Roman" w:eastAsia="Arial Unicode MS"/>
+      <w:b w:val="0"/>
+      <w:bCs w:val="0"/>
+      <w:i w:val="0"/>
+      <w:iCs w:val="0"/>
+      <w:caps w:val="0"/>
+      <w:smallCaps w:val="0"/>
+      <w:strike w:val="0"/>
+      <w:dstrike w:val="0"/>
+      <w:outline w:val="0"/>
+      <w:color w:val="000000"/>
+      <w:spacing w:val="0"/>
+      <w:kern w:val="0"/>
+      <w:position w:val="0"/>
+      <w:sz w:val="24"/>
+      <w:szCs w:val="24"/>
+      <w:u w:val="none" w:color="000000"/>
+      <w:shd w:val="nil" w:color="auto" w:fill="auto"/>
+      <w:vertAlign w:val="baseline"/>
+      <w:lang w:val="en-US"/>
+      <w14:textOutline w14:w="12700" w14:cap="flat">
+        <w14:noFill/>
+        <w14:miter w14:lim="400000"/>
+      </w14:textOutline>
+      <w14:textFill>
+        <w14:solidFill>
+          <w14:srgbClr w14:val="000000"/>
+        </w14:solidFill>
+      </w14:textFill>
+    </w:rPr>
+  </w:style>
+  <w:style w:type="character" w:styleId="None A">
+    <w:name w:val="None A"/>
+    <w:rPr>
+      <w:lang w:val="en-US"/>
+    </w:rPr>
+  </w:style>
   <w:style w:type="character" w:styleId="None">
     <w:name w:val="None"/>
   </w:style>
-  <w:style w:type="character" w:styleId="Hyperlink.0">
-    <w:name w:val="Hyperlink.0"/>
+  <w:style w:type="character" w:styleId="Hyperlink.1">
+    <w:name w:val="Hyperlink.1"/>
     <w:basedOn w:val="None"/>
-    <w:next w:val="Hyperlink.0"/>
+    <w:next w:val="Hyperlink.1"/>
     <w:rPr>
       <w:shd w:val="nil" w:color="auto" w:fill="auto"/>
+      <w:lang w:val="pt-PT"/>
     </w:rPr>
   </w:style>
 </w:styles>
@@ -4407,9 +3702,9 @@
         </a:effectStyle>
         <a:effectStyle>
           <a:effectLst>
-            <a:outerShdw sx="100000" sy="100000" kx="0" ky="0" algn="b" rotWithShape="0" blurRad="38100" dist="20000" dir="5400000">
+            <a:outerShdw sx="100000" sy="100000" kx="0" ky="0" algn="b" rotWithShape="0" blurRad="38100" dist="23000" dir="5400000">
               <a:srgbClr val="000000">
-                <a:alpha val="38000"/>
+                <a:alpha val="35000"/>
               </a:srgbClr>
             </a:outerShdw>
           </a:effectLst>
@@ -4489,7 +3784,7 @@
         </a:effectLst>
         <a:sp3d/>
       </a:spPr>
-      <a:bodyPr rot="0" spcFirstLastPara="1" vertOverflow="overflow" horzOverflow="overflow" vert="horz" wrap="square" lIns="45719" tIns="45719" rIns="45719" bIns="45719" numCol="1" spcCol="38100" rtlCol="0" anchor="ctr" upright="0">
+      <a:bodyPr rot="0" spcFirstLastPara="1" vertOverflow="overflow" horzOverflow="overflow" vert="horz" wrap="square" lIns="45718" tIns="45718" rIns="45718" bIns="45718" numCol="1" spcCol="38100" rtlCol="0" anchor="ctr" upright="0">
         <a:spAutoFit/>
       </a:bodyPr>
       <a:lstStyle>
@@ -4517,10 +3812,10 @@
             </a:solidFill>
             <a:effectLst/>
             <a:uFillTx/>
-            <a:latin typeface="Cambria"/>
-            <a:ea typeface="Cambria"/>
-            <a:cs typeface="Cambria"/>
-            <a:sym typeface="Cambria"/>
+            <a:latin typeface="+mn-lt"/>
+            <a:ea typeface="+mn-ea"/>
+            <a:cs typeface="+mn-cs"/>
+            <a:sym typeface="Helvetica Neue"/>
           </a:defRPr>
         </a:defPPr>
         <a:lvl1pPr marL="0" marR="0" indent="0" algn="l" defTabSz="914400" rtl="0" fontAlgn="auto" latinLnBrk="1" hangingPunct="0">
@@ -4776,9 +4071,9 @@
           <a:round/>
         </a:ln>
         <a:effectLst>
-          <a:outerShdw sx="100000" sy="100000" kx="0" ky="0" algn="b" rotWithShape="0" blurRad="38100" dist="20000" dir="5400000">
+          <a:outerShdw sx="100000" sy="100000" kx="0" ky="0" algn="b" rotWithShape="0" blurRad="38100" dist="23000" dir="5400000">
             <a:srgbClr val="000000">
-              <a:alpha val="38000"/>
+              <a:alpha val="35000"/>
             </a:srgbClr>
           </a:outerShdw>
         </a:effectLst>
@@ -5066,7 +4361,7 @@
         <a:effectLst/>
         <a:sp3d/>
       </a:spPr>
-      <a:bodyPr rot="0" spcFirstLastPara="1" vertOverflow="overflow" horzOverflow="overflow" vert="horz" wrap="square" lIns="45719" tIns="45719" rIns="45719" bIns="45719" numCol="1" spcCol="38100" rtlCol="0" anchor="t" upright="0">
+      <a:bodyPr rot="0" spcFirstLastPara="1" vertOverflow="overflow" horzOverflow="overflow" vert="horz" wrap="square" lIns="45718" tIns="45718" rIns="45718" bIns="45718" numCol="1" spcCol="38100" rtlCol="0" anchor="t" upright="0">
         <a:spAutoFit/>
       </a:bodyPr>
       <a:lstStyle>
@@ -5094,10 +4389,10 @@
             </a:solidFill>
             <a:effectLst/>
             <a:uFillTx/>
-            <a:latin typeface="Cambria"/>
-            <a:ea typeface="Cambria"/>
-            <a:cs typeface="Cambria"/>
-            <a:sym typeface="Cambria"/>
+            <a:latin typeface="+mn-lt"/>
+            <a:ea typeface="+mn-ea"/>
+            <a:cs typeface="+mn-cs"/>
+            <a:sym typeface="Helvetica Neue"/>
           </a:defRPr>
         </a:defPPr>
         <a:lvl1pPr marL="0" marR="0" indent="0" algn="l" defTabSz="914400" rtl="0" fontAlgn="auto" latinLnBrk="1" hangingPunct="0">

</xml_diff>

<commit_message>
Update resume with instacart position
</commit_message>
<xml_diff>
--- a/resume.docx
+++ b/resume.docx
@@ -106,7 +106,25 @@
           <w:rtl w:val="0"/>
           <w:lang w:val="en-US"/>
         </w:rPr>
-        <w:t xml:space="preserve"> engineer with 10 years of demonstrated technical experience showcasing a diverse, flexible, and pragmatic set of problem solving skills, an emphasis on collaborative mentorship and leadership, and a high standard of excellence.</w:t>
+        <w:t xml:space="preserve"> engineer with 1</w:t>
+      </w:r>
+      <w:r>
+        <w:rPr>
+          <w:i w:val="1"/>
+          <w:iCs w:val="1"/>
+          <w:rtl w:val="0"/>
+          <w:lang w:val="en-US"/>
+        </w:rPr>
+        <w:t>1</w:t>
+      </w:r>
+      <w:r>
+        <w:rPr>
+          <w:i w:val="1"/>
+          <w:iCs w:val="1"/>
+          <w:rtl w:val="0"/>
+          <w:lang w:val="en-US"/>
+        </w:rPr>
+        <w:t xml:space="preserve"> years of demonstrated technical experience showcasing a diverse, flexible, and pragmatic set of problem solving skills, an emphasis on collaborative mentorship and leadership, and a high standard of excellence.</w:t>
       </w:r>
     </w:p>
     <w:p>
@@ -205,7 +223,17 @@
           <w:rtl w:val="0"/>
           <w:lang w:val="en-US"/>
         </w:rPr>
-        <w:t xml:space="preserve">Northpass | </w:t>
+        <w:t>Instacart</w:t>
+      </w:r>
+      <w:r>
+        <w:rPr>
+          <w:sz w:val="20"/>
+          <w:szCs w:val="20"/>
+          <w:shd w:val="nil" w:color="auto" w:fill="auto"/>
+          <w:rtl w:val="0"/>
+          <w:lang w:val="en-US"/>
+        </w:rPr>
+        <w:t xml:space="preserve"> | </w:t>
       </w:r>
       <w:r>
         <w:rPr>
@@ -216,17 +244,7 @@
           <w:rtl w:val="0"/>
           <w:lang w:val="en-US"/>
         </w:rPr>
-        <w:t xml:space="preserve">March 2021 </w:t>
-      </w:r>
-      <w:r>
-        <w:rPr>
-          <w:rFonts w:ascii="Arial Unicode MS" w:hAnsi="Arial Unicode MS" w:hint="default"/>
-          <w:sz w:val="20"/>
-          <w:szCs w:val="20"/>
-          <w:rtl w:val="0"/>
-          <w:lang w:val="en-US"/>
-        </w:rPr>
-        <w:t>→</w:t>
+        <w:t>September 2023</w:t>
       </w:r>
       <w:r>
         <w:rPr>
@@ -237,7 +255,39 @@
           <w:rtl w:val="0"/>
           <w:lang w:val="en-US"/>
         </w:rPr>
-        <w:t xml:space="preserve"> Present</w:t>
+        <w:t xml:space="preserve"> </w:t>
+      </w:r>
+      <w:r>
+        <w:rPr>
+          <w:rFonts w:ascii="Arial Unicode MS" w:hAnsi="Arial Unicode MS" w:hint="default"/>
+          <w:sz w:val="20"/>
+          <w:szCs w:val="20"/>
+          <w:rtl w:val="0"/>
+          <w:lang w:val="en-US"/>
+        </w:rPr>
+        <w:t>→</w:t>
+      </w:r>
+      <w:r>
+        <w:rPr>
+          <w:i w:val="1"/>
+          <w:iCs w:val="1"/>
+          <w:sz w:val="20"/>
+          <w:szCs w:val="20"/>
+          <w:rtl w:val="0"/>
+          <w:lang w:val="en-US"/>
+        </w:rPr>
+        <w:t xml:space="preserve"> </w:t>
+      </w:r>
+      <w:r>
+        <w:rPr>
+          <w:i w:val="1"/>
+          <w:iCs w:val="1"/>
+          <w:sz w:val="20"/>
+          <w:szCs w:val="20"/>
+          <w:rtl w:val="0"/>
+          <w:lang w:val="en-US"/>
+        </w:rPr>
+        <w:t>Present</w:t>
       </w:r>
     </w:p>
     <w:p>
@@ -263,7 +313,7 @@
           <w:rtl w:val="0"/>
           <w:lang w:val="en-US"/>
         </w:rPr>
-        <w:t xml:space="preserve">Senior Full Stack Software Engineer </w:t>
+        <w:t>Senior Software Engineer</w:t>
       </w:r>
       <w:r>
         <w:rPr>
@@ -275,7 +325,7 @@
           <w:rtl w:val="0"/>
           <w:lang w:val="en-US"/>
         </w:rPr>
-        <w:t xml:space="preserve">— </w:t>
+        <w:t xml:space="preserve"> II</w:t>
       </w:r>
       <w:r>
         <w:rPr>
@@ -287,7 +337,31 @@
           <w:rtl w:val="0"/>
           <w:lang w:val="en-US"/>
         </w:rPr>
-        <w:t>Integrations &amp; Partnerships Tech Lead</w:t>
+        <w:t xml:space="preserve"> — </w:t>
+      </w:r>
+      <w:r>
+        <w:rPr>
+          <w:b w:val="1"/>
+          <w:bCs w:val="1"/>
+          <w:sz w:val="20"/>
+          <w:szCs w:val="20"/>
+          <w:shd w:val="nil" w:color="auto" w:fill="auto"/>
+          <w:rtl w:val="0"/>
+          <w:lang w:val="en-US"/>
+        </w:rPr>
+        <w:t>Caper Retailer Tooling</w:t>
+      </w:r>
+      <w:r>
+        <w:rPr>
+          <w:b w:val="1"/>
+          <w:bCs w:val="1"/>
+          <w:sz w:val="20"/>
+          <w:szCs w:val="20"/>
+          <w:shd w:val="nil" w:color="auto" w:fill="auto"/>
+          <w:rtl w:val="0"/>
+          <w:lang w:val="en-US"/>
+        </w:rPr>
+        <w:t xml:space="preserve"> Tech Lead</w:t>
       </w:r>
     </w:p>
     <w:p>
@@ -311,13 +385,66 @@
       </w:pPr>
       <w:r>
         <w:rPr>
-          <w:rStyle w:val="None B"/>
-          <w:sz w:val="20"/>
-          <w:szCs w:val="20"/>
-          <w:rtl w:val="0"/>
-          <w:lang w:val="en-US"/>
-        </w:rPr>
-        <w:t>Leading an empowered product engineering team of three, responsible for building and maintaining a suite of integrations between Northpass's Ruby on Rails codebase and our strategic partner SaaS applications.</w:t>
+          <w:sz w:val="20"/>
+          <w:szCs w:val="20"/>
+          <w:rtl w:val="0"/>
+          <w:lang w:val="en-US"/>
+        </w:rPr>
+        <w:t>Leading</w:t>
+      </w:r>
+      <w:r>
+        <w:rPr>
+          <w:sz w:val="20"/>
+          <w:szCs w:val="20"/>
+          <w:rtl w:val="0"/>
+          <w:lang w:val="en-US"/>
+        </w:rPr>
+        <w:t xml:space="preserve"> an</w:t>
+      </w:r>
+      <w:r>
+        <w:rPr>
+          <w:sz w:val="20"/>
+          <w:szCs w:val="20"/>
+          <w:rtl w:val="0"/>
+          <w:lang w:val="en-US"/>
+        </w:rPr>
+        <w:t xml:space="preserve"> </w:t>
+      </w:r>
+      <w:r>
+        <w:rPr>
+          <w:sz w:val="20"/>
+          <w:szCs w:val="20"/>
+          <w:rtl w:val="0"/>
+          <w:lang w:val="en-US"/>
+        </w:rPr>
+        <w:t xml:space="preserve">engineering </w:t>
+      </w:r>
+      <w:r>
+        <w:rPr>
+          <w:sz w:val="20"/>
+          <w:szCs w:val="20"/>
+          <w:rtl w:val="0"/>
+          <w:lang w:val="en-US"/>
+        </w:rPr>
+        <w:t>pillar</w:t>
+      </w:r>
+      <w:r>
+        <w:rPr>
+          <w:sz w:val="20"/>
+          <w:szCs w:val="20"/>
+          <w:rtl w:val="0"/>
+          <w:lang w:val="en-US"/>
+        </w:rPr>
+        <w:t xml:space="preserve"> of </w:t>
+      </w:r>
+      <w:r>
+        <w:rPr>
+          <w:sz w:val="20"/>
+          <w:szCs w:val="20"/>
+          <w:rtl w:val="0"/>
+          <w:lang w:val="en-US"/>
+        </w:rPr>
+        <w:t>five, responsible for rapidly developing a suite of retailer-facing web tools for Instacart's Caper smart shopping cart.</w:t>
       </w:r>
     </w:p>
     <w:p>
@@ -341,13 +468,102 @@
       </w:pPr>
       <w:r>
         <w:rPr>
-          <w:rStyle w:val="None B"/>
-          <w:sz w:val="20"/>
-          <w:szCs w:val="20"/>
-          <w:rtl w:val="0"/>
-          <w:lang w:val="en-US"/>
-        </w:rPr>
-        <w:t>Designing, data modeling, prototyping, and implementing an array of services and microservices; leveraging domain-driven design for clarity and consistency; CQRS for scalability and decoupling; and event sourcing with Kafka for fault-tolerance, reliability, and high availability.</w:t>
+          <w:sz w:val="20"/>
+          <w:szCs w:val="20"/>
+          <w:rtl w:val="0"/>
+          <w:lang w:val="en-US"/>
+        </w:rPr>
+        <w:t>Designing</w:t>
+      </w:r>
+      <w:r>
+        <w:rPr>
+          <w:sz w:val="20"/>
+          <w:szCs w:val="20"/>
+          <w:rtl w:val="0"/>
+          <w:lang w:val="en-US"/>
+        </w:rPr>
+        <w:t xml:space="preserve">, </w:t>
+      </w:r>
+      <w:r>
+        <w:rPr>
+          <w:sz w:val="20"/>
+          <w:szCs w:val="20"/>
+          <w:rtl w:val="0"/>
+          <w:lang w:val="en-US"/>
+        </w:rPr>
+        <w:t>modeling</w:t>
+      </w:r>
+      <w:r>
+        <w:rPr>
+          <w:sz w:val="20"/>
+          <w:szCs w:val="20"/>
+          <w:rtl w:val="0"/>
+          <w:lang w:val="en-US"/>
+        </w:rPr>
+        <w:t xml:space="preserve">, </w:t>
+      </w:r>
+      <w:r>
+        <w:rPr>
+          <w:sz w:val="20"/>
+          <w:szCs w:val="20"/>
+          <w:rtl w:val="0"/>
+          <w:lang w:val="en-US"/>
+        </w:rPr>
+        <w:t>prototyping</w:t>
+      </w:r>
+      <w:r>
+        <w:rPr>
+          <w:sz w:val="20"/>
+          <w:szCs w:val="20"/>
+          <w:rtl w:val="0"/>
+          <w:lang w:val="en-US"/>
+        </w:rPr>
+        <w:t xml:space="preserve">, and </w:t>
+      </w:r>
+      <w:r>
+        <w:rPr>
+          <w:sz w:val="20"/>
+          <w:szCs w:val="20"/>
+          <w:rtl w:val="0"/>
+          <w:lang w:val="en-US"/>
+        </w:rPr>
+        <w:t>implementing</w:t>
+      </w:r>
+      <w:r>
+        <w:rPr>
+          <w:sz w:val="20"/>
+          <w:szCs w:val="20"/>
+          <w:rtl w:val="0"/>
+          <w:lang w:val="en-US"/>
+        </w:rPr>
+        <w:t xml:space="preserve"> </w:t>
+      </w:r>
+      <w:r>
+        <w:rPr>
+          <w:sz w:val="20"/>
+          <w:szCs w:val="20"/>
+          <w:rtl w:val="0"/>
+          <w:lang w:val="en-US"/>
+        </w:rPr>
+        <w:t xml:space="preserve">multiple </w:t>
+      </w:r>
+      <w:r>
+        <w:rPr>
+          <w:sz w:val="20"/>
+          <w:szCs w:val="20"/>
+          <w:rtl w:val="0"/>
+          <w:lang w:val="en-US"/>
+        </w:rPr>
+        <w:t>services</w:t>
+      </w:r>
+      <w:r>
+        <w:rPr>
+          <w:sz w:val="20"/>
+          <w:szCs w:val="20"/>
+          <w:rtl w:val="0"/>
+          <w:lang w:val="en-US"/>
+        </w:rPr>
+        <w:t xml:space="preserve"> with Spring Boot, gRPC, events sourced from AWS IOT Core (MQTT) and SQS.</w:t>
       </w:r>
     </w:p>
     <w:p>
@@ -371,13 +587,12 @@
       </w:pPr>
       <w:r>
         <w:rPr>
-          <w:rStyle w:val="None B"/>
-          <w:sz w:val="20"/>
-          <w:szCs w:val="20"/>
-          <w:rtl w:val="0"/>
-          <w:lang w:val="en-US"/>
-        </w:rPr>
-        <w:t>Coaching engineers through code reviews to ensure that architectural, integration testing, and unit testing standards are being met consistently.</w:t>
+          <w:sz w:val="20"/>
+          <w:szCs w:val="20"/>
+          <w:rtl w:val="0"/>
+          <w:lang w:val="en-US"/>
+        </w:rPr>
+        <w:t>Crafting bespoke tooling to meet the specific loss prevention standards of supermarket retailers like Shoprite, Schnucks, Aldi (Austria/Germany), and Kroger.</w:t>
       </w:r>
     </w:p>
     <w:p>
@@ -401,13 +616,21 @@
       </w:pPr>
       <w:r>
         <w:rPr>
-          <w:rStyle w:val="None B"/>
-          <w:sz w:val="20"/>
-          <w:szCs w:val="20"/>
-          <w:rtl w:val="0"/>
-          <w:lang w:val="en-US"/>
-        </w:rPr>
-        <w:t>Mentoring engineers through 1:1 pair programming, enabling the team to grow continuously.</w:t>
+          <w:sz w:val="20"/>
+          <w:szCs w:val="20"/>
+          <w:rtl w:val="0"/>
+          <w:lang w:val="en-US"/>
+        </w:rPr>
+        <w:t>Coaching</w:t>
+      </w:r>
+      <w:r>
+        <w:rPr>
+          <w:sz w:val="20"/>
+          <w:szCs w:val="20"/>
+          <w:rtl w:val="0"/>
+          <w:lang w:val="en-US"/>
+        </w:rPr>
+        <w:t xml:space="preserve"> engineers through code reviews to ensure that architectural, integration testing, and unit testing standards are being met consistently.</w:t>
       </w:r>
     </w:p>
     <w:p>
@@ -431,13 +654,21 @@
       </w:pPr>
       <w:r>
         <w:rPr>
-          <w:rStyle w:val="None B"/>
-          <w:sz w:val="20"/>
-          <w:szCs w:val="20"/>
-          <w:rtl w:val="0"/>
-          <w:lang w:val="en-US"/>
-        </w:rPr>
-        <w:t>Migrated continuous integration for Northpass's library of microservices from CircleCI to Github Actions.</w:t>
+          <w:sz w:val="20"/>
+          <w:szCs w:val="20"/>
+          <w:rtl w:val="0"/>
+          <w:lang w:val="en-US"/>
+        </w:rPr>
+        <w:t>Mentoring</w:t>
+      </w:r>
+      <w:r>
+        <w:rPr>
+          <w:sz w:val="20"/>
+          <w:szCs w:val="20"/>
+          <w:rtl w:val="0"/>
+          <w:lang w:val="en-US"/>
+        </w:rPr>
+        <w:t xml:space="preserve"> engineers through 1:1 pair programming, enabling the team to grow continuously.</w:t>
       </w:r>
     </w:p>
     <w:p>
@@ -461,13 +692,12 @@
       </w:pPr>
       <w:r>
         <w:rPr>
-          <w:rStyle w:val="None B"/>
-          <w:sz w:val="20"/>
-          <w:szCs w:val="20"/>
-          <w:rtl w:val="0"/>
-          <w:lang w:val="en-US"/>
-        </w:rPr>
-        <w:t>Optimized Northpass's webhooks engine to ensure prompt delivery of customer event data during application load spikes while expanding its capabilities by connecting it to course enrollment and learning path events.</w:t>
+          <w:sz w:val="20"/>
+          <w:szCs w:val="20"/>
+          <w:rtl w:val="0"/>
+          <w:lang w:val="en-US"/>
+        </w:rPr>
+        <w:t>Developed a workflow to manage offshore remote inspectors' real-time evaluations of discrepancies during customer shops with live video and computer vision, leveraging Temporal for scalability.</w:t>
       </w:r>
     </w:p>
     <w:p>
@@ -491,13 +721,137 @@
       </w:pPr>
       <w:r>
         <w:rPr>
-          <w:rStyle w:val="None B"/>
-          <w:sz w:val="20"/>
-          <w:szCs w:val="20"/>
-          <w:rtl w:val="0"/>
-          <w:lang w:val="en-US"/>
-        </w:rPr>
-        <w:t>Enabled Northpass's custom Salesforce AppExchange application to retain historical course progress.</w:t>
+          <w:sz w:val="20"/>
+          <w:szCs w:val="20"/>
+          <w:rtl w:val="0"/>
+          <w:lang w:val="en-US"/>
+        </w:rPr>
+        <w:t>Maintained legacy systems as operational as possible while implementing replacements that focused on observability and future expansion capability.</w:t>
+      </w:r>
+    </w:p>
+    <w:p>
+      <w:pPr>
+        <w:pStyle w:val="Body A"/>
+        <w:widowControl w:val="0"/>
+        <w:spacing w:after="40" w:line="240" w:lineRule="auto"/>
+        <w:ind w:left="174" w:firstLine="0"/>
+        <w:rPr>
+          <w:sz w:val="12"/>
+          <w:szCs w:val="12"/>
+        </w:rPr>
+      </w:pPr>
+    </w:p>
+    <w:p>
+      <w:pPr>
+        <w:pStyle w:val="Body A"/>
+        <w:widowControl w:val="0"/>
+        <w:spacing w:after="40" w:line="240" w:lineRule="auto"/>
+        <w:rPr>
+          <w:sz w:val="20"/>
+          <w:szCs w:val="20"/>
+        </w:rPr>
+      </w:pPr>
+      <w:r>
+        <w:rPr>
+          <w:sz w:val="20"/>
+          <w:szCs w:val="20"/>
+          <w:rtl w:val="0"/>
+          <w:lang w:val="en-US"/>
+        </w:rPr>
+        <w:t xml:space="preserve">Northpass | </w:t>
+      </w:r>
+      <w:r>
+        <w:rPr>
+          <w:i w:val="1"/>
+          <w:iCs w:val="1"/>
+          <w:sz w:val="20"/>
+          <w:szCs w:val="20"/>
+          <w:rtl w:val="0"/>
+          <w:lang w:val="en-US"/>
+        </w:rPr>
+        <w:t xml:space="preserve">March 2021 </w:t>
+      </w:r>
+      <w:r>
+        <w:rPr>
+          <w:rFonts w:ascii="Arial Unicode MS" w:hAnsi="Arial Unicode MS" w:hint="default"/>
+          <w:sz w:val="20"/>
+          <w:szCs w:val="20"/>
+          <w:rtl w:val="0"/>
+          <w:lang w:val="en-US"/>
+        </w:rPr>
+        <w:t>→</w:t>
+      </w:r>
+      <w:r>
+        <w:rPr>
+          <w:i w:val="1"/>
+          <w:iCs w:val="1"/>
+          <w:sz w:val="20"/>
+          <w:szCs w:val="20"/>
+          <w:rtl w:val="0"/>
+          <w:lang w:val="en-US"/>
+        </w:rPr>
+        <w:t xml:space="preserve"> </w:t>
+      </w:r>
+      <w:r>
+        <w:rPr>
+          <w:i w:val="1"/>
+          <w:iCs w:val="1"/>
+          <w:sz w:val="20"/>
+          <w:szCs w:val="20"/>
+          <w:rtl w:val="0"/>
+          <w:lang w:val="en-US"/>
+        </w:rPr>
+        <w:t>September 2023</w:t>
+      </w:r>
+    </w:p>
+    <w:p>
+      <w:pPr>
+        <w:pStyle w:val="Body A"/>
+        <w:widowControl w:val="0"/>
+        <w:spacing w:after="40" w:line="240" w:lineRule="auto"/>
+        <w:rPr>
+          <w:b w:val="1"/>
+          <w:bCs w:val="1"/>
+          <w:sz w:val="20"/>
+          <w:szCs w:val="20"/>
+          <w:shd w:val="nil" w:color="auto" w:fill="auto"/>
+        </w:rPr>
+      </w:pPr>
+      <w:r>
+        <w:rPr>
+          <w:b w:val="1"/>
+          <w:bCs w:val="1"/>
+          <w:sz w:val="20"/>
+          <w:szCs w:val="20"/>
+          <w:shd w:val="nil" w:color="auto" w:fill="auto"/>
+          <w:rtl w:val="0"/>
+          <w:lang w:val="en-US"/>
+        </w:rPr>
+        <w:t xml:space="preserve">Senior Full Stack Software Engineer </w:t>
+      </w:r>
+      <w:r>
+        <w:rPr>
+          <w:b w:val="1"/>
+          <w:bCs w:val="1"/>
+          <w:sz w:val="20"/>
+          <w:szCs w:val="20"/>
+          <w:shd w:val="nil" w:color="auto" w:fill="auto"/>
+          <w:rtl w:val="0"/>
+          <w:lang w:val="en-US"/>
+        </w:rPr>
+        <w:t xml:space="preserve">— </w:t>
+      </w:r>
+      <w:r>
+        <w:rPr>
+          <w:b w:val="1"/>
+          <w:bCs w:val="1"/>
+          <w:sz w:val="20"/>
+          <w:szCs w:val="20"/>
+          <w:shd w:val="nil" w:color="auto" w:fill="auto"/>
+          <w:rtl w:val="0"/>
+          <w:lang w:val="en-US"/>
+        </w:rPr>
+        <w:t>Integrations &amp; Partnerships Tech Lead</w:t>
       </w:r>
     </w:p>
     <w:p>
@@ -521,13 +875,12 @@
       </w:pPr>
       <w:r>
         <w:rPr>
-          <w:rStyle w:val="None B"/>
-          <w:sz w:val="20"/>
-          <w:szCs w:val="20"/>
-          <w:rtl w:val="0"/>
-          <w:lang w:val="en-US"/>
-        </w:rPr>
-        <w:t>Created a bespoke integration between the HackerRank Academy and ChurnZero, using AWS Glue and Lambda.</w:t>
+          <w:sz w:val="20"/>
+          <w:szCs w:val="20"/>
+          <w:rtl w:val="0"/>
+          <w:lang w:val="en-US"/>
+        </w:rPr>
+        <w:t>Northpass was acquired by Gainsight in July 2023.</w:t>
       </w:r>
     </w:p>
     <w:p>
@@ -551,13 +904,21 @@
       </w:pPr>
       <w:r>
         <w:rPr>
-          <w:rStyle w:val="None B"/>
-          <w:sz w:val="20"/>
-          <w:szCs w:val="20"/>
-          <w:rtl w:val="0"/>
-          <w:lang w:val="en-US"/>
-        </w:rPr>
-        <w:t>Embedded the Workato workflow engine seamlessly into the Northpass product, leveraging existing webhooks and APIs to streamline the development process.</w:t>
+          <w:sz w:val="20"/>
+          <w:szCs w:val="20"/>
+          <w:rtl w:val="0"/>
+          <w:lang w:val="en-US"/>
+        </w:rPr>
+        <w:t>Led</w:t>
+      </w:r>
+      <w:r>
+        <w:rPr>
+          <w:sz w:val="20"/>
+          <w:szCs w:val="20"/>
+          <w:rtl w:val="0"/>
+          <w:lang w:val="en-US"/>
+        </w:rPr>
+        <w:t xml:space="preserve"> an empowered product engineering team of three, responsible for building and maintaining a suite of integrations between Northpass's Ruby on Rails codebase and our strategic partner SaaS applications.</w:t>
       </w:r>
     </w:p>
     <w:p>
@@ -581,13 +942,39 @@
       </w:pPr>
       <w:r>
         <w:rPr>
-          <w:rStyle w:val="None B"/>
-          <w:sz w:val="20"/>
-          <w:szCs w:val="20"/>
-          <w:rtl w:val="0"/>
-          <w:lang w:val="en-US"/>
-        </w:rPr>
-        <w:t>Leveraged Workato's built-in connectors to quickly release integrations that synchronize client learning data with Gainsight, Zendesk, and Iterable.</w:t>
+          <w:sz w:val="20"/>
+          <w:szCs w:val="20"/>
+          <w:rtl w:val="0"/>
+          <w:lang w:val="en-US"/>
+        </w:rPr>
+        <w:t>Implemented</w:t>
+      </w:r>
+      <w:r>
+        <w:rPr>
+          <w:sz w:val="20"/>
+          <w:szCs w:val="20"/>
+          <w:rtl w:val="0"/>
+          <w:lang w:val="en-US"/>
+        </w:rPr>
+        <w:t xml:space="preserve"> an array of services and microservices; leveraging domain-driven design for clarity and consistency; CQRS for scalability and decoupling; and </w:t>
+      </w:r>
+      <w:r>
+        <w:rPr>
+          <w:sz w:val="20"/>
+          <w:szCs w:val="20"/>
+          <w:rtl w:val="0"/>
+          <w:lang w:val="en-US"/>
+        </w:rPr>
+        <w:t xml:space="preserve">Apache </w:t>
+      </w:r>
+      <w:r>
+        <w:rPr>
+          <w:sz w:val="20"/>
+          <w:szCs w:val="20"/>
+          <w:rtl w:val="0"/>
+          <w:lang w:val="en-US"/>
+        </w:rPr>
+        <w:t>Kafka for fault-tolerance, reliability, and high availability.</w:t>
       </w:r>
     </w:p>
     <w:p>
@@ -611,128 +998,21 @@
       </w:pPr>
       <w:r>
         <w:rPr>
-          <w:rStyle w:val="None B"/>
-          <w:sz w:val="20"/>
-          <w:szCs w:val="20"/>
-          <w:rtl w:val="0"/>
-          <w:lang w:val="en-US"/>
-        </w:rPr>
-        <w:t>Configured local development environments with Docker Compose, staging and production environments with Kubernetes, and continuous integration with Github Actions</w:t>
-      </w:r>
-    </w:p>
-    <w:p>
-      <w:pPr>
-        <w:pStyle w:val="Body A"/>
-        <w:widowControl w:val="0"/>
-        <w:spacing w:after="40" w:line="240" w:lineRule="auto"/>
-        <w:rPr>
-          <w:rStyle w:val="Hyperlink.0"/>
-          <w:sz w:val="10"/>
-          <w:szCs w:val="10"/>
-        </w:rPr>
-      </w:pPr>
-    </w:p>
-    <w:p>
-      <w:pPr>
-        <w:pStyle w:val="Body A"/>
-        <w:widowControl w:val="0"/>
-        <w:spacing w:after="40" w:line="240" w:lineRule="auto"/>
-        <w:rPr>
-          <w:sz w:val="20"/>
-          <w:szCs w:val="20"/>
-        </w:rPr>
-      </w:pPr>
-      <w:r>
-        <w:rPr>
-          <w:sz w:val="20"/>
-          <w:szCs w:val="20"/>
-          <w:shd w:val="nil" w:color="auto" w:fill="auto"/>
-          <w:rtl w:val="0"/>
-          <w:lang w:val="en-US"/>
-        </w:rPr>
-        <w:t xml:space="preserve">The Vitamin Shoppe | </w:t>
-      </w:r>
-      <w:r>
-        <w:rPr>
-          <w:i w:val="1"/>
-          <w:iCs w:val="1"/>
-          <w:sz w:val="20"/>
-          <w:szCs w:val="20"/>
-          <w:rtl w:val="0"/>
-          <w:lang w:val="en-US"/>
-        </w:rPr>
-        <w:t xml:space="preserve">January 2020 </w:t>
-      </w:r>
-      <w:r>
-        <w:rPr>
-          <w:rFonts w:ascii="Arial Unicode MS" w:hAnsi="Arial Unicode MS" w:hint="default"/>
-          <w:sz w:val="20"/>
-          <w:szCs w:val="20"/>
-          <w:rtl w:val="0"/>
-          <w:lang w:val="en-US"/>
-        </w:rPr>
-        <w:t>→</w:t>
-      </w:r>
-      <w:r>
-        <w:rPr>
-          <w:i w:val="1"/>
-          <w:iCs w:val="1"/>
-          <w:sz w:val="20"/>
-          <w:szCs w:val="20"/>
-          <w:rtl w:val="0"/>
-          <w:lang w:val="en-US"/>
-        </w:rPr>
-        <w:t xml:space="preserve"> March 2021</w:t>
-      </w:r>
-    </w:p>
-    <w:p>
-      <w:pPr>
-        <w:pStyle w:val="Body A"/>
-        <w:widowControl w:val="0"/>
-        <w:spacing w:after="40" w:line="240" w:lineRule="auto"/>
-        <w:rPr>
-          <w:b w:val="1"/>
-          <w:bCs w:val="1"/>
-          <w:sz w:val="20"/>
-          <w:szCs w:val="20"/>
-          <w:shd w:val="nil" w:color="auto" w:fill="auto"/>
-        </w:rPr>
-      </w:pPr>
-      <w:r>
-        <w:rPr>
-          <w:b w:val="1"/>
-          <w:bCs w:val="1"/>
-          <w:sz w:val="20"/>
-          <w:szCs w:val="20"/>
-          <w:shd w:val="nil" w:color="auto" w:fill="auto"/>
-          <w:rtl w:val="0"/>
-          <w:lang w:val="en-US"/>
-        </w:rPr>
-        <w:t xml:space="preserve">Senior Software Engineer </w:t>
-      </w:r>
-      <w:r>
-        <w:rPr>
-          <w:b w:val="1"/>
-          <w:bCs w:val="1"/>
-          <w:sz w:val="20"/>
-          <w:szCs w:val="20"/>
-          <w:shd w:val="nil" w:color="auto" w:fill="auto"/>
-          <w:rtl w:val="0"/>
-          <w:lang w:val="en-US"/>
-        </w:rPr>
-        <w:t xml:space="preserve">— </w:t>
-      </w:r>
-      <w:r>
-        <w:rPr>
-          <w:b w:val="1"/>
-          <w:bCs w:val="1"/>
-          <w:sz w:val="20"/>
-          <w:szCs w:val="20"/>
-          <w:shd w:val="nil" w:color="auto" w:fill="auto"/>
-          <w:rtl w:val="0"/>
-          <w:lang w:val="en-US"/>
-        </w:rPr>
-        <w:t>Front End Tech Lead</w:t>
+          <w:sz w:val="20"/>
+          <w:szCs w:val="20"/>
+          <w:rtl w:val="0"/>
+          <w:lang w:val="en-US"/>
+        </w:rPr>
+        <w:t>Migrated</w:t>
+      </w:r>
+      <w:r>
+        <w:rPr>
+          <w:sz w:val="20"/>
+          <w:szCs w:val="20"/>
+          <w:rtl w:val="0"/>
+          <w:lang w:val="en-US"/>
+        </w:rPr>
+        <w:t xml:space="preserve"> continuous integration for Northpass's library of microservices from CircleCI to Github Actions.</w:t>
       </w:r>
     </w:p>
     <w:p>
@@ -756,13 +1036,12 @@
       </w:pPr>
       <w:r>
         <w:rPr>
-          <w:rStyle w:val="None B"/>
-          <w:sz w:val="20"/>
-          <w:szCs w:val="20"/>
-          <w:rtl w:val="0"/>
-          <w:lang w:val="en-US"/>
-        </w:rPr>
-        <w:t>Mentored a team of 20 engineers based in Mumbai on software development fundamentals like Object Oriented Programming, Test-Driven Development, DRY, orthogonality, and idempotence.</w:t>
+          <w:sz w:val="20"/>
+          <w:szCs w:val="20"/>
+          <w:rtl w:val="0"/>
+          <w:lang w:val="en-US"/>
+        </w:rPr>
+        <w:t>Optimized Northpass's webhooks engine to ensure prompt delivery of customer event data during application load spikes while expanding its capabilities by connecting it to course enrollment and learning path events.</w:t>
       </w:r>
     </w:p>
     <w:p>
@@ -786,64 +1065,12 @@
       </w:pPr>
       <w:r>
         <w:rPr>
-          <w:rStyle w:val="None B"/>
-          <w:sz w:val="20"/>
-          <w:szCs w:val="20"/>
-          <w:rtl w:val="0"/>
-          <w:lang w:val="en-US"/>
-        </w:rPr>
-        <w:t xml:space="preserve">Ported the suite of marketing tags on </w:t>
-      </w:r>
-      <w:r>
-        <w:rPr>
-          <w:rStyle w:val="None B"/>
-          <w:sz w:val="20"/>
-          <w:szCs w:val="20"/>
-        </w:rPr>
-        <w:fldChar w:fldCharType="begin" w:fldLock="0"/>
-      </w:r>
-      <w:r>
-        <w:rPr>
-          <w:rStyle w:val="None B"/>
-          <w:sz w:val="20"/>
-          <w:szCs w:val="20"/>
-        </w:rPr>
-        <w:instrText xml:space="preserve"> HYPERLINK "http://vitaminshoppe.com"</w:instrText>
-      </w:r>
-      <w:r>
-        <w:rPr>
-          <w:rStyle w:val="None B"/>
-          <w:sz w:val="20"/>
-          <w:szCs w:val="20"/>
-        </w:rPr>
-        <w:fldChar w:fldCharType="separate" w:fldLock="0"/>
-      </w:r>
-      <w:r>
-        <w:rPr>
-          <w:rStyle w:val="None B"/>
-          <w:sz w:val="20"/>
-          <w:szCs w:val="20"/>
-          <w:rtl w:val="0"/>
-          <w:lang w:val="en-US"/>
-        </w:rPr>
-        <w:t>vitaminshoppe.com</w:t>
-      </w:r>
-      <w:r>
-        <w:rPr>
-          <w:sz w:val="20"/>
-          <w:szCs w:val="20"/>
-        </w:rPr>
-        <w:fldChar w:fldCharType="end" w:fldLock="0"/>
-      </w:r>
-      <w:r>
-        <w:rPr>
-          <w:rStyle w:val="None B"/>
-          <w:sz w:val="20"/>
-          <w:szCs w:val="20"/>
-          <w:rtl w:val="0"/>
-          <w:lang w:val="en-US"/>
-        </w:rPr>
-        <w:t xml:space="preserve"> from Signal to Google Tag Manager on an emergency basis after an unexpected data flow interruption.</w:t>
+          <w:sz w:val="20"/>
+          <w:szCs w:val="20"/>
+          <w:rtl w:val="0"/>
+          <w:lang w:val="en-US"/>
+        </w:rPr>
+        <w:t>Enabled Northpass's custom Salesforce AppExchange application to retain historical course progress.</w:t>
       </w:r>
     </w:p>
     <w:p>
@@ -867,13 +1094,12 @@
       </w:pPr>
       <w:r>
         <w:rPr>
-          <w:rStyle w:val="None B"/>
-          <w:sz w:val="20"/>
-          <w:szCs w:val="20"/>
-          <w:rtl w:val="0"/>
-          <w:lang w:val="en-US"/>
-        </w:rPr>
-        <w:t>Choreographed sourcing of updated technical requirements and data flow validation with internal stakeholders and external providers, as part of the tag manager migration.</w:t>
+          <w:sz w:val="20"/>
+          <w:szCs w:val="20"/>
+          <w:rtl w:val="0"/>
+          <w:lang w:val="en-US"/>
+        </w:rPr>
+        <w:t>Created a bespoke integration between the HackerRank Academy and ChurnZero, using AWS Glue and Lambda.</w:t>
       </w:r>
     </w:p>
     <w:p>
@@ -897,13 +1123,12 @@
       </w:pPr>
       <w:r>
         <w:rPr>
-          <w:rStyle w:val="None B"/>
-          <w:sz w:val="20"/>
-          <w:szCs w:val="20"/>
-          <w:rtl w:val="0"/>
-          <w:lang w:val="en-US"/>
-        </w:rPr>
-        <w:t>Led a team consisting of three engineers, a quality analyst, and a product manager responsible for upgrading from AngularJS 1.5 to Angular 8 without interrupting ongoing feature development.</w:t>
+          <w:sz w:val="20"/>
+          <w:szCs w:val="20"/>
+          <w:rtl w:val="0"/>
+          <w:lang w:val="en-US"/>
+        </w:rPr>
+        <w:t>Embedded the Workato workflow engine seamlessly into the Northpass product, leveraging existing webhooks and APIs to streamline the development process.</w:t>
       </w:r>
     </w:p>
     <w:p>
@@ -927,13 +1152,12 @@
       </w:pPr>
       <w:r>
         <w:rPr>
-          <w:rStyle w:val="None B"/>
-          <w:sz w:val="20"/>
-          <w:szCs w:val="20"/>
-          <w:rtl w:val="0"/>
-          <w:lang w:val="en-US"/>
-        </w:rPr>
-        <w:t>Implemented a hybrid module approach with ngUpgrade, allowing the two versions of Angular to operate in tandem at runtime.</w:t>
+          <w:sz w:val="20"/>
+          <w:szCs w:val="20"/>
+          <w:rtl w:val="0"/>
+          <w:lang w:val="en-US"/>
+        </w:rPr>
+        <w:t>Leveraged Workato's built-in connectors to quickly release integrations that synchronize client learning data with Gainsight, Zendesk, and Iterable.</w:t>
       </w:r>
     </w:p>
     <w:p>
@@ -957,13 +1181,127 @@
       </w:pPr>
       <w:r>
         <w:rPr>
-          <w:rStyle w:val="None B"/>
-          <w:sz w:val="20"/>
-          <w:szCs w:val="20"/>
-          <w:rtl w:val="0"/>
-          <w:lang w:val="en-US"/>
-        </w:rPr>
-        <w:t>Built a NodeJS middleware between Aptos One (POS) and JDA (ERP) which converted the incoming REST requests to XML payloads that JDA understood.  The middleware was deployed using dockerhub and kubernetes.</w:t>
+          <w:sz w:val="20"/>
+          <w:szCs w:val="20"/>
+          <w:rtl w:val="0"/>
+          <w:lang w:val="en-US"/>
+        </w:rPr>
+        <w:t>Configured local development environments with Docker Compose, staging and production environments with Kubernetes, and continuous integration with Github Actions</w:t>
+      </w:r>
+    </w:p>
+    <w:p>
+      <w:pPr>
+        <w:pStyle w:val="Body A"/>
+        <w:widowControl w:val="0"/>
+        <w:spacing w:after="40" w:line="240" w:lineRule="auto"/>
+        <w:rPr>
+          <w:sz w:val="10"/>
+          <w:szCs w:val="10"/>
+          <w:shd w:val="nil" w:color="auto" w:fill="auto"/>
+        </w:rPr>
+      </w:pPr>
+    </w:p>
+    <w:p>
+      <w:pPr>
+        <w:pStyle w:val="Body A"/>
+        <w:widowControl w:val="0"/>
+        <w:spacing w:after="40" w:line="240" w:lineRule="auto"/>
+        <w:rPr>
+          <w:sz w:val="20"/>
+          <w:szCs w:val="20"/>
+        </w:rPr>
+      </w:pPr>
+      <w:r>
+        <w:rPr>
+          <w:sz w:val="20"/>
+          <w:szCs w:val="20"/>
+          <w:shd w:val="nil" w:color="auto" w:fill="auto"/>
+          <w:rtl w:val="0"/>
+          <w:lang w:val="en-US"/>
+        </w:rPr>
+        <w:t xml:space="preserve">The Vitamin Shoppe | </w:t>
+      </w:r>
+      <w:r>
+        <w:rPr>
+          <w:i w:val="1"/>
+          <w:iCs w:val="1"/>
+          <w:sz w:val="20"/>
+          <w:szCs w:val="20"/>
+          <w:rtl w:val="0"/>
+          <w:lang w:val="en-US"/>
+        </w:rPr>
+        <w:t xml:space="preserve">January 2020 </w:t>
+      </w:r>
+      <w:r>
+        <w:rPr>
+          <w:rFonts w:ascii="Arial Unicode MS" w:hAnsi="Arial Unicode MS" w:hint="default"/>
+          <w:sz w:val="20"/>
+          <w:szCs w:val="20"/>
+          <w:rtl w:val="0"/>
+          <w:lang w:val="en-US"/>
+        </w:rPr>
+        <w:t>→</w:t>
+      </w:r>
+      <w:r>
+        <w:rPr>
+          <w:i w:val="1"/>
+          <w:iCs w:val="1"/>
+          <w:sz w:val="20"/>
+          <w:szCs w:val="20"/>
+          <w:rtl w:val="0"/>
+          <w:lang w:val="en-US"/>
+        </w:rPr>
+        <w:t xml:space="preserve"> March 2021</w:t>
+      </w:r>
+    </w:p>
+    <w:p>
+      <w:pPr>
+        <w:pStyle w:val="Body A"/>
+        <w:widowControl w:val="0"/>
+        <w:spacing w:after="40" w:line="240" w:lineRule="auto"/>
+        <w:rPr>
+          <w:b w:val="1"/>
+          <w:bCs w:val="1"/>
+          <w:sz w:val="20"/>
+          <w:szCs w:val="20"/>
+          <w:shd w:val="nil" w:color="auto" w:fill="auto"/>
+        </w:rPr>
+      </w:pPr>
+      <w:r>
+        <w:rPr>
+          <w:b w:val="1"/>
+          <w:bCs w:val="1"/>
+          <w:sz w:val="20"/>
+          <w:szCs w:val="20"/>
+          <w:shd w:val="nil" w:color="auto" w:fill="auto"/>
+          <w:rtl w:val="0"/>
+          <w:lang w:val="en-US"/>
+        </w:rPr>
+        <w:t xml:space="preserve">Senior Software Engineer </w:t>
+      </w:r>
+      <w:r>
+        <w:rPr>
+          <w:b w:val="1"/>
+          <w:bCs w:val="1"/>
+          <w:sz w:val="20"/>
+          <w:szCs w:val="20"/>
+          <w:shd w:val="nil" w:color="auto" w:fill="auto"/>
+          <w:rtl w:val="0"/>
+          <w:lang w:val="en-US"/>
+        </w:rPr>
+        <w:t xml:space="preserve">— </w:t>
+      </w:r>
+      <w:r>
+        <w:rPr>
+          <w:b w:val="1"/>
+          <w:bCs w:val="1"/>
+          <w:sz w:val="20"/>
+          <w:szCs w:val="20"/>
+          <w:shd w:val="nil" w:color="auto" w:fill="auto"/>
+          <w:rtl w:val="0"/>
+          <w:lang w:val="en-US"/>
+        </w:rPr>
+        <w:t>Front End Tech Lead</w:t>
       </w:r>
     </w:p>
     <w:p>
@@ -987,127 +1325,12 @@
       </w:pPr>
       <w:r>
         <w:rPr>
-          <w:rStyle w:val="None B"/>
-          <w:sz w:val="20"/>
-          <w:szCs w:val="20"/>
-          <w:rtl w:val="0"/>
-          <w:lang w:val="en-US"/>
-        </w:rPr>
-        <w:t>Automated the aggregation of data for consumption by in-store digital displays, enabling the stores team to avoid needing a tedious manual data collation process.</w:t>
-      </w:r>
-    </w:p>
-    <w:p>
-      <w:pPr>
-        <w:pStyle w:val="Body A"/>
-        <w:widowControl w:val="0"/>
-        <w:spacing w:after="40" w:line="240" w:lineRule="auto"/>
-        <w:ind w:left="174" w:firstLine="0"/>
-        <w:rPr>
-          <w:rStyle w:val="None B"/>
-          <w:sz w:val="12"/>
-          <w:szCs w:val="12"/>
-        </w:rPr>
-      </w:pPr>
-    </w:p>
-    <w:p>
-      <w:pPr>
-        <w:pStyle w:val="Body A"/>
-        <w:widowControl w:val="0"/>
-        <w:spacing w:after="40" w:line="240" w:lineRule="auto"/>
-        <w:rPr>
-          <w:sz w:val="20"/>
-          <w:szCs w:val="20"/>
-        </w:rPr>
-      </w:pPr>
-      <w:r>
-        <w:rPr>
-          <w:sz w:val="20"/>
-          <w:szCs w:val="20"/>
-          <w:shd w:val="nil" w:color="auto" w:fill="auto"/>
-          <w:rtl w:val="0"/>
-          <w:lang w:val="en-US"/>
-        </w:rPr>
-        <w:t xml:space="preserve">The Vitamin Shoppe | </w:t>
-      </w:r>
-      <w:r>
-        <w:rPr>
-          <w:i w:val="1"/>
-          <w:iCs w:val="1"/>
-          <w:sz w:val="20"/>
-          <w:szCs w:val="20"/>
-          <w:rtl w:val="0"/>
-          <w:lang w:val="en-US"/>
-        </w:rPr>
-        <w:t xml:space="preserve">February 2018 </w:t>
-      </w:r>
-      <w:r>
-        <w:rPr>
-          <w:rFonts w:ascii="Arial Unicode MS" w:hAnsi="Arial Unicode MS" w:hint="default"/>
-          <w:sz w:val="20"/>
-          <w:szCs w:val="20"/>
-          <w:rtl w:val="0"/>
-          <w:lang w:val="en-US"/>
-        </w:rPr>
-        <w:t>→</w:t>
-      </w:r>
-      <w:r>
-        <w:rPr>
-          <w:i w:val="1"/>
-          <w:iCs w:val="1"/>
-          <w:sz w:val="20"/>
-          <w:szCs w:val="20"/>
-          <w:rtl w:val="0"/>
-          <w:lang w:val="en-US"/>
-        </w:rPr>
-        <w:t xml:space="preserve"> January 2020</w:t>
-      </w:r>
-    </w:p>
-    <w:p>
-      <w:pPr>
-        <w:pStyle w:val="Body A"/>
-        <w:widowControl w:val="0"/>
-        <w:spacing w:after="40" w:line="240" w:lineRule="auto"/>
-        <w:rPr>
-          <w:b w:val="1"/>
-          <w:bCs w:val="1"/>
-          <w:sz w:val="20"/>
-          <w:szCs w:val="20"/>
-          <w:shd w:val="nil" w:color="auto" w:fill="auto"/>
-        </w:rPr>
-      </w:pPr>
-      <w:r>
-        <w:rPr>
-          <w:b w:val="1"/>
-          <w:bCs w:val="1"/>
-          <w:sz w:val="20"/>
-          <w:szCs w:val="20"/>
-          <w:shd w:val="nil" w:color="auto" w:fill="auto"/>
-          <w:rtl w:val="0"/>
-          <w:lang w:val="en-US"/>
-        </w:rPr>
-        <w:t xml:space="preserve">Software Engineer </w:t>
-      </w:r>
-      <w:r>
-        <w:rPr>
-          <w:b w:val="1"/>
-          <w:bCs w:val="1"/>
-          <w:sz w:val="20"/>
-          <w:szCs w:val="20"/>
-          <w:rtl w:val="0"/>
-          <w:lang w:val="en-US"/>
-        </w:rPr>
-        <w:t xml:space="preserve">— </w:t>
-      </w:r>
-      <w:r>
-        <w:rPr>
-          <w:b w:val="1"/>
-          <w:bCs w:val="1"/>
-          <w:sz w:val="20"/>
-          <w:szCs w:val="20"/>
-          <w:rtl w:val="0"/>
-          <w:lang w:val="en-US"/>
-        </w:rPr>
-        <w:t>Front End</w:t>
+          <w:sz w:val="20"/>
+          <w:szCs w:val="20"/>
+          <w:rtl w:val="0"/>
+          <w:lang w:val="en-US"/>
+        </w:rPr>
+        <w:t>Mentored a team of 20 engineers based in Mumbai on software development fundamentals like Object Oriented Programming, Test-Driven Development, DRY, orthogonality, and idempotence.</w:t>
       </w:r>
     </w:p>
     <w:p>
@@ -1131,35 +1354,24 @@
       </w:pPr>
       <w:r>
         <w:rPr>
+          <w:sz w:val="20"/>
+          <w:szCs w:val="20"/>
+          <w:rtl w:val="0"/>
+          <w:lang w:val="en-US"/>
+        </w:rPr>
+        <w:t xml:space="preserve">Ported the suite of marketing tags on </w:t>
+      </w:r>
+      <w:r>
+        <w:rPr>
           <w:rStyle w:val="Hyperlink.0"/>
           <w:sz w:val="20"/>
           <w:szCs w:val="20"/>
-          <w:rtl w:val="0"/>
-          <w:lang w:val="en-US"/>
-        </w:rPr>
-        <w:t xml:space="preserve">Maintained ownership over the customer-facing storefront </w:t>
-      </w:r>
-      <w:r>
-        <w:rPr>
-          <w:rStyle w:val="None B"/>
-          <w:sz w:val="20"/>
-          <w:szCs w:val="20"/>
-          <w:rtl w:val="0"/>
-          <w:lang w:val="en-US"/>
-        </w:rPr>
-        <w:t xml:space="preserve">of </w:t>
-      </w:r>
-      <w:r>
-        <w:rPr>
-          <w:rStyle w:val="None B"/>
-          <w:sz w:val="20"/>
-          <w:szCs w:val="20"/>
         </w:rPr>
         <w:fldChar w:fldCharType="begin" w:fldLock="0"/>
       </w:r>
       <w:r>
         <w:rPr>
-          <w:rStyle w:val="None B"/>
+          <w:rStyle w:val="Hyperlink.0"/>
           <w:sz w:val="20"/>
           <w:szCs w:val="20"/>
         </w:rPr>
@@ -1167,7 +1379,7 @@
       </w:r>
       <w:r>
         <w:rPr>
-          <w:rStyle w:val="None B"/>
+          <w:rStyle w:val="Hyperlink.0"/>
           <w:sz w:val="20"/>
           <w:szCs w:val="20"/>
         </w:rPr>
@@ -1175,7 +1387,7 @@
       </w:r>
       <w:r>
         <w:rPr>
-          <w:rStyle w:val="None B"/>
+          <w:rStyle w:val="Hyperlink.0"/>
           <w:sz w:val="20"/>
           <w:szCs w:val="20"/>
           <w:rtl w:val="0"/>
@@ -1198,7 +1410,7 @@
           <w:rtl w:val="0"/>
           <w:lang w:val="en-US"/>
         </w:rPr>
-        <w:t>, ensuring that business initiatives were delivered on-time and adhered to specifications.</w:t>
+        <w:t xml:space="preserve"> from Signal to Google Tag Manager on an emergency basis after an unexpected data flow interruption.</w:t>
       </w:r>
     </w:p>
     <w:p>
@@ -1222,13 +1434,13 @@
       </w:pPr>
       <w:r>
         <w:rPr>
-          <w:rStyle w:val="None B"/>
-          <w:sz w:val="20"/>
-          <w:szCs w:val="20"/>
-          <w:rtl w:val="0"/>
-          <w:lang w:val="en-US"/>
-        </w:rPr>
-        <w:t xml:space="preserve">Introduced Typescript to the front-end stack, providing instant validation of data formats being passed throughout the codebase. </w:t>
+          <w:rStyle w:val="Hyperlink.0"/>
+          <w:sz w:val="20"/>
+          <w:szCs w:val="20"/>
+          <w:rtl w:val="0"/>
+          <w:lang w:val="en-US"/>
+        </w:rPr>
+        <w:t>Choreographed sourcing of updated technical requirements and data flow validation with internal stakeholders and external providers, as part of the tag manager migration.</w:t>
       </w:r>
     </w:p>
     <w:p>
@@ -1252,13 +1464,13 @@
       </w:pPr>
       <w:r>
         <w:rPr>
-          <w:rStyle w:val="None B"/>
-          <w:sz w:val="20"/>
-          <w:szCs w:val="20"/>
-          <w:rtl w:val="0"/>
-          <w:lang w:val="en-US"/>
-        </w:rPr>
-        <w:t>Converted the front-end application architecture from bare controllers and template-directives to reusable components and singleton services.</w:t>
+          <w:rStyle w:val="Hyperlink.0"/>
+          <w:sz w:val="20"/>
+          <w:szCs w:val="20"/>
+          <w:rtl w:val="0"/>
+          <w:lang w:val="en-US"/>
+        </w:rPr>
+        <w:t>Led a team consisting of three engineers, a quality analyst, and a product manager responsible for upgrading from AngularJS 1.5 to Angular 8 without interrupting ongoing feature development.</w:t>
       </w:r>
     </w:p>
     <w:p>
@@ -1282,7 +1494,373 @@
       </w:pPr>
       <w:r>
         <w:rPr>
-          <w:rStyle w:val="None B"/>
+          <w:rStyle w:val="Hyperlink.0"/>
+          <w:sz w:val="20"/>
+          <w:szCs w:val="20"/>
+          <w:rtl w:val="0"/>
+          <w:lang w:val="en-US"/>
+        </w:rPr>
+        <w:t>Implemented a hybrid module approach with ngUpgrade, allowing the two versions of Angular to operate in tandem.</w:t>
+      </w:r>
+    </w:p>
+    <w:p>
+      <w:pPr>
+        <w:pStyle w:val="Body A"/>
+        <w:widowControl w:val="0"/>
+        <w:numPr>
+          <w:ilvl w:val="0"/>
+          <w:numId w:val="2"/>
+        </w:numPr>
+        <w:bidi w:val="0"/>
+        <w:spacing w:after="40" w:line="240" w:lineRule="auto"/>
+        <w:ind w:right="0"/>
+        <w:jc w:val="left"/>
+        <w:rPr>
+          <w:sz w:val="20"/>
+          <w:szCs w:val="20"/>
+          <w:rtl w:val="0"/>
+          <w:lang w:val="en-US"/>
+        </w:rPr>
+      </w:pPr>
+      <w:r>
+        <w:rPr>
+          <w:rStyle w:val="Hyperlink.0"/>
+          <w:sz w:val="20"/>
+          <w:szCs w:val="20"/>
+          <w:rtl w:val="0"/>
+          <w:lang w:val="en-US"/>
+        </w:rPr>
+        <w:t>Built a NodeJS middleware between Aptos One (POS) and JDA (ERP) which converted the incoming REST requests to XML payloads that JDA understood.  The middleware was deployed using dockerhub and kubernetes.</w:t>
+      </w:r>
+    </w:p>
+    <w:p>
+      <w:pPr>
+        <w:pStyle w:val="Body A"/>
+        <w:widowControl w:val="0"/>
+        <w:numPr>
+          <w:ilvl w:val="0"/>
+          <w:numId w:val="2"/>
+        </w:numPr>
+        <w:bidi w:val="0"/>
+        <w:spacing w:after="40" w:line="240" w:lineRule="auto"/>
+        <w:ind w:right="0"/>
+        <w:jc w:val="left"/>
+        <w:rPr>
+          <w:sz w:val="20"/>
+          <w:szCs w:val="20"/>
+          <w:rtl w:val="0"/>
+          <w:lang w:val="en-US"/>
+        </w:rPr>
+      </w:pPr>
+      <w:r>
+        <w:rPr>
+          <w:rStyle w:val="Hyperlink.0"/>
+          <w:sz w:val="20"/>
+          <w:szCs w:val="20"/>
+          <w:rtl w:val="0"/>
+          <w:lang w:val="en-US"/>
+        </w:rPr>
+        <w:t>Automated the aggregation of data for consumption by in-store digital displays, enabling the stores team to avoid needing a tedious manual data collation process.</w:t>
+      </w:r>
+    </w:p>
+    <w:p>
+      <w:pPr>
+        <w:pStyle w:val="Body A"/>
+        <w:widowControl w:val="0"/>
+        <w:spacing w:after="40" w:line="240" w:lineRule="auto"/>
+        <w:ind w:left="174" w:firstLine="0"/>
+        <w:rPr>
+          <w:rStyle w:val="Hyperlink.0"/>
+          <w:sz w:val="12"/>
+          <w:szCs w:val="12"/>
+        </w:rPr>
+      </w:pPr>
+    </w:p>
+    <w:p>
+      <w:pPr>
+        <w:pStyle w:val="Body A"/>
+        <w:widowControl w:val="0"/>
+        <w:spacing w:after="40" w:line="240" w:lineRule="auto"/>
+        <w:rPr>
+          <w:rStyle w:val="None"/>
+          <w:sz w:val="20"/>
+          <w:szCs w:val="20"/>
+        </w:rPr>
+      </w:pPr>
+      <w:r>
+        <w:rPr>
+          <w:rStyle w:val="None"/>
+          <w:sz w:val="20"/>
+          <w:szCs w:val="20"/>
+          <w:shd w:val="nil" w:color="auto" w:fill="auto"/>
+          <w:rtl w:val="0"/>
+          <w:lang w:val="en-US"/>
+        </w:rPr>
+        <w:t xml:space="preserve">The Vitamin Shoppe | </w:t>
+      </w:r>
+      <w:r>
+        <w:rPr>
+          <w:rStyle w:val="None"/>
+          <w:i w:val="1"/>
+          <w:iCs w:val="1"/>
+          <w:sz w:val="20"/>
+          <w:szCs w:val="20"/>
+          <w:rtl w:val="0"/>
+          <w:lang w:val="en-US"/>
+        </w:rPr>
+        <w:t xml:space="preserve">February 2018 </w:t>
+      </w:r>
+      <w:r>
+        <w:rPr>
+          <w:rStyle w:val="None"/>
+          <w:rFonts w:ascii="Arial Unicode MS" w:hAnsi="Arial Unicode MS" w:hint="default"/>
+          <w:sz w:val="20"/>
+          <w:szCs w:val="20"/>
+          <w:rtl w:val="0"/>
+          <w:lang w:val="en-US"/>
+        </w:rPr>
+        <w:t>→</w:t>
+      </w:r>
+      <w:r>
+        <w:rPr>
+          <w:rStyle w:val="None"/>
+          <w:i w:val="1"/>
+          <w:iCs w:val="1"/>
+          <w:sz w:val="20"/>
+          <w:szCs w:val="20"/>
+          <w:rtl w:val="0"/>
+          <w:lang w:val="en-US"/>
+        </w:rPr>
+        <w:t xml:space="preserve"> January 2020</w:t>
+      </w:r>
+    </w:p>
+    <w:p>
+      <w:pPr>
+        <w:pStyle w:val="Body A"/>
+        <w:widowControl w:val="0"/>
+        <w:spacing w:after="40" w:line="240" w:lineRule="auto"/>
+        <w:rPr>
+          <w:rStyle w:val="None"/>
+          <w:b w:val="1"/>
+          <w:bCs w:val="1"/>
+          <w:sz w:val="20"/>
+          <w:szCs w:val="20"/>
+          <w:shd w:val="nil" w:color="auto" w:fill="auto"/>
+        </w:rPr>
+      </w:pPr>
+      <w:r>
+        <w:rPr>
+          <w:rStyle w:val="None"/>
+          <w:b w:val="1"/>
+          <w:bCs w:val="1"/>
+          <w:sz w:val="20"/>
+          <w:szCs w:val="20"/>
+          <w:shd w:val="nil" w:color="auto" w:fill="auto"/>
+          <w:rtl w:val="0"/>
+          <w:lang w:val="en-US"/>
+        </w:rPr>
+        <w:t xml:space="preserve">Software Engineer </w:t>
+      </w:r>
+      <w:r>
+        <w:rPr>
+          <w:rStyle w:val="None"/>
+          <w:b w:val="1"/>
+          <w:bCs w:val="1"/>
+          <w:sz w:val="20"/>
+          <w:szCs w:val="20"/>
+          <w:rtl w:val="0"/>
+          <w:lang w:val="en-US"/>
+        </w:rPr>
+        <w:t xml:space="preserve">— </w:t>
+      </w:r>
+      <w:r>
+        <w:rPr>
+          <w:rStyle w:val="None"/>
+          <w:b w:val="1"/>
+          <w:bCs w:val="1"/>
+          <w:sz w:val="20"/>
+          <w:szCs w:val="20"/>
+          <w:rtl w:val="0"/>
+          <w:lang w:val="en-US"/>
+        </w:rPr>
+        <w:t>Front End</w:t>
+      </w:r>
+    </w:p>
+    <w:p>
+      <w:pPr>
+        <w:pStyle w:val="Body A"/>
+        <w:widowControl w:val="0"/>
+        <w:numPr>
+          <w:ilvl w:val="0"/>
+          <w:numId w:val="2"/>
+        </w:numPr>
+        <w:bidi w:val="0"/>
+        <w:spacing w:after="40" w:line="240" w:lineRule="auto"/>
+        <w:ind w:right="0"/>
+        <w:jc w:val="left"/>
+        <w:rPr>
+          <w:sz w:val="20"/>
+          <w:szCs w:val="20"/>
+          <w:rtl w:val="0"/>
+          <w:lang w:val="en-US"/>
+        </w:rPr>
+      </w:pPr>
+      <w:r>
+        <w:rPr>
+          <w:rStyle w:val="None"/>
+          <w:sz w:val="20"/>
+          <w:szCs w:val="20"/>
+          <w:shd w:val="nil" w:color="auto" w:fill="auto"/>
+          <w:rtl w:val="0"/>
+          <w:lang w:val="en-US"/>
+        </w:rPr>
+        <w:t xml:space="preserve">Maintained ownership over the customer-facing storefront </w:t>
+      </w:r>
+      <w:r>
+        <w:rPr>
+          <w:rStyle w:val="Hyperlink.0"/>
+          <w:sz w:val="20"/>
+          <w:szCs w:val="20"/>
+          <w:rtl w:val="0"/>
+          <w:lang w:val="en-US"/>
+        </w:rPr>
+        <w:t xml:space="preserve">of </w:t>
+      </w:r>
+      <w:r>
+        <w:rPr>
+          <w:rStyle w:val="Hyperlink.0"/>
+          <w:sz w:val="20"/>
+          <w:szCs w:val="20"/>
+        </w:rPr>
+        <w:fldChar w:fldCharType="begin" w:fldLock="0"/>
+      </w:r>
+      <w:r>
+        <w:rPr>
+          <w:rStyle w:val="Hyperlink.0"/>
+          <w:sz w:val="20"/>
+          <w:szCs w:val="20"/>
+        </w:rPr>
+        <w:instrText xml:space="preserve"> HYPERLINK "http://vitaminshoppe.com"</w:instrText>
+      </w:r>
+      <w:r>
+        <w:rPr>
+          <w:rStyle w:val="Hyperlink.0"/>
+          <w:sz w:val="20"/>
+          <w:szCs w:val="20"/>
+        </w:rPr>
+        <w:fldChar w:fldCharType="separate" w:fldLock="0"/>
+      </w:r>
+      <w:r>
+        <w:rPr>
+          <w:rStyle w:val="Hyperlink.0"/>
+          <w:sz w:val="20"/>
+          <w:szCs w:val="20"/>
+          <w:rtl w:val="0"/>
+          <w:lang w:val="en-US"/>
+        </w:rPr>
+        <w:t>vitaminshoppe.com</w:t>
+      </w:r>
+      <w:r>
+        <w:rPr>
+          <w:sz w:val="20"/>
+          <w:szCs w:val="20"/>
+        </w:rPr>
+        <w:fldChar w:fldCharType="end" w:fldLock="0"/>
+      </w:r>
+      <w:r>
+        <w:rPr>
+          <w:rStyle w:val="None"/>
+          <w:sz w:val="20"/>
+          <w:szCs w:val="20"/>
+          <w:shd w:val="nil" w:color="auto" w:fill="auto"/>
+          <w:rtl w:val="0"/>
+          <w:lang w:val="en-US"/>
+        </w:rPr>
+        <w:t>, ensuring that business initiatives were delivered on-time and adhered to specifications.</w:t>
+      </w:r>
+    </w:p>
+    <w:p>
+      <w:pPr>
+        <w:pStyle w:val="Body A"/>
+        <w:widowControl w:val="0"/>
+        <w:numPr>
+          <w:ilvl w:val="0"/>
+          <w:numId w:val="2"/>
+        </w:numPr>
+        <w:bidi w:val="0"/>
+        <w:spacing w:after="40" w:line="240" w:lineRule="auto"/>
+        <w:ind w:right="0"/>
+        <w:jc w:val="left"/>
+        <w:rPr>
+          <w:sz w:val="20"/>
+          <w:szCs w:val="20"/>
+          <w:rtl w:val="0"/>
+          <w:lang w:val="en-US"/>
+        </w:rPr>
+      </w:pPr>
+      <w:r>
+        <w:rPr>
+          <w:rStyle w:val="Hyperlink.0"/>
+          <w:sz w:val="20"/>
+          <w:szCs w:val="20"/>
+          <w:rtl w:val="0"/>
+          <w:lang w:val="en-US"/>
+        </w:rPr>
+        <w:t xml:space="preserve">Introduced Typescript to the front-end stack, providing instant validation of data formats being passed throughout the codebase. </w:t>
+      </w:r>
+    </w:p>
+    <w:p>
+      <w:pPr>
+        <w:pStyle w:val="Body A"/>
+        <w:widowControl w:val="0"/>
+        <w:numPr>
+          <w:ilvl w:val="0"/>
+          <w:numId w:val="2"/>
+        </w:numPr>
+        <w:bidi w:val="0"/>
+        <w:spacing w:after="40" w:line="240" w:lineRule="auto"/>
+        <w:ind w:right="0"/>
+        <w:jc w:val="left"/>
+        <w:rPr>
+          <w:sz w:val="20"/>
+          <w:szCs w:val="20"/>
+          <w:rtl w:val="0"/>
+          <w:lang w:val="en-US"/>
+        </w:rPr>
+      </w:pPr>
+      <w:r>
+        <w:rPr>
+          <w:rStyle w:val="Hyperlink.0"/>
+          <w:sz w:val="20"/>
+          <w:szCs w:val="20"/>
+          <w:rtl w:val="0"/>
+          <w:lang w:val="en-US"/>
+        </w:rPr>
+        <w:t>Converted the front-end application architecture from bare controllers and template-directives to reusable components and singleton services.</w:t>
+      </w:r>
+    </w:p>
+    <w:p>
+      <w:pPr>
+        <w:pStyle w:val="Body A"/>
+        <w:widowControl w:val="0"/>
+        <w:numPr>
+          <w:ilvl w:val="0"/>
+          <w:numId w:val="2"/>
+        </w:numPr>
+        <w:bidi w:val="0"/>
+        <w:spacing w:after="40" w:line="240" w:lineRule="auto"/>
+        <w:ind w:right="0"/>
+        <w:jc w:val="left"/>
+        <w:rPr>
+          <w:sz w:val="20"/>
+          <w:szCs w:val="20"/>
+          <w:rtl w:val="0"/>
+          <w:lang w:val="en-US"/>
+        </w:rPr>
+      </w:pPr>
+      <w:r>
+        <w:rPr>
+          <w:rStyle w:val="Hyperlink.0"/>
           <w:sz w:val="20"/>
           <w:szCs w:val="20"/>
           <w:rtl w:val="0"/>
@@ -1313,6 +1891,7 @@
       </w:pPr>
       <w:r>
         <w:rPr>
+          <w:rStyle w:val="None"/>
           <w:rFonts w:ascii="Georgia" w:hAnsi="Georgia"/>
           <w:sz w:val="20"/>
           <w:szCs w:val="20"/>
@@ -1321,32 +1900,34 @@
         </w:rPr>
         <w:t>Automated the front-end build process, including enforcement of code quality standards.</w:t>
       </w:r>
-      <w:r>
-        <w:rPr>
-          <w:rStyle w:val="None B"/>
-          <w:rFonts w:ascii="Arial Unicode MS" w:cs="Arial Unicode MS" w:hAnsi="Arial Unicode MS" w:eastAsia="Arial Unicode MS"/>
-          <w:b w:val="0"/>
-          <w:bCs w:val="0"/>
-          <w:i w:val="0"/>
-          <w:iCs w:val="0"/>
-          <w:sz w:val="20"/>
-          <w:szCs w:val="20"/>
-        </w:rPr>
-        <w:br w:type="page"/>
-      </w:r>
-    </w:p>
-    <w:p>
-      <w:pPr>
-        <w:pStyle w:val="Body A"/>
-        <w:widowControl w:val="0"/>
-        <w:spacing w:after="40" w:line="240" w:lineRule="auto"/>
-        <w:rPr>
+    </w:p>
+    <w:p>
+      <w:pPr>
+        <w:pStyle w:val="Body A"/>
+        <w:widowControl w:val="0"/>
+        <w:spacing w:after="40" w:line="240" w:lineRule="auto"/>
+        <w:ind w:left="174" w:firstLine="0"/>
+        <w:rPr>
+          <w:rStyle w:val="Hyperlink.0"/>
+          <w:sz w:val="12"/>
+          <w:szCs w:val="12"/>
+        </w:rPr>
+      </w:pPr>
+    </w:p>
+    <w:p>
+      <w:pPr>
+        <w:pStyle w:val="Body A"/>
+        <w:widowControl w:val="0"/>
+        <w:spacing w:after="40" w:line="240" w:lineRule="auto"/>
+        <w:rPr>
+          <w:rStyle w:val="None"/>
           <w:sz w:val="10"/>
           <w:szCs w:val="10"/>
         </w:rPr>
       </w:pPr>
       <w:r>
         <w:rPr>
+          <w:rStyle w:val="None"/>
           <w:sz w:val="20"/>
           <w:szCs w:val="20"/>
           <w:rtl w:val="0"/>
@@ -1356,6 +1937,7 @@
       </w:r>
       <w:r>
         <w:rPr>
+          <w:rStyle w:val="None"/>
           <w:i w:val="1"/>
           <w:iCs w:val="1"/>
           <w:sz w:val="20"/>
@@ -1367,6 +1949,7 @@
       </w:r>
       <w:r>
         <w:rPr>
+          <w:rStyle w:val="None"/>
           <w:rFonts w:ascii="Arial Unicode MS" w:hAnsi="Arial Unicode MS" w:hint="default"/>
           <w:sz w:val="20"/>
           <w:szCs w:val="20"/>
@@ -1377,6 +1960,7 @@
       </w:r>
       <w:r>
         <w:rPr>
+          <w:rStyle w:val="None"/>
           <w:i w:val="1"/>
           <w:iCs w:val="1"/>
           <w:sz w:val="20"/>
@@ -1393,6 +1977,7 @@
         <w:widowControl w:val="0"/>
         <w:spacing w:after="40" w:line="240" w:lineRule="auto"/>
         <w:rPr>
+          <w:rStyle w:val="None"/>
           <w:b w:val="1"/>
           <w:bCs w:val="1"/>
           <w:sz w:val="20"/>
@@ -1402,6 +1987,7 @@
       </w:pPr>
       <w:r>
         <w:rPr>
+          <w:rStyle w:val="None"/>
           <w:b w:val="1"/>
           <w:bCs w:val="1"/>
           <w:sz w:val="20"/>
@@ -1414,6 +2000,7 @@
       </w:r>
       <w:r>
         <w:rPr>
+          <w:rStyle w:val="None"/>
           <w:b w:val="1"/>
           <w:bCs w:val="1"/>
           <w:sz w:val="20"/>
@@ -1426,6 +2013,7 @@
       </w:r>
       <w:r>
         <w:rPr>
+          <w:rStyle w:val="None"/>
           <w:b w:val="1"/>
           <w:bCs w:val="1"/>
           <w:sz w:val="20"/>
@@ -1458,7 +2046,7 @@
       </w:pPr>
       <w:r>
         <w:rPr>
-          <w:rStyle w:val="None A"/>
+          <w:rStyle w:val="None"/>
           <w:sz w:val="20"/>
           <w:szCs w:val="20"/>
           <w:rtl w:val="0"/>
@@ -1468,6 +2056,7 @@
       </w:r>
       <w:r>
         <w:rPr>
+          <w:rStyle w:val="None"/>
           <w:sz w:val="20"/>
           <w:szCs w:val="20"/>
           <w:rtl w:val="0"/>
@@ -1477,7 +2066,7 @@
       </w:r>
       <w:r>
         <w:rPr>
-          <w:rStyle w:val="None A"/>
+          <w:rStyle w:val="None"/>
           <w:sz w:val="20"/>
           <w:szCs w:val="20"/>
           <w:rtl w:val="0"/>
@@ -1487,6 +2076,7 @@
       </w:r>
       <w:r>
         <w:rPr>
+          <w:rStyle w:val="None"/>
           <w:rFonts w:ascii="Arial Unicode MS" w:hAnsi="Arial Unicode MS" w:hint="default"/>
           <w:sz w:val="20"/>
           <w:szCs w:val="20"/>
@@ -1497,7 +2087,7 @@
       </w:r>
       <w:r>
         <w:rPr>
-          <w:rStyle w:val="None A"/>
+          <w:rStyle w:val="None"/>
           <w:sz w:val="20"/>
           <w:szCs w:val="20"/>
           <w:rtl w:val="0"/>
@@ -1507,7 +2097,7 @@
       </w:r>
       <w:r>
         <w:rPr>
-          <w:rStyle w:val="None A"/>
+          <w:rStyle w:val="None"/>
           <w:sz w:val="20"/>
           <w:szCs w:val="20"/>
           <w:rtl w:val="0"/>
@@ -1517,7 +2107,7 @@
       </w:r>
       <w:r>
         <w:rPr>
-          <w:rStyle w:val="None A"/>
+          <w:rStyle w:val="None"/>
           <w:sz w:val="20"/>
           <w:szCs w:val="20"/>
           <w:rtl w:val="0"/>
@@ -1547,7 +2137,7 @@
       </w:pPr>
       <w:r>
         <w:rPr>
-          <w:rStyle w:val="None B"/>
+          <w:rStyle w:val="Hyperlink.0"/>
           <w:sz w:val="20"/>
           <w:szCs w:val="20"/>
           <w:rtl w:val="0"/>
@@ -1557,7 +2147,7 @@
       </w:r>
       <w:r>
         <w:rPr>
-          <w:rStyle w:val="None B"/>
+          <w:rStyle w:val="Hyperlink.0"/>
           <w:sz w:val="20"/>
           <w:szCs w:val="20"/>
           <w:rtl w:val="0"/>
@@ -1567,7 +2157,7 @@
       </w:r>
       <w:r>
         <w:rPr>
-          <w:rStyle w:val="None B"/>
+          <w:rStyle w:val="Hyperlink.0"/>
           <w:sz w:val="20"/>
           <w:szCs w:val="20"/>
           <w:rtl w:val="0"/>
@@ -1597,7 +2187,7 @@
       </w:pPr>
       <w:r>
         <w:rPr>
-          <w:rStyle w:val="None A"/>
+          <w:rStyle w:val="None"/>
           <w:sz w:val="20"/>
           <w:szCs w:val="20"/>
           <w:rtl w:val="0"/>
@@ -1607,6 +2197,7 @@
       </w:r>
       <w:r>
         <w:rPr>
+          <w:rStyle w:val="None"/>
           <w:sz w:val="20"/>
           <w:szCs w:val="20"/>
           <w:rtl w:val="0"/>
@@ -1616,7 +2207,7 @@
       </w:r>
       <w:r>
         <w:rPr>
-          <w:rStyle w:val="None A"/>
+          <w:rStyle w:val="None"/>
           <w:sz w:val="20"/>
           <w:szCs w:val="20"/>
           <w:rtl w:val="0"/>
@@ -1646,7 +2237,7 @@
       </w:pPr>
       <w:r>
         <w:rPr>
-          <w:rStyle w:val="None A"/>
+          <w:rStyle w:val="None"/>
           <w:sz w:val="20"/>
           <w:szCs w:val="20"/>
           <w:rtl w:val="0"/>
@@ -1656,6 +2247,7 @@
       </w:r>
       <w:r>
         <w:rPr>
+          <w:rStyle w:val="None"/>
           <w:sz w:val="20"/>
           <w:szCs w:val="20"/>
           <w:rtl w:val="0"/>
@@ -1665,7 +2257,7 @@
       </w:r>
       <w:r>
         <w:rPr>
-          <w:rStyle w:val="None A"/>
+          <w:rStyle w:val="None"/>
           <w:sz w:val="20"/>
           <w:szCs w:val="20"/>
           <w:rtl w:val="0"/>
@@ -1675,6 +2267,7 @@
       </w:r>
       <w:r>
         <w:rPr>
+          <w:rStyle w:val="None"/>
           <w:sz w:val="20"/>
           <w:szCs w:val="20"/>
           <w:rtl w:val="0"/>
@@ -1684,7 +2277,7 @@
       </w:r>
       <w:r>
         <w:rPr>
-          <w:rStyle w:val="None A"/>
+          <w:rStyle w:val="None"/>
           <w:sz w:val="20"/>
           <w:szCs w:val="20"/>
           <w:rtl w:val="0"/>
@@ -1714,7 +2307,7 @@
       </w:pPr>
       <w:r>
         <w:rPr>
-          <w:rStyle w:val="None A"/>
+          <w:rStyle w:val="None"/>
           <w:sz w:val="20"/>
           <w:szCs w:val="20"/>
           <w:rtl w:val="0"/>
@@ -1724,6 +2317,7 @@
       </w:r>
       <w:r>
         <w:rPr>
+          <w:rStyle w:val="None"/>
           <w:sz w:val="20"/>
           <w:szCs w:val="20"/>
           <w:rtl w:val="0"/>
@@ -1733,7 +2327,7 @@
       </w:r>
       <w:r>
         <w:rPr>
-          <w:rStyle w:val="None A"/>
+          <w:rStyle w:val="None"/>
           <w:sz w:val="20"/>
           <w:szCs w:val="20"/>
           <w:rtl w:val="0"/>
@@ -1748,25 +2342,28 @@
         <w:widowControl w:val="0"/>
         <w:spacing w:after="40" w:line="240" w:lineRule="auto"/>
         <w:rPr>
-          <w:rStyle w:val="Hyperlink.0"/>
+          <w:rStyle w:val="None"/>
           <w:sz w:val="10"/>
           <w:szCs w:val="10"/>
-        </w:rPr>
-      </w:pPr>
-    </w:p>
-    <w:p>
-      <w:pPr>
-        <w:pStyle w:val="Body A"/>
-        <w:widowControl w:val="0"/>
-        <w:spacing w:after="40" w:line="240" w:lineRule="auto"/>
-        <w:rPr>
-          <w:sz w:val="20"/>
-          <w:szCs w:val="20"/>
-          <w:shd w:val="nil" w:color="auto" w:fill="auto"/>
-        </w:rPr>
-      </w:pPr>
-      <w:r>
-        <w:rPr>
+          <w:shd w:val="nil" w:color="auto" w:fill="auto"/>
+        </w:rPr>
+      </w:pPr>
+    </w:p>
+    <w:p>
+      <w:pPr>
+        <w:pStyle w:val="Body A"/>
+        <w:widowControl w:val="0"/>
+        <w:spacing w:after="40" w:line="240" w:lineRule="auto"/>
+        <w:rPr>
+          <w:rStyle w:val="None"/>
+          <w:sz w:val="20"/>
+          <w:szCs w:val="20"/>
+          <w:shd w:val="nil" w:color="auto" w:fill="auto"/>
+        </w:rPr>
+      </w:pPr>
+      <w:r>
+        <w:rPr>
+          <w:rStyle w:val="None"/>
           <w:sz w:val="20"/>
           <w:szCs w:val="20"/>
           <w:shd w:val="nil" w:color="auto" w:fill="auto"/>
@@ -1777,6 +2374,7 @@
       </w:r>
       <w:r>
         <w:rPr>
+          <w:rStyle w:val="None"/>
           <w:i w:val="1"/>
           <w:iCs w:val="1"/>
           <w:sz w:val="20"/>
@@ -1788,6 +2386,7 @@
       </w:r>
       <w:r>
         <w:rPr>
+          <w:rStyle w:val="None"/>
           <w:rFonts w:ascii="Arial Unicode MS" w:hAnsi="Arial Unicode MS" w:hint="default"/>
           <w:sz w:val="20"/>
           <w:szCs w:val="20"/>
@@ -1798,6 +2397,7 @@
       </w:r>
       <w:r>
         <w:rPr>
+          <w:rStyle w:val="None"/>
           <w:i w:val="1"/>
           <w:iCs w:val="1"/>
           <w:sz w:val="20"/>
@@ -1814,6 +2414,7 @@
         <w:widowControl w:val="0"/>
         <w:spacing w:after="40" w:line="240" w:lineRule="auto"/>
         <w:rPr>
+          <w:rStyle w:val="None"/>
           <w:b w:val="1"/>
           <w:bCs w:val="1"/>
           <w:sz w:val="20"/>
@@ -1823,6 +2424,7 @@
       </w:pPr>
       <w:r>
         <w:rPr>
+          <w:rStyle w:val="None"/>
           <w:b w:val="1"/>
           <w:bCs w:val="1"/>
           <w:sz w:val="20"/>
@@ -1835,6 +2437,7 @@
       </w:r>
       <w:r>
         <w:rPr>
+          <w:rStyle w:val="None"/>
           <w:b w:val="1"/>
           <w:bCs w:val="1"/>
           <w:sz w:val="20"/>
@@ -1847,6 +2450,7 @@
       </w:r>
       <w:r>
         <w:rPr>
+          <w:rStyle w:val="None"/>
           <w:b w:val="1"/>
           <w:bCs w:val="1"/>
           <w:sz w:val="20"/>
@@ -1879,6 +2483,7 @@
       </w:pPr>
       <w:r>
         <w:rPr>
+          <w:rStyle w:val="None"/>
           <w:sz w:val="20"/>
           <w:szCs w:val="20"/>
           <w:shd w:val="nil" w:color="auto" w:fill="auto"/>
@@ -1968,9 +2573,10 @@
       </w:pPr>
       <w:r>
         <w:rPr>
-          <w:rStyle w:val="Hyperlink.0"/>
-          <w:sz w:val="20"/>
-          <w:szCs w:val="20"/>
+          <w:rStyle w:val="None"/>
+          <w:sz w:val="20"/>
+          <w:szCs w:val="20"/>
+          <w:shd w:val="nil" w:color="auto" w:fill="auto"/>
           <w:rtl w:val="0"/>
           <w:lang w:val="en-US"/>
         </w:rPr>
@@ -1998,7 +2604,7 @@
       </w:pPr>
       <w:r>
         <w:rPr>
-          <w:rStyle w:val="None B"/>
+          <w:rStyle w:val="Hyperlink.0"/>
           <w:sz w:val="20"/>
           <w:szCs w:val="20"/>
           <w:rtl w:val="0"/>
@@ -2028,7 +2634,7 @@
       </w:pPr>
       <w:r>
         <w:rPr>
-          <w:rStyle w:val="None B"/>
+          <w:rStyle w:val="Hyperlink.0"/>
           <w:sz w:val="20"/>
           <w:szCs w:val="20"/>
           <w:rtl w:val="0"/>
@@ -2043,9 +2649,10 @@
         <w:widowControl w:val="0"/>
         <w:spacing w:after="40" w:line="240" w:lineRule="auto"/>
         <w:rPr>
-          <w:rStyle w:val="Hyperlink.0"/>
+          <w:rStyle w:val="None"/>
           <w:sz w:val="10"/>
           <w:szCs w:val="10"/>
+          <w:shd w:val="nil" w:color="auto" w:fill="auto"/>
         </w:rPr>
       </w:pPr>
     </w:p>
@@ -2183,9 +2790,10 @@
       </w:pPr>
       <w:r>
         <w:rPr>
-          <w:rStyle w:val="Hyperlink.0"/>
-          <w:sz w:val="20"/>
-          <w:szCs w:val="20"/>
+          <w:rStyle w:val="None"/>
+          <w:sz w:val="20"/>
+          <w:szCs w:val="20"/>
+          <w:shd w:val="nil" w:color="auto" w:fill="auto"/>
           <w:rtl w:val="0"/>
           <w:lang w:val="en-US"/>
         </w:rPr>
@@ -2213,9 +2821,10 @@
       </w:pPr>
       <w:r>
         <w:rPr>
-          <w:rStyle w:val="Hyperlink.0"/>
-          <w:sz w:val="20"/>
-          <w:szCs w:val="20"/>
+          <w:rStyle w:val="None"/>
+          <w:sz w:val="20"/>
+          <w:szCs w:val="20"/>
+          <w:shd w:val="nil" w:color="auto" w:fill="auto"/>
           <w:rtl w:val="0"/>
           <w:lang w:val="en-US"/>
         </w:rPr>
@@ -2243,9 +2852,10 @@
       </w:pPr>
       <w:r>
         <w:rPr>
-          <w:rStyle w:val="Hyperlink.0"/>
-          <w:sz w:val="20"/>
-          <w:szCs w:val="20"/>
+          <w:rStyle w:val="None"/>
+          <w:sz w:val="20"/>
+          <w:szCs w:val="20"/>
+          <w:shd w:val="nil" w:color="auto" w:fill="auto"/>
           <w:rtl w:val="0"/>
           <w:lang w:val="en-US"/>
         </w:rPr>
@@ -2258,9 +2868,10 @@
         <w:widowControl w:val="0"/>
         <w:spacing w:after="40" w:line="240" w:lineRule="auto"/>
         <w:rPr>
-          <w:rStyle w:val="Hyperlink.0"/>
+          <w:rStyle w:val="None"/>
           <w:sz w:val="10"/>
           <w:szCs w:val="10"/>
+          <w:shd w:val="nil" w:color="auto" w:fill="auto"/>
         </w:rPr>
       </w:pPr>
     </w:p>
@@ -2398,13 +3009,36 @@
       </w:pPr>
       <w:r>
         <w:rPr>
-          <w:rStyle w:val="Hyperlink.0"/>
-          <w:sz w:val="20"/>
-          <w:szCs w:val="20"/>
-          <w:rtl w:val="0"/>
-          <w:lang w:val="en-US"/>
-        </w:rPr>
-        <w:t>Implemented a fullstack cross-platform mobile app with Adobe AIR.</w:t>
+          <w:rStyle w:val="None"/>
+          <w:sz w:val="20"/>
+          <w:szCs w:val="20"/>
+          <w:shd w:val="nil" w:color="auto" w:fill="auto"/>
+          <w:rtl w:val="0"/>
+          <w:lang w:val="en-US"/>
+        </w:rPr>
+        <w:t>Implemented a fullstack cross-platform mobile app with Adobe AIR</w:t>
+      </w:r>
+      <w:r>
+        <w:rPr>
+          <w:rStyle w:val="None"/>
+          <w:sz w:val="20"/>
+          <w:szCs w:val="20"/>
+          <w:shd w:val="nil" w:color="auto" w:fill="auto"/>
+          <w:rtl w:val="0"/>
+          <w:lang w:val="en-US"/>
+        </w:rPr>
+        <w:t xml:space="preserve"> in accordance with </w:t>
+      </w:r>
+      <w:r>
+        <w:rPr>
+          <w:rStyle w:val="None"/>
+          <w:sz w:val="20"/>
+          <w:szCs w:val="20"/>
+          <w:shd w:val="nil" w:color="auto" w:fill="auto"/>
+          <w:rtl w:val="0"/>
+          <w:lang w:val="en-US"/>
+        </w:rPr>
+        <w:t>the iOS 7 HIG.</w:t>
       </w:r>
     </w:p>
     <w:p>
@@ -2429,36 +3063,6 @@
       <w:r>
         <w:rPr>
           <w:rStyle w:val="Hyperlink.0"/>
-          <w:sz w:val="20"/>
-          <w:szCs w:val="20"/>
-          <w:rtl w:val="0"/>
-          <w:lang w:val="en-US"/>
-        </w:rPr>
-        <w:t>Ensured that the UI of the app adhered to the iOS 7 HIG.</w:t>
-      </w:r>
-    </w:p>
-    <w:p>
-      <w:pPr>
-        <w:pStyle w:val="Body A"/>
-        <w:widowControl w:val="0"/>
-        <w:numPr>
-          <w:ilvl w:val="0"/>
-          <w:numId w:val="2"/>
-        </w:numPr>
-        <w:bidi w:val="0"/>
-        <w:spacing w:after="40" w:line="240" w:lineRule="auto"/>
-        <w:ind w:right="0"/>
-        <w:jc w:val="left"/>
-        <w:rPr>
-          <w:sz w:val="20"/>
-          <w:szCs w:val="20"/>
-          <w:rtl w:val="0"/>
-          <w:lang w:val="en-US"/>
-        </w:rPr>
-      </w:pPr>
-      <w:r>
-        <w:rPr>
-          <w:rStyle w:val="None B"/>
           <w:sz w:val="20"/>
           <w:szCs w:val="20"/>
           <w:rtl w:val="0"/>
@@ -2638,9 +3242,10 @@
         <w:widowControl w:val="0"/>
         <w:spacing w:after="40" w:line="240" w:lineRule="auto"/>
         <w:rPr>
-          <w:rStyle w:val="Hyperlink.0"/>
+          <w:rStyle w:val="None"/>
           <w:sz w:val="10"/>
           <w:szCs w:val="10"/>
+          <w:shd w:val="nil" w:color="auto" w:fill="auto"/>
         </w:rPr>
       </w:pPr>
     </w:p>
@@ -3476,17 +4081,14 @@
       </w:numPr>
     </w:pPr>
   </w:style>
-  <w:style w:type="character" w:styleId="None B">
-    <w:name w:val="None B"/>
-    <w:rPr>
-      <w:lang w:val="en-US"/>
-    </w:rPr>
+  <w:style w:type="character" w:styleId="None">
+    <w:name w:val="None"/>
   </w:style>
   <w:style w:type="character" w:styleId="Hyperlink.0">
     <w:name w:val="Hyperlink.0"/>
-    <w:rPr>
-      <w:shd w:val="nil" w:color="auto" w:fill="auto"/>
-    </w:rPr>
+    <w:basedOn w:val="None"/>
+    <w:next w:val="Hyperlink.0"/>
+    <w:rPr/>
   </w:style>
   <w:style w:type="paragraph" w:styleId="Body B">
     <w:name w:val="Body B"/>
@@ -3535,15 +4137,6 @@
         </w14:solidFill>
       </w14:textFill>
     </w:rPr>
-  </w:style>
-  <w:style w:type="character" w:styleId="None A">
-    <w:name w:val="None A"/>
-    <w:rPr>
-      <w:lang w:val="en-US"/>
-    </w:rPr>
-  </w:style>
-  <w:style w:type="character" w:styleId="None">
-    <w:name w:val="None"/>
   </w:style>
   <w:style w:type="character" w:styleId="Hyperlink.1">
     <w:name w:val="Hyperlink.1"/>

</xml_diff>

<commit_message>
update resume for vitamin shoppe boomerang
</commit_message>
<xml_diff>
--- a/resume.docx
+++ b/resume.docx
@@ -726,7 +726,7 @@
           <w:rtl w:val="0"/>
           <w:lang w:val="en-US"/>
         </w:rPr>
-        <w:t>Maintained legacy systems as operational as possible while implementing replacements that focused on observability and future expansion capability.</w:t>
+        <w:t>Adopted the maintenance responsibility for legacy systems while implementing replacement solutions that focused on observability and future expansion capability.</w:t>
       </w:r>
     </w:p>
     <w:p>
@@ -1330,7 +1330,58 @@
           <w:rtl w:val="0"/>
           <w:lang w:val="en-US"/>
         </w:rPr>
-        <w:t>Mentored a team of 20 engineers based in Mumbai on software development fundamentals like Object Oriented Programming, Test-Driven Development, DRY, orthogonality, and idempotence.</w:t>
+        <w:t xml:space="preserve">Ported the suite of marketing tags on </w:t>
+      </w:r>
+      <w:r>
+        <w:rPr>
+          <w:rStyle w:val="Hyperlink.0"/>
+          <w:sz w:val="20"/>
+          <w:szCs w:val="20"/>
+        </w:rPr>
+        <w:fldChar w:fldCharType="begin" w:fldLock="0"/>
+      </w:r>
+      <w:r>
+        <w:rPr>
+          <w:rStyle w:val="Hyperlink.0"/>
+          <w:sz w:val="20"/>
+          <w:szCs w:val="20"/>
+        </w:rPr>
+        <w:instrText xml:space="preserve"> HYPERLINK "http://vitaminshoppe.com"</w:instrText>
+      </w:r>
+      <w:r>
+        <w:rPr>
+          <w:rStyle w:val="Hyperlink.0"/>
+          <w:sz w:val="20"/>
+          <w:szCs w:val="20"/>
+        </w:rPr>
+        <w:fldChar w:fldCharType="separate" w:fldLock="0"/>
+      </w:r>
+      <w:r>
+        <w:rPr>
+          <w:rStyle w:val="Hyperlink.0"/>
+          <w:sz w:val="20"/>
+          <w:szCs w:val="20"/>
+          <w:rtl w:val="0"/>
+          <w:lang w:val="en-US"/>
+        </w:rPr>
+        <w:t>vitaminshoppe.com</w:t>
+      </w:r>
+      <w:r>
+        <w:rPr>
+          <w:sz w:val="20"/>
+          <w:szCs w:val="20"/>
+        </w:rPr>
+        <w:fldChar w:fldCharType="end" w:fldLock="0"/>
+      </w:r>
+      <w:r>
+        <w:rPr>
+          <w:rStyle w:val="Hyperlink.0"/>
+          <w:sz w:val="20"/>
+          <w:szCs w:val="20"/>
+          <w:rtl w:val="0"/>
+          <w:lang w:val="en-US"/>
+        </w:rPr>
+        <w:t xml:space="preserve"> from Signal to Google Tag Manager on an emergency basis after an unexpected data flow interruption.</w:t>
       </w:r>
     </w:p>
     <w:p>
@@ -1354,63 +1405,13 @@
       </w:pPr>
       <w:r>
         <w:rPr>
-          <w:sz w:val="20"/>
-          <w:szCs w:val="20"/>
-          <w:rtl w:val="0"/>
-          <w:lang w:val="en-US"/>
-        </w:rPr>
-        <w:t xml:space="preserve">Ported the suite of marketing tags on </w:t>
-      </w:r>
-      <w:r>
-        <w:rPr>
           <w:rStyle w:val="Hyperlink.0"/>
           <w:sz w:val="20"/>
           <w:szCs w:val="20"/>
-        </w:rPr>
-        <w:fldChar w:fldCharType="begin" w:fldLock="0"/>
-      </w:r>
-      <w:r>
-        <w:rPr>
-          <w:rStyle w:val="Hyperlink.0"/>
-          <w:sz w:val="20"/>
-          <w:szCs w:val="20"/>
-        </w:rPr>
-        <w:instrText xml:space="preserve"> HYPERLINK "http://vitaminshoppe.com"</w:instrText>
-      </w:r>
-      <w:r>
-        <w:rPr>
-          <w:rStyle w:val="Hyperlink.0"/>
-          <w:sz w:val="20"/>
-          <w:szCs w:val="20"/>
-        </w:rPr>
-        <w:fldChar w:fldCharType="separate" w:fldLock="0"/>
-      </w:r>
-      <w:r>
-        <w:rPr>
-          <w:rStyle w:val="Hyperlink.0"/>
-          <w:sz w:val="20"/>
-          <w:szCs w:val="20"/>
-          <w:rtl w:val="0"/>
-          <w:lang w:val="en-US"/>
-        </w:rPr>
-        <w:t>vitaminshoppe.com</w:t>
-      </w:r>
-      <w:r>
-        <w:rPr>
-          <w:sz w:val="20"/>
-          <w:szCs w:val="20"/>
-        </w:rPr>
-        <w:fldChar w:fldCharType="end" w:fldLock="0"/>
-      </w:r>
-      <w:r>
-        <w:rPr>
-          <w:rStyle w:val="Hyperlink.0"/>
-          <w:sz w:val="20"/>
-          <w:szCs w:val="20"/>
-          <w:rtl w:val="0"/>
-          <w:lang w:val="en-US"/>
-        </w:rPr>
-        <w:t xml:space="preserve"> from Signal to Google Tag Manager on an emergency basis after an unexpected data flow interruption.</w:t>
+          <w:rtl w:val="0"/>
+          <w:lang w:val="en-US"/>
+        </w:rPr>
+        <w:t>Choreographed sourcing of updated technical requirements and data flow validation with internal stakeholders and external providers, as part of the tag manager migration.</w:t>
       </w:r>
     </w:p>
     <w:p>
@@ -1440,7 +1441,7 @@
           <w:rtl w:val="0"/>
           <w:lang w:val="en-US"/>
         </w:rPr>
-        <w:t>Choreographed sourcing of updated technical requirements and data flow validation with internal stakeholders and external providers, as part of the tag manager migration.</w:t>
+        <w:t>Led a team consisting of three engineers, a quality analyst, and a product manager responsible for upgrading from AngularJS 1.5 to Angular 8 without interrupting ongoing feature development.</w:t>
       </w:r>
     </w:p>
     <w:p>
@@ -1470,7 +1471,7 @@
           <w:rtl w:val="0"/>
           <w:lang w:val="en-US"/>
         </w:rPr>
-        <w:t>Led a team consisting of three engineers, a quality analyst, and a product manager responsible for upgrading from AngularJS 1.5 to Angular 8 without interrupting ongoing feature development.</w:t>
+        <w:t>Implemented a hybrid module approach with ngUpgrade, allowing the two versions of Angular to operate in tandem.</w:t>
       </w:r>
     </w:p>
     <w:p>
@@ -1500,7 +1501,7 @@
           <w:rtl w:val="0"/>
           <w:lang w:val="en-US"/>
         </w:rPr>
-        <w:t>Implemented a hybrid module approach with ngUpgrade, allowing the two versions of Angular to operate in tandem.</w:t>
+        <w:t>Built a NodeJS middleware between Aptos One (POS) and JDA (ERP) which converted the incoming REST requests to XML payloads that JDA understood.  The middleware was deployed using dockerhub and kubernetes.</w:t>
       </w:r>
     </w:p>
     <w:p>
@@ -1530,38 +1531,24 @@
           <w:rtl w:val="0"/>
           <w:lang w:val="en-US"/>
         </w:rPr>
-        <w:t>Built a NodeJS middleware between Aptos One (POS) and JDA (ERP) which converted the incoming REST requests to XML payloads that JDA understood.  The middleware was deployed using dockerhub and kubernetes.</w:t>
-      </w:r>
-    </w:p>
-    <w:p>
-      <w:pPr>
-        <w:pStyle w:val="Body A"/>
-        <w:widowControl w:val="0"/>
-        <w:numPr>
-          <w:ilvl w:val="0"/>
-          <w:numId w:val="2"/>
-        </w:numPr>
+        <w:t>Automated the aggregation of data for consumption by in-store digital displays, enabling the stores team to avoid needing a tedious manual data collation process.</w:t>
+      </w:r>
+    </w:p>
+    <w:p>
+      <w:pPr>
+        <w:pStyle w:val="Body A"/>
+        <w:widowControl w:val="0"/>
         <w:bidi w:val="0"/>
         <w:spacing w:after="40" w:line="240" w:lineRule="auto"/>
-        <w:ind w:right="0"/>
+        <w:ind w:left="0" w:right="0" w:firstLine="0"/>
         <w:jc w:val="left"/>
         <w:rPr>
-          <w:sz w:val="20"/>
-          <w:szCs w:val="20"/>
-          <w:rtl w:val="0"/>
-          <w:lang w:val="en-US"/>
-        </w:rPr>
-      </w:pPr>
-      <w:r>
-        <w:rPr>
           <w:rStyle w:val="Hyperlink.0"/>
           <w:sz w:val="20"/>
           <w:szCs w:val="20"/>
           <w:rtl w:val="0"/>
-          <w:lang w:val="en-US"/>
-        </w:rPr>
-        <w:t>Automated the aggregation of data for consumption by in-store digital displays, enabling the stores team to avoid needing a tedious manual data collation process.</w:t>
-      </w:r>
+        </w:rPr>
+      </w:pPr>
     </w:p>
     <w:p>
       <w:pPr>

</xml_diff>